<commit_message>
Removed MBSA reqirement + updated code formatting
</commit_message>
<xml_diff>
--- a/Documentation/PeriodicChecks_Script_Documentation.docx
+++ b/Documentation/PeriodicChecks_Script_Documentation.docx
@@ -2621,7 +2621,28 @@
                 <w:rFonts w:cs="Segoe UI Light"/>
                 <w:lang w:val="en-US"/>
               </w:rPr>
-              <w:t>31-10-2019</w:t>
+              <w:t>4</w:t>
+            </w:r>
+            <w:r>
+              <w:rPr>
+                <w:rFonts w:cs="Segoe UI Light"/>
+                <w:lang w:val="en-US"/>
+              </w:rPr>
+              <w:t>-1</w:t>
+            </w:r>
+            <w:r>
+              <w:rPr>
+                <w:rFonts w:cs="Segoe UI Light"/>
+                <w:lang w:val="en-US"/>
+              </w:rPr>
+              <w:t>1</w:t>
+            </w:r>
+            <w:r>
+              <w:rPr>
+                <w:rFonts w:cs="Segoe UI Light"/>
+                <w:lang w:val="en-US"/>
+              </w:rPr>
+              <w:t>-2019</w:t>
             </w:r>
           </w:p>
         </w:tc>
@@ -2671,7 +2692,82 @@
                 <w:szCs w:val="18"/>
                 <w:lang w:val="en-US"/>
               </w:rPr>
-              <w:t>Fixed bug with reading config file, introduces in v1.15</w:t>
+              <w:t>-</w:t>
+            </w:r>
+            <w:r>
+              <w:rPr>
+                <w:rFonts w:cs="Segoe UI Light"/>
+                <w:sz w:val="18"/>
+                <w:szCs w:val="18"/>
+                <w:lang w:val="en-US"/>
+              </w:rPr>
+              <w:t xml:space="preserve"> Fixed bug with reading config file, introduces in v1.15</w:t>
+            </w:r>
+          </w:p>
+          <w:p>
+            <w:pPr>
+              <w:shd w:val="clear" w:color="auto" w:fill="FFFFFF"/>
+              <w:autoSpaceDE w:val="0"/>
+              <w:autoSpaceDN w:val="0"/>
+              <w:adjustRightInd w:val="0"/>
+              <w:cnfStyle w:val="000000000000" w:firstRow="0" w:lastRow="0" w:firstColumn="0" w:lastColumn="0" w:oddVBand="0" w:evenVBand="0" w:oddHBand="0" w:evenHBand="0" w:firstRowFirstColumn="0" w:firstRowLastColumn="0" w:lastRowFirstColumn="0" w:lastRowLastColumn="0"/>
+              <w:rPr>
+                <w:rFonts w:cs="Segoe UI Light"/>
+                <w:sz w:val="18"/>
+                <w:szCs w:val="18"/>
+                <w:lang w:val="en-US"/>
+              </w:rPr>
+            </w:pPr>
+            <w:r>
+              <w:rPr>
+                <w:rFonts w:cs="Segoe UI Light"/>
+                <w:sz w:val="18"/>
+                <w:szCs w:val="18"/>
+                <w:lang w:val="en-US"/>
+              </w:rPr>
+              <w:t>-</w:t>
+            </w:r>
+            <w:r>
+              <w:rPr>
+                <w:rFonts w:cs="Segoe UI Light"/>
+                <w:sz w:val="18"/>
+                <w:szCs w:val="18"/>
+                <w:lang w:val="en-US"/>
+              </w:rPr>
+              <w:t xml:space="preserve"> Removed the dependency on MBSA for the Missing Patch scan</w:t>
+            </w:r>
+          </w:p>
+          <w:p>
+            <w:pPr>
+              <w:shd w:val="clear" w:color="auto" w:fill="FFFFFF"/>
+              <w:autoSpaceDE w:val="0"/>
+              <w:autoSpaceDN w:val="0"/>
+              <w:adjustRightInd w:val="0"/>
+              <w:cnfStyle w:val="000000000000" w:firstRow="0" w:lastRow="0" w:firstColumn="0" w:lastColumn="0" w:oddVBand="0" w:evenVBand="0" w:oddHBand="0" w:evenHBand="0" w:firstRowFirstColumn="0" w:firstRowLastColumn="0" w:lastRowFirstColumn="0" w:lastRowLastColumn="0"/>
+              <w:rPr>
+                <w:rFonts w:cs="Segoe UI Light"/>
+                <w:sz w:val="18"/>
+                <w:szCs w:val="18"/>
+                <w:lang w:val="en-US"/>
+              </w:rPr>
+            </w:pPr>
+            <w:r>
+              <w:rPr>
+                <w:rFonts w:cs="Segoe UI Light"/>
+                <w:sz w:val="18"/>
+                <w:szCs w:val="18"/>
+                <w:lang w:val="en-US"/>
+              </w:rPr>
+              <w:t>-</w:t>
+            </w:r>
+            <w:r>
+              <w:rPr>
+                <w:rFonts w:cs="Segoe UI Light"/>
+                <w:sz w:val="18"/>
+                <w:szCs w:val="18"/>
+                <w:lang w:val="en-US"/>
+              </w:rPr>
+              <w:t xml:space="preserve"> Increased PowerShell version requirement to v5.0 (due to use of Copy-Item -ToSession)</w:t>
             </w:r>
           </w:p>
         </w:tc>
@@ -3027,49 +3123,239 @@
           <w:rFonts w:cs="Segoe UI Light"/>
           <w:lang w:val="en-US"/>
         </w:rPr>
-        <w:t>The script is using the Microsoft Baseline Security Analyzer version 2.3 (</w:t>
-      </w:r>
-      <w:r>
-        <w:rPr>
-          <w:rFonts w:cs="Segoe UI Light"/>
-          <w:lang w:val="en-US"/>
-        </w:rPr>
-        <w:t>MBSA v2.3</w:t>
-      </w:r>
-      <w:r>
-        <w:rPr>
-          <w:rFonts w:cs="Segoe UI Light"/>
-          <w:lang w:val="en-US"/>
-        </w:rPr>
-        <w:t xml:space="preserve">) to scan for missing updates. </w:t>
-      </w:r>
-      <w:r>
-        <w:rPr>
-          <w:rFonts w:cs="Segoe UI Light"/>
-          <w:lang w:val="en-US"/>
-        </w:rPr>
-        <w:t>So,</w:t>
-      </w:r>
-      <w:r>
-        <w:rPr>
-          <w:rFonts w:cs="Segoe UI Light"/>
-          <w:lang w:val="en-US"/>
-        </w:rPr>
-        <w:t xml:space="preserve"> make sure MBSA v2.3 is</w:t>
-      </w:r>
-      <w:r>
-        <w:rPr>
-          <w:rFonts w:cs="Segoe UI Light"/>
-          <w:lang w:val="en-US"/>
-        </w:rPr>
-        <w:t xml:space="preserve"> installed</w:t>
-      </w:r>
-      <w:r>
-        <w:rPr>
-          <w:rFonts w:cs="Segoe UI Light"/>
-          <w:lang w:val="en-US"/>
-        </w:rPr>
-        <w:t xml:space="preserve"> on the script machine.</w:t>
+        <w:t xml:space="preserve">You need to configure Powershell Remoting and CredSSP on both the </w:t>
+      </w:r>
+      <w:r>
+        <w:rPr>
+          <w:rFonts w:cs="Segoe UI Light"/>
+          <w:lang w:val="en-US"/>
+        </w:rPr>
+        <w:t>script</w:t>
+      </w:r>
+      <w:r>
+        <w:rPr>
+          <w:rFonts w:cs="Segoe UI Light"/>
+          <w:lang w:val="en-US"/>
+        </w:rPr>
+        <w:t xml:space="preserve"> server and the </w:t>
+      </w:r>
+      <w:r>
+        <w:rPr>
+          <w:rFonts w:cs="Segoe UI Light"/>
+          <w:lang w:val="en-US"/>
+        </w:rPr>
+        <w:t xml:space="preserve">SharePoint/SQL </w:t>
+      </w:r>
+      <w:r>
+        <w:rPr>
+          <w:rFonts w:cs="Segoe UI Light"/>
+          <w:lang w:val="en-US"/>
+        </w:rPr>
+        <w:t>servers:</w:t>
+      </w:r>
+    </w:p>
+    <w:p>
+      <w:pPr>
+        <w:pStyle w:val="ListParagraph"/>
+        <w:numPr>
+          <w:ilvl w:val="1"/>
+          <w:numId w:val="2"/>
+        </w:numPr>
+        <w:rPr>
+          <w:rFonts w:cs="Segoe UI Light"/>
+          <w:lang w:val="en-US"/>
+        </w:rPr>
+      </w:pPr>
+      <w:r>
+        <w:rPr>
+          <w:rFonts w:cs="Segoe UI Light"/>
+          <w:lang w:val="en-US"/>
+        </w:rPr>
+        <w:t>Script server:</w:t>
+      </w:r>
+    </w:p>
+    <w:p>
+      <w:pPr>
+        <w:pStyle w:val="ListParagraph"/>
+        <w:ind w:left="2160"/>
+        <w:rPr>
+          <w:rFonts w:cs="Segoe UI Light"/>
+          <w:lang w:val="en-US"/>
+        </w:rPr>
+      </w:pPr>
+      <w:r>
+        <w:rPr>
+          <w:rFonts w:cs="Segoe UI Light"/>
+          <w:lang w:val="en-US"/>
+        </w:rPr>
+        <w:t>Enable-PSRemoting</w:t>
+      </w:r>
+      <w:bookmarkStart w:id="3" w:name="_Ref14128662"/>
+      <w:r>
+        <w:rPr>
+          <w:rStyle w:val="FootnoteReference"/>
+          <w:rFonts w:cs="Segoe UI Light"/>
+          <w:lang w:val="en-US"/>
+        </w:rPr>
+        <w:footnoteReference w:id="1"/>
+      </w:r>
+      <w:bookmarkEnd w:id="3"/>
+    </w:p>
+    <w:p>
+      <w:pPr>
+        <w:pStyle w:val="ListParagraph"/>
+        <w:ind w:left="2160"/>
+        <w:rPr>
+          <w:rFonts w:cs="Segoe UI Light"/>
+          <w:lang w:val="en-US"/>
+        </w:rPr>
+      </w:pPr>
+      <w:r>
+        <w:rPr>
+          <w:rFonts w:cs="Segoe UI Light"/>
+          <w:lang w:val="en-US"/>
+        </w:rPr>
+        <w:t>Enable-WSManCredSSP -Role Client -DelegateComputer *.domain.com</w:t>
+      </w:r>
+    </w:p>
+    <w:p>
+      <w:pPr>
+        <w:pStyle w:val="ListParagraph"/>
+        <w:numPr>
+          <w:ilvl w:val="1"/>
+          <w:numId w:val="2"/>
+        </w:numPr>
+        <w:rPr>
+          <w:rFonts w:cs="Segoe UI Light"/>
+          <w:lang w:val="en-US"/>
+        </w:rPr>
+      </w:pPr>
+      <w:r>
+        <w:rPr>
+          <w:rFonts w:cs="Segoe UI Light"/>
+          <w:lang w:val="en-US"/>
+        </w:rPr>
+        <w:t>SharePoint/SQL:</w:t>
+      </w:r>
+    </w:p>
+    <w:p>
+      <w:pPr>
+        <w:pStyle w:val="ListParagraph"/>
+        <w:ind w:left="2160"/>
+        <w:rPr>
+          <w:rFonts w:cs="Segoe UI Light"/>
+          <w:lang w:val="en-US"/>
+        </w:rPr>
+      </w:pPr>
+      <w:r>
+        <w:rPr>
+          <w:rFonts w:cs="Segoe UI Light"/>
+          <w:lang w:val="en-US"/>
+        </w:rPr>
+        <w:t>Enable-PSRemoting</w:t>
+      </w:r>
+      <w:r>
+        <w:rPr>
+          <w:rFonts w:cs="Segoe UI Light"/>
+          <w:vertAlign w:val="superscript"/>
+          <w:lang w:val="en-US"/>
+        </w:rPr>
+        <w:fldChar w:fldCharType="begin"/>
+      </w:r>
+      <w:r>
+        <w:rPr>
+          <w:rFonts w:cs="Segoe UI Light"/>
+          <w:vertAlign w:val="superscript"/>
+          <w:lang w:val="en-US"/>
+        </w:rPr>
+        <w:instrText xml:space="preserve"> NOTEREF _Ref14128662 \f \h </w:instrText>
+      </w:r>
+      <w:r>
+        <w:rPr>
+          <w:rFonts w:cs="Segoe UI Light"/>
+          <w:vertAlign w:val="superscript"/>
+          <w:lang w:val="en-US"/>
+        </w:rPr>
+      </w:r>
+      <w:r>
+        <w:rPr>
+          <w:rFonts w:cs="Segoe UI Light"/>
+          <w:vertAlign w:val="superscript"/>
+          <w:lang w:val="en-US"/>
+        </w:rPr>
+        <w:fldChar w:fldCharType="separate"/>
+      </w:r>
+      <w:r>
+        <w:rPr>
+          <w:rStyle w:val="FootnoteReference"/>
+        </w:rPr>
+        <w:t>1</w:t>
+      </w:r>
+      <w:r>
+        <w:rPr>
+          <w:rFonts w:cs="Segoe UI Light"/>
+          <w:vertAlign w:val="superscript"/>
+          <w:lang w:val="en-US"/>
+        </w:rPr>
+        <w:fldChar w:fldCharType="end"/>
+      </w:r>
+    </w:p>
+    <w:p>
+      <w:pPr>
+        <w:pStyle w:val="ListParagraph"/>
+        <w:ind w:left="2160"/>
+        <w:rPr>
+          <w:rFonts w:cs="Segoe UI Light"/>
+          <w:lang w:val="en-US"/>
+        </w:rPr>
+      </w:pPr>
+      <w:r>
+        <w:rPr>
+          <w:rFonts w:cs="Segoe UI Light"/>
+          <w:lang w:val="en-US"/>
+        </w:rPr>
+        <w:t>Enable-WSManCredSSP -Role Server</w:t>
+      </w:r>
+    </w:p>
+    <w:p>
+      <w:pPr>
+        <w:rPr>
+          <w:rFonts w:cs="Segoe UI Light"/>
+          <w:lang w:val="en-US"/>
+        </w:rPr>
+      </w:pPr>
+    </w:p>
+    <w:p>
+      <w:pPr>
+        <w:pStyle w:val="Heading2"/>
+        <w:rPr>
+          <w:rFonts w:ascii="Segoe UI Light" w:hAnsi="Segoe UI Light" w:cs="Segoe UI Light"/>
+          <w:lang w:val="en-US"/>
+        </w:rPr>
+      </w:pPr>
+      <w:bookmarkStart w:id="4" w:name="_Toc14091153"/>
+      <w:r>
+        <w:rPr>
+          <w:rFonts w:ascii="Segoe UI Light" w:hAnsi="Segoe UI Light" w:cs="Segoe UI Light"/>
+          <w:lang w:val="en-US"/>
+        </w:rPr>
+        <w:t>Account requirements</w:t>
+      </w:r>
+      <w:bookmarkEnd w:id="4"/>
+    </w:p>
+    <w:p>
+      <w:pPr>
+        <w:rPr>
+          <w:rFonts w:cs="Segoe UI Light"/>
+          <w:lang w:val="en-US"/>
+        </w:rPr>
+      </w:pPr>
+      <w:r>
+        <w:rPr>
+          <w:rFonts w:cs="Segoe UI Light"/>
+          <w:lang w:val="en-US"/>
+        </w:rPr>
+        <w:t>The account that is executing the script requires the following permissions on the environment:</w:t>
       </w:r>
     </w:p>
     <w:p>
@@ -3089,239 +3375,42 @@
           <w:rFonts w:cs="Segoe UI Light"/>
           <w:lang w:val="en-US"/>
         </w:rPr>
-        <w:t xml:space="preserve">You need to configure Powershell Remoting and CredSSP on both the </w:t>
-      </w:r>
-      <w:r>
-        <w:rPr>
-          <w:rFonts w:cs="Segoe UI Light"/>
-          <w:lang w:val="en-US"/>
-        </w:rPr>
-        <w:t>script</w:t>
-      </w:r>
-      <w:r>
-        <w:rPr>
-          <w:rFonts w:cs="Segoe UI Light"/>
-          <w:lang w:val="en-US"/>
-        </w:rPr>
-        <w:t xml:space="preserve"> server and the </w:t>
-      </w:r>
-      <w:r>
-        <w:rPr>
-          <w:rFonts w:cs="Segoe UI Light"/>
-          <w:lang w:val="en-US"/>
-        </w:rPr>
-        <w:t xml:space="preserve">SharePoint/SQL </w:t>
-      </w:r>
-      <w:r>
-        <w:rPr>
-          <w:rFonts w:cs="Segoe UI Light"/>
-          <w:lang w:val="en-US"/>
-        </w:rPr>
-        <w:t>servers:</w:t>
-      </w:r>
-    </w:p>
-    <w:p>
-      <w:pPr>
-        <w:pStyle w:val="ListParagraph"/>
-        <w:numPr>
-          <w:ilvl w:val="1"/>
-          <w:numId w:val="2"/>
-        </w:numPr>
-        <w:rPr>
-          <w:rFonts w:cs="Segoe UI Light"/>
-          <w:lang w:val="en-US"/>
-        </w:rPr>
-      </w:pPr>
-      <w:r>
-        <w:rPr>
-          <w:rFonts w:cs="Segoe UI Light"/>
-          <w:lang w:val="en-US"/>
-        </w:rPr>
-        <w:t>Script server:</w:t>
-      </w:r>
-    </w:p>
-    <w:p>
-      <w:pPr>
-        <w:pStyle w:val="ListParagraph"/>
-        <w:ind w:left="2160"/>
-        <w:rPr>
-          <w:rFonts w:cs="Segoe UI Light"/>
-          <w:lang w:val="en-US"/>
-        </w:rPr>
-      </w:pPr>
-      <w:r>
-        <w:rPr>
-          <w:rFonts w:cs="Segoe UI Light"/>
-          <w:lang w:val="en-US"/>
-        </w:rPr>
-        <w:t>Enable-PSRemoting</w:t>
-      </w:r>
-      <w:bookmarkStart w:id="3" w:name="_Ref14128662"/>
-      <w:r>
-        <w:rPr>
-          <w:rStyle w:val="FootnoteReference"/>
-          <w:rFonts w:cs="Segoe UI Light"/>
-          <w:lang w:val="en-US"/>
-        </w:rPr>
-        <w:footnoteReference w:id="1"/>
-      </w:r>
-      <w:bookmarkEnd w:id="3"/>
-    </w:p>
-    <w:p>
-      <w:pPr>
-        <w:pStyle w:val="ListParagraph"/>
-        <w:ind w:left="2160"/>
-        <w:rPr>
-          <w:rFonts w:cs="Segoe UI Light"/>
-          <w:lang w:val="en-US"/>
-        </w:rPr>
-      </w:pPr>
-      <w:r>
-        <w:rPr>
-          <w:rFonts w:cs="Segoe UI Light"/>
-          <w:lang w:val="en-US"/>
-        </w:rPr>
-        <w:t>Enable-WSManCredSSP -Role Client -DelegateComputer *.domain.com</w:t>
-      </w:r>
-    </w:p>
-    <w:p>
-      <w:pPr>
-        <w:pStyle w:val="ListParagraph"/>
-        <w:numPr>
-          <w:ilvl w:val="1"/>
-          <w:numId w:val="2"/>
-        </w:numPr>
-        <w:rPr>
-          <w:rFonts w:cs="Segoe UI Light"/>
-          <w:lang w:val="en-US"/>
-        </w:rPr>
-      </w:pPr>
-      <w:r>
-        <w:rPr>
-          <w:rFonts w:cs="Segoe UI Light"/>
-          <w:lang w:val="en-US"/>
-        </w:rPr>
-        <w:t>SharePoint/SQL:</w:t>
-      </w:r>
-    </w:p>
-    <w:p>
-      <w:pPr>
-        <w:pStyle w:val="ListParagraph"/>
-        <w:ind w:left="2160"/>
-        <w:rPr>
-          <w:rFonts w:cs="Segoe UI Light"/>
-          <w:lang w:val="en-US"/>
-        </w:rPr>
-      </w:pPr>
-      <w:r>
-        <w:rPr>
-          <w:rFonts w:cs="Segoe UI Light"/>
-          <w:lang w:val="en-US"/>
-        </w:rPr>
-        <w:t>Enable-PSRemoting</w:t>
-      </w:r>
-      <w:r>
-        <w:rPr>
-          <w:rFonts w:cs="Segoe UI Light"/>
-          <w:vertAlign w:val="superscript"/>
-          <w:lang w:val="en-US"/>
-        </w:rPr>
-        <w:fldChar w:fldCharType="begin"/>
-      </w:r>
-      <w:r>
-        <w:rPr>
-          <w:rFonts w:cs="Segoe UI Light"/>
-          <w:vertAlign w:val="superscript"/>
-          <w:lang w:val="en-US"/>
-        </w:rPr>
-        <w:instrText xml:space="preserve"> NOTEREF _Ref14128662 \f \h </w:instrText>
-      </w:r>
-      <w:r>
-        <w:rPr>
-          <w:rFonts w:cs="Segoe UI Light"/>
-          <w:vertAlign w:val="superscript"/>
-          <w:lang w:val="en-US"/>
-        </w:rPr>
-      </w:r>
-      <w:r>
-        <w:rPr>
-          <w:rFonts w:cs="Segoe UI Light"/>
-          <w:vertAlign w:val="superscript"/>
-          <w:lang w:val="en-US"/>
-        </w:rPr>
-        <w:fldChar w:fldCharType="separate"/>
-      </w:r>
-      <w:r>
-        <w:rPr>
-          <w:rStyle w:val="FootnoteReference"/>
-        </w:rPr>
-        <w:t>1</w:t>
-      </w:r>
-      <w:r>
-        <w:rPr>
-          <w:rFonts w:cs="Segoe UI Light"/>
-          <w:vertAlign w:val="superscript"/>
-          <w:lang w:val="en-US"/>
-        </w:rPr>
-        <w:fldChar w:fldCharType="end"/>
-      </w:r>
-    </w:p>
-    <w:p>
-      <w:pPr>
-        <w:pStyle w:val="ListParagraph"/>
-        <w:ind w:left="2160"/>
-        <w:rPr>
-          <w:rFonts w:cs="Segoe UI Light"/>
-          <w:lang w:val="en-US"/>
-        </w:rPr>
-      </w:pPr>
-      <w:r>
-        <w:rPr>
-          <w:rFonts w:cs="Segoe UI Light"/>
-          <w:lang w:val="en-US"/>
-        </w:rPr>
-        <w:t>Enable-WSManCredSSP -Role Server</w:t>
-      </w:r>
-    </w:p>
-    <w:p>
-      <w:pPr>
-        <w:rPr>
-          <w:rFonts w:cs="Segoe UI Light"/>
-          <w:lang w:val="en-US"/>
-        </w:rPr>
-      </w:pPr>
-    </w:p>
-    <w:p>
-      <w:pPr>
-        <w:pStyle w:val="Heading2"/>
-        <w:rPr>
-          <w:rFonts w:ascii="Segoe UI Light" w:hAnsi="Segoe UI Light" w:cs="Segoe UI Light"/>
-          <w:lang w:val="en-US"/>
-        </w:rPr>
-      </w:pPr>
-      <w:bookmarkStart w:id="4" w:name="_Toc14091153"/>
-      <w:r>
-        <w:rPr>
-          <w:rFonts w:ascii="Segoe UI Light" w:hAnsi="Segoe UI Light" w:cs="Segoe UI Light"/>
-          <w:lang w:val="en-US"/>
-        </w:rPr>
-        <w:t>Account requirements</w:t>
-      </w:r>
-      <w:bookmarkEnd w:id="4"/>
-    </w:p>
-    <w:p>
-      <w:pPr>
-        <w:rPr>
-          <w:rFonts w:cs="Segoe UI Light"/>
-          <w:lang w:val="en-US"/>
-        </w:rPr>
-      </w:pPr>
-      <w:r>
-        <w:rPr>
-          <w:rFonts w:cs="Segoe UI Light"/>
-          <w:lang w:val="en-US"/>
-        </w:rPr>
-        <w:t>The account that is executing the script requires the following permissions on the environment:</w:t>
+        <w:t>Member of the l</w:t>
+      </w:r>
+      <w:r>
+        <w:rPr>
+          <w:rFonts w:cs="Segoe UI Light"/>
+          <w:lang w:val="en-US"/>
+        </w:rPr>
+        <w:t xml:space="preserve">ocal </w:t>
+      </w:r>
+      <w:r>
+        <w:rPr>
+          <w:rFonts w:cs="Segoe UI Light"/>
+          <w:lang w:val="en-US"/>
+        </w:rPr>
+        <w:t>A</w:t>
+      </w:r>
+      <w:r>
+        <w:rPr>
+          <w:rFonts w:cs="Segoe UI Light"/>
+          <w:lang w:val="en-US"/>
+        </w:rPr>
+        <w:t>dmin</w:t>
+      </w:r>
+      <w:r>
+        <w:rPr>
+          <w:rFonts w:cs="Segoe UI Light"/>
+          <w:lang w:val="en-US"/>
+        </w:rPr>
+        <w:t xml:space="preserve">istrators group on </w:t>
+      </w:r>
+      <w:r>
+        <w:rPr>
+          <w:rFonts w:cs="Segoe UI Light"/>
+          <w:lang w:val="en-US"/>
+        </w:rPr>
+        <w:t>all servers</w:t>
       </w:r>
     </w:p>
     <w:p>
@@ -3341,42 +3430,7 @@
           <w:rFonts w:cs="Segoe UI Light"/>
           <w:lang w:val="en-US"/>
         </w:rPr>
-        <w:t>Member of the l</w:t>
-      </w:r>
-      <w:r>
-        <w:rPr>
-          <w:rFonts w:cs="Segoe UI Light"/>
-          <w:lang w:val="en-US"/>
-        </w:rPr>
-        <w:t xml:space="preserve">ocal </w:t>
-      </w:r>
-      <w:r>
-        <w:rPr>
-          <w:rFonts w:cs="Segoe UI Light"/>
-          <w:lang w:val="en-US"/>
-        </w:rPr>
-        <w:t>A</w:t>
-      </w:r>
-      <w:r>
-        <w:rPr>
-          <w:rFonts w:cs="Segoe UI Light"/>
-          <w:lang w:val="en-US"/>
-        </w:rPr>
-        <w:t>dmin</w:t>
-      </w:r>
-      <w:r>
-        <w:rPr>
-          <w:rFonts w:cs="Segoe UI Light"/>
-          <w:lang w:val="en-US"/>
-        </w:rPr>
-        <w:t xml:space="preserve">istrators group on </w:t>
-      </w:r>
-      <w:r>
-        <w:rPr>
-          <w:rFonts w:cs="Segoe UI Light"/>
-          <w:lang w:val="en-US"/>
-        </w:rPr>
-        <w:t>all servers</w:t>
+        <w:t>Farm administrator in the Farm (by default inherited via the local Administrators group)</w:t>
       </w:r>
     </w:p>
     <w:p>
@@ -3396,8 +3450,35 @@
           <w:rFonts w:cs="Segoe UI Light"/>
           <w:lang w:val="en-US"/>
         </w:rPr>
-        <w:lastRenderedPageBreak/>
-        <w:t>Farm administrator in the Farm (by default inherited via the local Administrators group)</w:t>
+        <w:t xml:space="preserve">DBOwner </w:t>
+      </w:r>
+      <w:r>
+        <w:rPr>
+          <w:rFonts w:cs="Segoe UI Light"/>
+          <w:lang w:val="en-US"/>
+        </w:rPr>
+        <w:t xml:space="preserve">on </w:t>
+      </w:r>
+      <w:r>
+        <w:rPr>
+          <w:rFonts w:cs="Segoe UI Light"/>
+          <w:lang w:val="en-US"/>
+        </w:rPr>
+        <w:t xml:space="preserve">all </w:t>
+      </w:r>
+      <w:r>
+        <w:rPr>
+          <w:rFonts w:cs="Segoe UI Light"/>
+          <w:lang w:val="en-US"/>
+        </w:rPr>
+        <w:t>SharePoint</w:t>
+      </w:r>
+      <w:r>
+        <w:rPr>
+          <w:rFonts w:cs="Segoe UI Light"/>
+          <w:lang w:val="en-US"/>
+        </w:rPr>
+        <w:t xml:space="preserve"> databases</w:t>
       </w:r>
     </w:p>
     <w:p>
@@ -3417,54 +3498,7 @@
           <w:rFonts w:cs="Segoe UI Light"/>
           <w:lang w:val="en-US"/>
         </w:rPr>
-        <w:t xml:space="preserve">DBOwner </w:t>
-      </w:r>
-      <w:r>
-        <w:rPr>
-          <w:rFonts w:cs="Segoe UI Light"/>
-          <w:lang w:val="en-US"/>
-        </w:rPr>
-        <w:t xml:space="preserve">on </w:t>
-      </w:r>
-      <w:r>
-        <w:rPr>
-          <w:rFonts w:cs="Segoe UI Light"/>
-          <w:lang w:val="en-US"/>
-        </w:rPr>
-        <w:t xml:space="preserve">all </w:t>
-      </w:r>
-      <w:r>
-        <w:rPr>
-          <w:rFonts w:cs="Segoe UI Light"/>
-          <w:lang w:val="en-US"/>
-        </w:rPr>
-        <w:t>SharePoint</w:t>
-      </w:r>
-      <w:r>
-        <w:rPr>
-          <w:rFonts w:cs="Segoe UI Light"/>
-          <w:lang w:val="en-US"/>
-        </w:rPr>
-        <w:t xml:space="preserve"> databases</w:t>
-      </w:r>
-    </w:p>
-    <w:p>
-      <w:pPr>
-        <w:pStyle w:val="ListParagraph"/>
-        <w:numPr>
-          <w:ilvl w:val="0"/>
-          <w:numId w:val="2"/>
-        </w:numPr>
-        <w:rPr>
-          <w:rFonts w:cs="Segoe UI Light"/>
-          <w:lang w:val="en-US"/>
-        </w:rPr>
-      </w:pPr>
-      <w:r>
-        <w:rPr>
-          <w:rFonts w:cs="Segoe UI Light"/>
-          <w:lang w:val="en-US"/>
-        </w:rPr>
+        <w:lastRenderedPageBreak/>
         <w:t>Full Control via User Policy on all web applications</w:t>
       </w:r>
     </w:p>
@@ -3895,7 +3929,6 @@
           <w:rFonts w:cs="Segoe UI Light"/>
           <w:lang w:val="en-US"/>
         </w:rPr>
-        <w:lastRenderedPageBreak/>
         <w:t>Test the Scheduled Task by right clicking it and selecting Run. When completed, the script should have a result code of 0x0.</w:t>
       </w:r>
     </w:p>
@@ -3916,6 +3949,7 @@
           <w:rFonts w:cs="Segoe UI Light"/>
           <w:lang w:val="en-US"/>
         </w:rPr>
+        <w:lastRenderedPageBreak/>
         <w:t>A Logs folder will be created by the script which will contain the output lo</w:t>
       </w:r>
       <w:r>
@@ -4888,7 +4922,7 @@
                 <w:rFonts w:cs="Segoe UI Light"/>
                 <w:lang w:val="en-US"/>
               </w:rPr>
-              <w:t>MBSA</w:t>
+              <w:t>PatchScan</w:t>
             </w:r>
           </w:p>
         </w:tc>
@@ -4936,7 +4970,7 @@
                 <w:rFonts w:cs="Segoe UI Light"/>
                 <w:lang w:val="en-US"/>
               </w:rPr>
-              <w:t>MBSAPath</w:t>
+              <w:t>WSUSCabPath</w:t>
             </w:r>
           </w:p>
         </w:tc>
@@ -4956,7 +4990,21 @@
                 <w:rFonts w:cs="Segoe UI Light"/>
                 <w:lang w:val="en-US"/>
               </w:rPr>
-              <w:t>Installation path of the MBSA tool</w:t>
+              <w:t>Relative p</w:t>
+            </w:r>
+            <w:r>
+              <w:rPr>
+                <w:rFonts w:cs="Segoe UI Light"/>
+                <w:lang w:val="en-US"/>
+              </w:rPr>
+              <w:t>ath of the WsusScn2.cab file, usually the local folder</w:t>
+            </w:r>
+            <w:r>
+              <w:rPr>
+                <w:rFonts w:cs="Segoe UI Light"/>
+                <w:lang w:val="en-US"/>
+              </w:rPr>
+              <w:t xml:space="preserve"> (“.”)</w:t>
             </w:r>
           </w:p>
         </w:tc>
@@ -4991,7 +5039,7 @@
                 <w:rFonts w:cs="Segoe UI Light"/>
                 <w:lang w:val="en-US"/>
               </w:rPr>
-              <w:t>WSUSCabPath</w:t>
+              <w:t>DownloadWSUSFile</w:t>
             </w:r>
           </w:p>
         </w:tc>
@@ -5011,76 +5059,38 @@
                 <w:rFonts w:cs="Segoe UI Light"/>
                 <w:lang w:val="en-US"/>
               </w:rPr>
-              <w:t>Relative p</w:t>
-            </w:r>
-            <w:r>
-              <w:rPr>
-                <w:rFonts w:cs="Segoe UI Light"/>
-                <w:lang w:val="en-US"/>
-              </w:rPr>
-              <w:t>ath of the WsusScn2.cab file, usually the local folder</w:t>
-            </w:r>
-            <w:r>
-              <w:rPr>
-                <w:rFonts w:cs="Segoe UI Light"/>
-                <w:lang w:val="en-US"/>
-              </w:rPr>
-              <w:t xml:space="preserve"> (“.”)</w:t>
-            </w:r>
-          </w:p>
-        </w:tc>
-      </w:tr>
-      <w:tr>
-        <w:tc>
-          <w:tcPr>
-            <w:tcW w:w="655" w:type="dxa"/>
-          </w:tcPr>
-          <w:p>
-            <w:pPr>
-              <w:rPr>
-                <w:rFonts w:cs="Segoe UI Light"/>
-                <w:lang w:val="en-US"/>
-              </w:rPr>
-            </w:pPr>
-          </w:p>
-        </w:tc>
-        <w:tc>
-          <w:tcPr>
-            <w:tcW w:w="2158" w:type="dxa"/>
-          </w:tcPr>
-          <w:p>
-            <w:pPr>
-              <w:rPr>
-                <w:rFonts w:cs="Segoe UI Light"/>
-                <w:lang w:val="en-US"/>
-              </w:rPr>
-            </w:pPr>
-            <w:r>
-              <w:rPr>
-                <w:rFonts w:cs="Segoe UI Light"/>
-                <w:lang w:val="en-US"/>
-              </w:rPr>
-              <w:t>DownloadWSUSFile</w:t>
-            </w:r>
-          </w:p>
-        </w:tc>
-        <w:tc>
-          <w:tcPr>
-            <w:tcW w:w="6537" w:type="dxa"/>
-          </w:tcPr>
-          <w:p>
-            <w:pPr>
-              <w:rPr>
-                <w:rFonts w:cs="Segoe UI Light"/>
-                <w:lang w:val="en-US"/>
-              </w:rPr>
-            </w:pPr>
-            <w:r>
-              <w:rPr>
-                <w:rFonts w:cs="Segoe UI Light"/>
-                <w:lang w:val="en-US"/>
-              </w:rPr>
-              <w:t>Automatically download the newest version of the WsusScan2.cab file. Internet connection required.</w:t>
+              <w:t xml:space="preserve">Automatically download the newest version of the WsusScan2.cab file. </w:t>
+            </w:r>
+          </w:p>
+          <w:p>
+            <w:pPr>
+              <w:rPr>
+                <w:rFonts w:cs="Segoe UI Light"/>
+                <w:lang w:val="en-US"/>
+              </w:rPr>
+            </w:pPr>
+            <w:r>
+              <w:rPr>
+                <w:rFonts w:cs="Segoe UI Light"/>
+                <w:b/>
+                <w:bCs/>
+                <w:lang w:val="en-US"/>
+              </w:rPr>
+              <w:t>NOTE:</w:t>
+            </w:r>
+            <w:r>
+              <w:rPr>
+                <w:rFonts w:cs="Segoe UI Light"/>
+                <w:lang w:val="en-US"/>
+              </w:rPr>
+              <w:t xml:space="preserve"> </w:t>
+            </w:r>
+            <w:r>
+              <w:rPr>
+                <w:rFonts w:cs="Segoe UI Light"/>
+                <w:lang w:val="en-US"/>
+              </w:rPr>
+              <w:t>Internet connection required.</w:t>
             </w:r>
           </w:p>
         </w:tc>
@@ -6091,6 +6101,15 @@
               </w:rPr>
               <w:t>KB article which needs to be excluded from the scans</w:t>
             </w:r>
+            <w:r>
+              <w:rPr>
+                <w:rFonts w:cs="Segoe UI Light"/>
+                <w:lang w:val="en-US"/>
+              </w:rPr>
+              <w:t xml:space="preserve"> (only the KB number)</w:t>
+            </w:r>
+            <w:bookmarkStart w:id="11" w:name="_GoBack"/>
+            <w:bookmarkEnd w:id="11"/>
           </w:p>
         </w:tc>
       </w:tr>
@@ -6153,7 +6172,7 @@
           <w:lang w:val="en-US"/>
         </w:rPr>
       </w:pPr>
-      <w:bookmarkStart w:id="11" w:name="_Toc14091160"/>
+      <w:bookmarkStart w:id="12" w:name="_Toc14091160"/>
       <w:r>
         <w:rPr>
           <w:rFonts w:ascii="Segoe UI Light" w:hAnsi="Segoe UI Light" w:cs="Segoe UI Light"/>
@@ -6161,7 +6180,7 @@
         </w:rPr>
         <w:t>Config\groups.txt</w:t>
       </w:r>
-      <w:bookmarkEnd w:id="11"/>
+      <w:bookmarkEnd w:id="12"/>
     </w:p>
     <w:p>
       <w:pPr>
@@ -6350,7 +6369,7 @@
           <w:lang w:val="en-US"/>
         </w:rPr>
       </w:pPr>
-      <w:bookmarkStart w:id="12" w:name="_Toc14091161"/>
+      <w:bookmarkStart w:id="13" w:name="_Toc14091161"/>
       <w:r>
         <w:rPr>
           <w:rFonts w:ascii="Segoe UI Light" w:hAnsi="Segoe UI Light" w:cs="Segoe UI Light"/>
@@ -6372,7 +6391,7 @@
         </w:rPr>
         <w:t>s\*.ps1</w:t>
       </w:r>
-      <w:bookmarkEnd w:id="12"/>
+      <w:bookmarkEnd w:id="13"/>
     </w:p>
     <w:p>
       <w:pPr>
@@ -7026,7 +7045,7 @@
           <w:lang w:val="en-US"/>
         </w:rPr>
       </w:pPr>
-      <w:bookmarkStart w:id="13" w:name="_Toc14091162"/>
+      <w:bookmarkStart w:id="14" w:name="_Toc14091162"/>
       <w:r>
         <w:rPr>
           <w:rFonts w:ascii="Segoe UI Light" w:hAnsi="Segoe UI Light" w:cs="Segoe UI Light"/>
@@ -7055,7 +7074,7 @@
         </w:rPr>
         <w:t>s</w:t>
       </w:r>
-      <w:bookmarkEnd w:id="13"/>
+      <w:bookmarkEnd w:id="14"/>
     </w:p>
     <w:p>
       <w:pPr>
@@ -7065,7 +7084,7 @@
           <w:lang w:val="en-US"/>
         </w:rPr>
       </w:pPr>
-      <w:bookmarkStart w:id="14" w:name="_Toc14091163"/>
+      <w:bookmarkStart w:id="15" w:name="_Toc14091163"/>
       <w:r>
         <w:rPr>
           <w:rFonts w:ascii="Segoe UI Light" w:hAnsi="Segoe UI Light" w:cs="Segoe UI Light"/>
@@ -7080,7 +7099,7 @@
         </w:rPr>
         <w:t xml:space="preserve"> (ID M1)</w:t>
       </w:r>
-      <w:bookmarkEnd w:id="14"/>
+      <w:bookmarkEnd w:id="15"/>
     </w:p>
     <w:p>
       <w:pPr>
@@ -7100,7 +7119,7 @@
           <w:szCs w:val="22"/>
           <w:lang w:val="en-US"/>
         </w:rPr>
-        <w:t>The Missing Security Updates Check is using the Microsoft Baseline Security Analyzer (MBSA) to scan for missing updates. MBSA requires an update definition (wsusscn2.cab) file to check against, which can either be automatically downloaded from the Internet or downloaded manually.</w:t>
+        <w:t>The Missing Security Updates Check requires an update definition (wsusscn2.cab) file to check against, which can either be automatically downloaded from the Internet or downloaded manually.</w:t>
       </w:r>
     </w:p>
     <w:p>
@@ -7193,7 +7212,7 @@
           <w:lang w:val="en-US"/>
         </w:rPr>
       </w:pPr>
-      <w:bookmarkStart w:id="15" w:name="_Toc14091164"/>
+      <w:bookmarkStart w:id="16" w:name="_Toc14091164"/>
     </w:p>
     <w:p>
       <w:pPr>
@@ -7217,7 +7236,7 @@
         </w:rPr>
         <w:t xml:space="preserve"> (ID 31)</w:t>
       </w:r>
-      <w:bookmarkEnd w:id="15"/>
+      <w:bookmarkEnd w:id="16"/>
     </w:p>
     <w:p>
       <w:pPr>
@@ -7410,7 +7429,7 @@
           <w:lang w:val="en-US"/>
         </w:rPr>
       </w:pPr>
-      <w:bookmarkStart w:id="16" w:name="_Toc14091165"/>
+      <w:bookmarkStart w:id="17" w:name="_Toc14091165"/>
       <w:r>
         <w:rPr>
           <w:rFonts w:ascii="Segoe UI Light" w:hAnsi="Segoe UI Light" w:cs="Segoe UI Light"/>
@@ -7584,7 +7603,7 @@
         </w:rPr>
         <w:t>Debugging</w:t>
       </w:r>
-      <w:bookmarkEnd w:id="16"/>
+      <w:bookmarkEnd w:id="17"/>
     </w:p>
     <w:p>
       <w:pPr>
@@ -7650,7 +7669,7 @@
           <w:lang w:val="en-US"/>
         </w:rPr>
       </w:pPr>
-      <w:bookmarkStart w:id="17" w:name="_Toc14091166"/>
+      <w:bookmarkStart w:id="18" w:name="_Toc14091166"/>
       <w:r>
         <w:rPr>
           <w:rFonts w:ascii="Segoe UI Light" w:hAnsi="Segoe UI Light" w:cs="Segoe UI Light"/>
@@ -7658,7 +7677,7 @@
         </w:rPr>
         <w:t>Exit codes</w:t>
       </w:r>
-      <w:bookmarkEnd w:id="17"/>
+      <w:bookmarkEnd w:id="18"/>
     </w:p>
     <w:p>
       <w:pPr>
@@ -7849,7 +7868,7 @@
           <w:lang w:val="en-US"/>
         </w:rPr>
       </w:pPr>
-      <w:bookmarkStart w:id="18" w:name="_Toc14091167"/>
+      <w:bookmarkStart w:id="19" w:name="_Toc14091167"/>
     </w:p>
     <w:p>
       <w:pPr>
@@ -7866,7 +7885,7 @@
         </w:rPr>
         <w:t>Known issues</w:t>
       </w:r>
-      <w:bookmarkEnd w:id="18"/>
+      <w:bookmarkEnd w:id="19"/>
     </w:p>
     <w:p>
       <w:pPr>
@@ -7885,61 +7904,8 @@
           <w:rFonts w:cs="Segoe UI Light"/>
           <w:lang w:val="en-US"/>
         </w:rPr>
-        <w:t xml:space="preserve">The Microsoft Security Baseline Analyzer has issues when running it as a different user. </w:t>
-      </w:r>
-      <w:r>
-        <w:rPr>
-          <w:rFonts w:cs="Segoe UI Light"/>
-          <w:lang w:val="en-US"/>
-        </w:rPr>
-        <w:t>So,</w:t>
-      </w:r>
-      <w:r>
-        <w:rPr>
-          <w:rFonts w:cs="Segoe UI Light"/>
-          <w:lang w:val="en-US"/>
-        </w:rPr>
-        <w:t xml:space="preserve"> do not run the script in the context of a different user, e.g. by starting a Powershell session as a different user and then executing the script.</w:t>
-      </w:r>
-    </w:p>
-    <w:p>
-      <w:pPr>
-        <w:pStyle w:val="ListParagraph"/>
-        <w:rPr>
-          <w:rFonts w:cs="Segoe UI Light"/>
-          <w:lang w:val="en-US"/>
-        </w:rPr>
-      </w:pPr>
-      <w:r>
-        <w:rPr>
-          <w:rFonts w:cs="Segoe UI Light"/>
-          <w:lang w:val="en-US"/>
-        </w:rPr>
-        <w:lastRenderedPageBreak/>
-        <w:t>Starting it under a scheduled task as a specific user works just fine.</w:t>
-      </w:r>
-    </w:p>
-    <w:p>
-      <w:pPr>
-        <w:pStyle w:val="ListParagraph"/>
-        <w:numPr>
-          <w:ilvl w:val="0"/>
-          <w:numId w:val="4"/>
-        </w:numPr>
-        <w:rPr>
-          <w:rFonts w:cs="Segoe UI Light"/>
-          <w:lang w:val="en-US"/>
-        </w:rPr>
-      </w:pPr>
-      <w:r>
-        <w:rPr>
-          <w:rFonts w:cs="Segoe UI Light"/>
-          <w:lang w:val="en-US"/>
-        </w:rPr>
-        <w:t>The Microsoft Security Baseline Analyzer is end-of-life and no longer available as a download on the Microsoft site. I am looking into an alternative way for scanning for missing patches.</w:t>
-      </w:r>
-      <w:bookmarkStart w:id="19" w:name="_GoBack"/>
-      <w:bookmarkEnd w:id="19"/>
+        <w:t>None</w:t>
+      </w:r>
     </w:p>
     <w:sectPr>
       <w:headerReference w:type="even" r:id="rId11"/>
@@ -10215,7 +10181,7 @@
 </file>
 
 <file path=customXml/itemProps1.xml><?xml version="1.0" encoding="utf-8"?>
-<ds:datastoreItem xmlns:ds="http://schemas.openxmlformats.org/officeDocument/2006/customXml" ds:itemID="{CC002CC9-D4BE-40A0-B894-81B736880FBE}">
+<ds:datastoreItem xmlns:ds="http://schemas.openxmlformats.org/officeDocument/2006/customXml" ds:itemID="{51E75218-31F2-4806-9CEA-63115D2711A5}">
   <ds:schemaRefs>
     <ds:schemaRef ds:uri="http://schemas.openxmlformats.org/officeDocument/2006/bibliography"/>
   </ds:schemaRefs>

</xml_diff>

<commit_message>
Added new check and updated documentation
</commit_message>
<xml_diff>
--- a/Documentation/PeriodicChecks_Script_Documentation.docx
+++ b/Documentation/PeriodicChecks_Script_Documentation.docx
@@ -2585,11 +2585,11 @@
       <w:tr>
         <w:tc>
           <w:tcPr>
+            <w:cnfStyle w:val="001000000000" w:firstRow="0" w:lastRow="0" w:firstColumn="1" w:lastColumn="0" w:oddVBand="0" w:evenVBand="0" w:oddHBand="0" w:evenHBand="0" w:firstRowFirstColumn="0" w:firstRowLastColumn="0" w:lastRowFirstColumn="0" w:lastRowLastColumn="0"/>
             <w:tcW w:w="1005" w:type="dxa"/>
           </w:tcPr>
           <w:p>
             <w:pPr>
-              <w:cnfStyle w:val="001000000000" w:firstRow="0" w:lastRow="0" w:firstColumn="1" w:lastColumn="0" w:oddVBand="0" w:evenVBand="0" w:oddHBand="0" w:evenHBand="0" w:firstRowFirstColumn="0" w:firstRowLastColumn="0" w:lastRowFirstColumn="0" w:lastRowLastColumn="0"/>
               <w:rPr>
                 <w:rFonts w:cs="Segoe UI Light"/>
                 <w:lang w:val="en-US"/>
@@ -2610,6 +2610,7 @@
           </w:tcPr>
           <w:p>
             <w:pPr>
+              <w:cnfStyle w:val="000000000000" w:firstRow="0" w:lastRow="0" w:firstColumn="0" w:lastColumn="0" w:oddVBand="0" w:evenVBand="0" w:oddHBand="0" w:evenHBand="0" w:firstRowFirstColumn="0" w:firstRowLastColumn="0" w:lastRowFirstColumn="0" w:lastRowLastColumn="0"/>
               <w:rPr>
                 <w:rFonts w:cs="Segoe UI Light"/>
                 <w:lang w:val="en-US"/>
@@ -2651,6 +2652,7 @@
           </w:tcPr>
           <w:p>
             <w:pPr>
+              <w:cnfStyle w:val="000000000000" w:firstRow="0" w:lastRow="0" w:firstColumn="0" w:lastColumn="0" w:oddVBand="0" w:evenVBand="0" w:oddHBand="0" w:evenHBand="0" w:firstRowFirstColumn="0" w:firstRowLastColumn="0" w:lastRowFirstColumn="0" w:lastRowLastColumn="0"/>
               <w:rPr>
                 <w:rFonts w:cs="Segoe UI Light"/>
                 <w:lang w:val="en-US"/>
@@ -2675,6 +2677,7 @@
               <w:autoSpaceDE w:val="0"/>
               <w:autoSpaceDN w:val="0"/>
               <w:adjustRightInd w:val="0"/>
+              <w:cnfStyle w:val="000000000000" w:firstRow="0" w:lastRow="0" w:firstColumn="0" w:lastColumn="0" w:oddVBand="0" w:evenVBand="0" w:oddHBand="0" w:evenHBand="0" w:firstRowFirstColumn="0" w:firstRowLastColumn="0" w:lastRowFirstColumn="0" w:lastRowLastColumn="0"/>
               <w:rPr>
                 <w:rFonts w:cs="Segoe UI Light"/>
                 <w:sz w:val="18"/>
@@ -2707,6 +2710,7 @@
               <w:autoSpaceDE w:val="0"/>
               <w:autoSpaceDN w:val="0"/>
               <w:adjustRightInd w:val="0"/>
+              <w:cnfStyle w:val="000000000000" w:firstRow="0" w:lastRow="0" w:firstColumn="0" w:lastColumn="0" w:oddVBand="0" w:evenVBand="0" w:oddHBand="0" w:evenHBand="0" w:firstRowFirstColumn="0" w:firstRowLastColumn="0" w:lastRowFirstColumn="0" w:lastRowLastColumn="0"/>
               <w:rPr>
                 <w:rFonts w:cs="Segoe UI Light"/>
                 <w:sz w:val="18"/>
@@ -2741,8 +2745,6 @@
               </w:rPr>
               <w:t>d</w:t>
             </w:r>
-            <w:bookmarkStart w:id="1" w:name="_GoBack"/>
-            <w:bookmarkEnd w:id="1"/>
             <w:r>
               <w:rPr>
                 <w:rFonts w:cs="Segoe UI Light"/>
@@ -2759,6 +2761,7 @@
               <w:autoSpaceDE w:val="0"/>
               <w:autoSpaceDN w:val="0"/>
               <w:adjustRightInd w:val="0"/>
+              <w:cnfStyle w:val="000000000000" w:firstRow="0" w:lastRow="0" w:firstColumn="0" w:lastColumn="0" w:oddVBand="0" w:evenVBand="0" w:oddHBand="0" w:evenHBand="0" w:firstRowFirstColumn="0" w:firstRowLastColumn="0" w:lastRowFirstColumn="0" w:lastRowLastColumn="0"/>
               <w:rPr>
                 <w:rFonts w:cs="Segoe UI Light"/>
                 <w:sz w:val="18"/>
@@ -2791,6 +2794,7 @@
               <w:autoSpaceDE w:val="0"/>
               <w:autoSpaceDN w:val="0"/>
               <w:adjustRightInd w:val="0"/>
+              <w:cnfStyle w:val="000000000000" w:firstRow="0" w:lastRow="0" w:firstColumn="0" w:lastColumn="0" w:oddVBand="0" w:evenVBand="0" w:oddHBand="0" w:evenHBand="0" w:firstRowFirstColumn="0" w:firstRowLastColumn="0" w:lastRowFirstColumn="0" w:lastRowLastColumn="0"/>
               <w:rPr>
                 <w:rFonts w:cs="Segoe UI Light"/>
                 <w:sz w:val="18"/>
@@ -2815,6 +2819,124 @@
                 <w:lang w:val="en-US"/>
               </w:rPr>
               <w:t xml:space="preserve"> Increased PowerShell version requirement to v5.0 (due to use of Copy-Item -ToSession)</w:t>
+            </w:r>
+          </w:p>
+        </w:tc>
+      </w:tr>
+      <w:tr>
+        <w:tc>
+          <w:tcPr>
+            <w:cnfStyle w:val="001000000000" w:firstRow="0" w:lastRow="0" w:firstColumn="1" w:lastColumn="0" w:oddVBand="0" w:evenVBand="0" w:oddHBand="0" w:evenHBand="0" w:firstRowFirstColumn="0" w:firstRowLastColumn="0" w:lastRowFirstColumn="0" w:lastRowLastColumn="0"/>
+            <w:tcW w:w="1005" w:type="dxa"/>
+          </w:tcPr>
+          <w:p>
+            <w:pPr>
+              <w:rPr>
+                <w:rFonts w:cs="Segoe UI Light"/>
+                <w:lang w:val="en-US"/>
+              </w:rPr>
+            </w:pPr>
+            <w:r>
+              <w:rPr>
+                <w:rFonts w:cs="Segoe UI Light"/>
+                <w:lang w:val="en-US"/>
+              </w:rPr>
+              <w:t>1.17</w:t>
+            </w:r>
+          </w:p>
+        </w:tc>
+        <w:tc>
+          <w:tcPr>
+            <w:tcW w:w="1212" w:type="dxa"/>
+          </w:tcPr>
+          <w:p>
+            <w:pPr>
+              <w:cnfStyle w:val="000000000000" w:firstRow="0" w:lastRow="0" w:firstColumn="0" w:lastColumn="0" w:oddVBand="0" w:evenVBand="0" w:oddHBand="0" w:evenHBand="0" w:firstRowFirstColumn="0" w:firstRowLastColumn="0" w:lastRowFirstColumn="0" w:lastRowLastColumn="0"/>
+              <w:rPr>
+                <w:rFonts w:cs="Segoe UI Light"/>
+                <w:lang w:val="en-US"/>
+              </w:rPr>
+            </w:pPr>
+            <w:r>
+              <w:rPr>
+                <w:rFonts w:cs="Segoe UI Light"/>
+                <w:lang w:val="en-US"/>
+              </w:rPr>
+              <w:t>19-6-2020</w:t>
+            </w:r>
+          </w:p>
+        </w:tc>
+        <w:tc>
+          <w:tcPr>
+            <w:tcW w:w="1322" w:type="dxa"/>
+          </w:tcPr>
+          <w:p>
+            <w:pPr>
+              <w:cnfStyle w:val="000000000000" w:firstRow="0" w:lastRow="0" w:firstColumn="0" w:lastColumn="0" w:oddVBand="0" w:evenVBand="0" w:oddHBand="0" w:evenHBand="0" w:firstRowFirstColumn="0" w:firstRowLastColumn="0" w:lastRowFirstColumn="0" w:lastRowLastColumn="0"/>
+              <w:rPr>
+                <w:rFonts w:cs="Segoe UI Light"/>
+                <w:lang w:val="en-US"/>
+              </w:rPr>
+            </w:pPr>
+            <w:r>
+              <w:rPr>
+                <w:rFonts w:cs="Segoe UI Light"/>
+                <w:lang w:val="en-US"/>
+              </w:rPr>
+              <w:t>Yorick Kuijs</w:t>
+            </w:r>
+          </w:p>
+        </w:tc>
+        <w:tc>
+          <w:tcPr>
+            <w:tcW w:w="5812" w:type="dxa"/>
+          </w:tcPr>
+          <w:p>
+            <w:pPr>
+              <w:shd w:val="clear" w:color="auto" w:fill="FFFFFF"/>
+              <w:autoSpaceDE w:val="0"/>
+              <w:autoSpaceDN w:val="0"/>
+              <w:adjustRightInd w:val="0"/>
+              <w:cnfStyle w:val="000000000000" w:firstRow="0" w:lastRow="0" w:firstColumn="0" w:lastColumn="0" w:oddVBand="0" w:evenVBand="0" w:oddHBand="0" w:evenHBand="0" w:firstRowFirstColumn="0" w:firstRowLastColumn="0" w:lastRowFirstColumn="0" w:lastRowLastColumn="0"/>
+              <w:rPr>
+                <w:rFonts w:cs="Segoe UI Light"/>
+                <w:sz w:val="18"/>
+                <w:szCs w:val="18"/>
+                <w:lang w:val="en-US"/>
+              </w:rPr>
+            </w:pPr>
+            <w:r>
+              <w:rPr>
+                <w:rFonts w:cs="Segoe UI Light"/>
+                <w:sz w:val="18"/>
+                <w:szCs w:val="18"/>
+                <w:lang w:val="en-US"/>
+              </w:rPr>
+              <w:t>- Added check 19 to check the size of content databases in GB</w:t>
+            </w:r>
+          </w:p>
+          <w:p>
+            <w:pPr>
+              <w:shd w:val="clear" w:color="auto" w:fill="FFFFFF"/>
+              <w:autoSpaceDE w:val="0"/>
+              <w:autoSpaceDN w:val="0"/>
+              <w:adjustRightInd w:val="0"/>
+              <w:cnfStyle w:val="000000000000" w:firstRow="0" w:lastRow="0" w:firstColumn="0" w:lastColumn="0" w:oddVBand="0" w:evenVBand="0" w:oddHBand="0" w:evenHBand="0" w:firstRowFirstColumn="0" w:firstRowLastColumn="0" w:lastRowFirstColumn="0" w:lastRowLastColumn="0"/>
+              <w:rPr>
+                <w:rFonts w:cs="Segoe UI Light"/>
+                <w:sz w:val="18"/>
+                <w:szCs w:val="18"/>
+                <w:lang w:val="en-US"/>
+              </w:rPr>
+            </w:pPr>
+            <w:r>
+              <w:rPr>
+                <w:rFonts w:cs="Segoe UI Light"/>
+                <w:sz w:val="18"/>
+                <w:szCs w:val="18"/>
+                <w:lang w:val="en-US"/>
+              </w:rPr>
+              <w:t>- Updated Excel checklist with all new tests</w:t>
             </w:r>
           </w:p>
         </w:tc>
@@ -2855,7 +2977,7 @@
           <w:lang w:val="en-US"/>
         </w:rPr>
       </w:pPr>
-      <w:bookmarkStart w:id="2" w:name="_Toc14091151"/>
+      <w:bookmarkStart w:id="1" w:name="_Toc14091151"/>
       <w:r>
         <w:rPr>
           <w:rFonts w:ascii="Segoe UI Light" w:hAnsi="Segoe UI Light" w:cs="Segoe UI Light"/>
@@ -2871,100 +2993,100 @@
         </w:rPr>
         <w:t>escription</w:t>
       </w:r>
+      <w:bookmarkEnd w:id="1"/>
+    </w:p>
+    <w:p>
+      <w:pPr>
+        <w:rPr>
+          <w:rFonts w:cs="Segoe UI Light"/>
+          <w:lang w:val="en-US"/>
+        </w:rPr>
+      </w:pPr>
+      <w:r>
+        <w:rPr>
+          <w:rFonts w:cs="Segoe UI Light"/>
+          <w:lang w:val="en-US"/>
+        </w:rPr>
+        <w:t>To</w:t>
+      </w:r>
+      <w:r>
+        <w:rPr>
+          <w:rFonts w:cs="Segoe UI Light"/>
+          <w:lang w:val="en-US"/>
+        </w:rPr>
+        <w:t xml:space="preserve"> properly manage an environment, it is important that periodic checks are performed. These checks validate that certain configuration is configured and if indications of larger issues are present.</w:t>
+      </w:r>
+    </w:p>
+    <w:p>
+      <w:pPr>
+        <w:rPr>
+          <w:rFonts w:cs="Segoe UI Light"/>
+          <w:lang w:val="en-US"/>
+        </w:rPr>
+      </w:pPr>
+      <w:r>
+        <w:rPr>
+          <w:rFonts w:cs="Segoe UI Light"/>
+          <w:lang w:val="en-US"/>
+        </w:rPr>
+        <w:t xml:space="preserve">A list of checks has been generated and can be found in “Overview Periodic Checks.docx”, including the frequency in which these </w:t>
+      </w:r>
+      <w:r>
+        <w:rPr>
+          <w:rFonts w:cs="Segoe UI Light"/>
+          <w:lang w:val="en-US"/>
+        </w:rPr>
+        <w:t>should</w:t>
+      </w:r>
+      <w:r>
+        <w:rPr>
+          <w:rFonts w:cs="Segoe UI Light"/>
+          <w:lang w:val="en-US"/>
+        </w:rPr>
+        <w:t xml:space="preserve"> be performed.</w:t>
+      </w:r>
+    </w:p>
+    <w:p>
+      <w:pPr>
+        <w:rPr>
+          <w:rFonts w:cs="Segoe UI Light"/>
+          <w:lang w:val="en-US"/>
+        </w:rPr>
+      </w:pPr>
+      <w:r>
+        <w:rPr>
+          <w:rFonts w:cs="Segoe UI Light"/>
+          <w:lang w:val="en-US"/>
+        </w:rPr>
+        <w:t>To reduce the amount of time required to perform these checks and the chance of errors, a script has been created to automate as many checks as possible. This documentation describes how the script works and how to configure it.</w:t>
+      </w:r>
+    </w:p>
+    <w:p>
+      <w:pPr>
+        <w:pStyle w:val="Heading2"/>
+        <w:rPr>
+          <w:rFonts w:ascii="Segoe UI Light" w:hAnsi="Segoe UI Light" w:cs="Segoe UI Light"/>
+          <w:lang w:val="en-US"/>
+        </w:rPr>
+      </w:pPr>
+    </w:p>
+    <w:p>
+      <w:pPr>
+        <w:pStyle w:val="Heading2"/>
+        <w:rPr>
+          <w:rFonts w:ascii="Segoe UI Light" w:hAnsi="Segoe UI Light" w:cs="Segoe UI Light"/>
+          <w:lang w:val="en-US"/>
+        </w:rPr>
+      </w:pPr>
+      <w:bookmarkStart w:id="2" w:name="_Toc14091152"/>
+      <w:r>
+        <w:rPr>
+          <w:rFonts w:ascii="Segoe UI Light" w:hAnsi="Segoe UI Light" w:cs="Segoe UI Light"/>
+          <w:lang w:val="en-US"/>
+        </w:rPr>
+        <w:t>Prerequisites</w:t>
+      </w:r>
       <w:bookmarkEnd w:id="2"/>
-    </w:p>
-    <w:p>
-      <w:pPr>
-        <w:rPr>
-          <w:rFonts w:cs="Segoe UI Light"/>
-          <w:lang w:val="en-US"/>
-        </w:rPr>
-      </w:pPr>
-      <w:r>
-        <w:rPr>
-          <w:rFonts w:cs="Segoe UI Light"/>
-          <w:lang w:val="en-US"/>
-        </w:rPr>
-        <w:t>To</w:t>
-      </w:r>
-      <w:r>
-        <w:rPr>
-          <w:rFonts w:cs="Segoe UI Light"/>
-          <w:lang w:val="en-US"/>
-        </w:rPr>
-        <w:t xml:space="preserve"> properly manage an environment, it is important that periodic checks are performed. These checks validate that certain configuration is configured and if indications of larger issues are present.</w:t>
-      </w:r>
-    </w:p>
-    <w:p>
-      <w:pPr>
-        <w:rPr>
-          <w:rFonts w:cs="Segoe UI Light"/>
-          <w:lang w:val="en-US"/>
-        </w:rPr>
-      </w:pPr>
-      <w:r>
-        <w:rPr>
-          <w:rFonts w:cs="Segoe UI Light"/>
-          <w:lang w:val="en-US"/>
-        </w:rPr>
-        <w:t xml:space="preserve">A list of checks has been generated and can be found in “Overview Periodic Checks.docx”, including the frequency in which these </w:t>
-      </w:r>
-      <w:r>
-        <w:rPr>
-          <w:rFonts w:cs="Segoe UI Light"/>
-          <w:lang w:val="en-US"/>
-        </w:rPr>
-        <w:t>should</w:t>
-      </w:r>
-      <w:r>
-        <w:rPr>
-          <w:rFonts w:cs="Segoe UI Light"/>
-          <w:lang w:val="en-US"/>
-        </w:rPr>
-        <w:t xml:space="preserve"> be performed.</w:t>
-      </w:r>
-    </w:p>
-    <w:p>
-      <w:pPr>
-        <w:rPr>
-          <w:rFonts w:cs="Segoe UI Light"/>
-          <w:lang w:val="en-US"/>
-        </w:rPr>
-      </w:pPr>
-      <w:r>
-        <w:rPr>
-          <w:rFonts w:cs="Segoe UI Light"/>
-          <w:lang w:val="en-US"/>
-        </w:rPr>
-        <w:t>To reduce the amount of time required to perform these checks and the chance of errors, a script has been created to automate as many checks as possible. This documentation describes how the script works and how to configure it.</w:t>
-      </w:r>
-    </w:p>
-    <w:p>
-      <w:pPr>
-        <w:pStyle w:val="Heading2"/>
-        <w:rPr>
-          <w:rFonts w:ascii="Segoe UI Light" w:hAnsi="Segoe UI Light" w:cs="Segoe UI Light"/>
-          <w:lang w:val="en-US"/>
-        </w:rPr>
-      </w:pPr>
-    </w:p>
-    <w:p>
-      <w:pPr>
-        <w:pStyle w:val="Heading2"/>
-        <w:rPr>
-          <w:rFonts w:ascii="Segoe UI Light" w:hAnsi="Segoe UI Light" w:cs="Segoe UI Light"/>
-          <w:lang w:val="en-US"/>
-        </w:rPr>
-      </w:pPr>
-      <w:bookmarkStart w:id="3" w:name="_Toc14091152"/>
-      <w:r>
-        <w:rPr>
-          <w:rFonts w:ascii="Segoe UI Light" w:hAnsi="Segoe UI Light" w:cs="Segoe UI Light"/>
-          <w:lang w:val="en-US"/>
-        </w:rPr>
-        <w:t>Prerequisites</w:t>
-      </w:r>
-      <w:bookmarkEnd w:id="3"/>
     </w:p>
     <w:p>
       <w:pPr>
@@ -3237,7 +3359,7 @@
         </w:rPr>
         <w:t>Enable-PSRemoting</w:t>
       </w:r>
-      <w:bookmarkStart w:id="4" w:name="_Ref14128662"/>
+      <w:bookmarkStart w:id="3" w:name="_Ref14128662"/>
       <w:r>
         <w:rPr>
           <w:rStyle w:val="FootnoteReference"/>
@@ -3246,7 +3368,7 @@
         </w:rPr>
         <w:footnoteReference w:id="1"/>
       </w:r>
-      <w:bookmarkEnd w:id="4"/>
+      <w:bookmarkEnd w:id="3"/>
     </w:p>
     <w:p>
       <w:pPr>
@@ -3380,7 +3502,7 @@
           <w:lang w:val="en-US"/>
         </w:rPr>
       </w:pPr>
-      <w:bookmarkStart w:id="5" w:name="_Toc14091153"/>
+      <w:bookmarkStart w:id="4" w:name="_Toc14091153"/>
       <w:r>
         <w:rPr>
           <w:rFonts w:ascii="Segoe UI Light" w:hAnsi="Segoe UI Light" w:cs="Segoe UI Light"/>
@@ -3388,7 +3510,7 @@
         </w:rPr>
         <w:t>Account requirements</w:t>
       </w:r>
-      <w:bookmarkEnd w:id="5"/>
+      <w:bookmarkEnd w:id="4"/>
     </w:p>
     <w:p>
       <w:pPr>
@@ -3580,7 +3702,7 @@
           <w:lang w:val="en-US"/>
         </w:rPr>
       </w:pPr>
-      <w:bookmarkStart w:id="6" w:name="_Toc14091154"/>
+      <w:bookmarkStart w:id="5" w:name="_Toc14091154"/>
       <w:r>
         <w:rPr>
           <w:rFonts w:ascii="Segoe UI Light" w:hAnsi="Segoe UI Light" w:cs="Segoe UI Light"/>
@@ -3588,7 +3710,7 @@
         </w:rPr>
         <w:t>Installation</w:t>
       </w:r>
-      <w:bookmarkEnd w:id="6"/>
+      <w:bookmarkEnd w:id="5"/>
     </w:p>
     <w:p>
       <w:pPr>
@@ -4023,7 +4145,7 @@
           <w:lang w:val="en-US"/>
         </w:rPr>
       </w:pPr>
-      <w:bookmarkStart w:id="7" w:name="_Toc14091155"/>
+      <w:bookmarkStart w:id="6" w:name="_Toc14091155"/>
       <w:r>
         <w:rPr>
           <w:rFonts w:ascii="Segoe UI Light" w:hAnsi="Segoe UI Light" w:cs="Segoe UI Light"/>
@@ -4031,25 +4153,25 @@
         </w:rPr>
         <w:t>Configuration Files</w:t>
       </w:r>
+      <w:bookmarkEnd w:id="6"/>
+    </w:p>
+    <w:p>
+      <w:pPr>
+        <w:pStyle w:val="Heading3"/>
+        <w:rPr>
+          <w:rFonts w:ascii="Segoe UI Light" w:hAnsi="Segoe UI Light" w:cs="Segoe UI Light"/>
+          <w:lang w:val="en-US"/>
+        </w:rPr>
+      </w:pPr>
+      <w:bookmarkStart w:id="7" w:name="_Toc14091156"/>
+      <w:r>
+        <w:rPr>
+          <w:rFonts w:ascii="Segoe UI Light" w:hAnsi="Segoe UI Light" w:cs="Segoe UI Light"/>
+          <w:lang w:val="en-US"/>
+        </w:rPr>
+        <w:t>Config.xml</w:t>
+      </w:r>
       <w:bookmarkEnd w:id="7"/>
-    </w:p>
-    <w:p>
-      <w:pPr>
-        <w:pStyle w:val="Heading3"/>
-        <w:rPr>
-          <w:rFonts w:ascii="Segoe UI Light" w:hAnsi="Segoe UI Light" w:cs="Segoe UI Light"/>
-          <w:lang w:val="en-US"/>
-        </w:rPr>
-      </w:pPr>
-      <w:bookmarkStart w:id="8" w:name="_Toc14091156"/>
-      <w:r>
-        <w:rPr>
-          <w:rFonts w:ascii="Segoe UI Light" w:hAnsi="Segoe UI Light" w:cs="Segoe UI Light"/>
-          <w:lang w:val="en-US"/>
-        </w:rPr>
-        <w:t>Config.xml</w:t>
-      </w:r>
-      <w:bookmarkEnd w:id="8"/>
     </w:p>
     <w:p>
       <w:pPr>
@@ -5378,7 +5500,7 @@
           <w:lang w:val="en-US"/>
         </w:rPr>
       </w:pPr>
-      <w:bookmarkStart w:id="9" w:name="_Toc14091157"/>
+      <w:bookmarkStart w:id="8" w:name="_Toc14091157"/>
       <w:r>
         <w:rPr>
           <w:rFonts w:ascii="Segoe UI Light" w:hAnsi="Segoe UI Light" w:cs="Segoe UI Light"/>
@@ -5393,7 +5515,7 @@
         </w:rPr>
         <w:t>Servers.txt</w:t>
       </w:r>
-      <w:bookmarkEnd w:id="9"/>
+      <w:bookmarkEnd w:id="8"/>
     </w:p>
     <w:p>
       <w:pPr>
@@ -5831,7 +5953,7 @@
           <w:lang w:val="en-US"/>
         </w:rPr>
       </w:pPr>
-      <w:bookmarkStart w:id="10" w:name="_Toc14091158"/>
+      <w:bookmarkStart w:id="9" w:name="_Toc14091158"/>
       <w:r>
         <w:rPr>
           <w:rFonts w:ascii="Segoe UI Light" w:hAnsi="Segoe UI Light" w:cs="Segoe UI Light"/>
@@ -5846,7 +5968,7 @@
         </w:rPr>
         <w:t>Urls.txt</w:t>
       </w:r>
-      <w:bookmarkEnd w:id="10"/>
+      <w:bookmarkEnd w:id="9"/>
     </w:p>
     <w:p>
       <w:pPr>
@@ -6020,7 +6142,7 @@
           <w:lang w:val="en-US"/>
         </w:rPr>
       </w:pPr>
-      <w:bookmarkStart w:id="11" w:name="_Toc14091159"/>
+      <w:bookmarkStart w:id="10" w:name="_Toc14091159"/>
       <w:r>
         <w:rPr>
           <w:rFonts w:ascii="Segoe UI Light" w:hAnsi="Segoe UI Light" w:cs="Segoe UI Light"/>
@@ -6035,7 +6157,7 @@
         </w:rPr>
         <w:t>Patchexclusions.txt</w:t>
       </w:r>
-      <w:bookmarkEnd w:id="11"/>
+      <w:bookmarkEnd w:id="10"/>
     </w:p>
     <w:p>
       <w:pPr>
@@ -6217,7 +6339,7 @@
           <w:lang w:val="en-US"/>
         </w:rPr>
       </w:pPr>
-      <w:bookmarkStart w:id="12" w:name="_Toc14091160"/>
+      <w:bookmarkStart w:id="11" w:name="_Toc14091160"/>
       <w:r>
         <w:rPr>
           <w:rFonts w:ascii="Segoe UI Light" w:hAnsi="Segoe UI Light" w:cs="Segoe UI Light"/>
@@ -6225,7 +6347,7 @@
         </w:rPr>
         <w:t>Config\groups.txt</w:t>
       </w:r>
-      <w:bookmarkEnd w:id="12"/>
+      <w:bookmarkEnd w:id="11"/>
     </w:p>
     <w:p>
       <w:pPr>
@@ -6414,7 +6536,7 @@
           <w:lang w:val="en-US"/>
         </w:rPr>
       </w:pPr>
-      <w:bookmarkStart w:id="13" w:name="_Toc14091161"/>
+      <w:bookmarkStart w:id="12" w:name="_Toc14091161"/>
       <w:r>
         <w:rPr>
           <w:rFonts w:ascii="Segoe UI Light" w:hAnsi="Segoe UI Light" w:cs="Segoe UI Light"/>
@@ -6436,7 +6558,7 @@
         </w:rPr>
         <w:t>s\*.ps1</w:t>
       </w:r>
-      <w:bookmarkEnd w:id="13"/>
+      <w:bookmarkEnd w:id="12"/>
     </w:p>
     <w:p>
       <w:pPr>
@@ -7090,7 +7212,7 @@
           <w:lang w:val="en-US"/>
         </w:rPr>
       </w:pPr>
-      <w:bookmarkStart w:id="14" w:name="_Toc14091162"/>
+      <w:bookmarkStart w:id="13" w:name="_Toc14091162"/>
       <w:r>
         <w:rPr>
           <w:rFonts w:ascii="Segoe UI Light" w:hAnsi="Segoe UI Light" w:cs="Segoe UI Light"/>
@@ -7119,32 +7241,32 @@
         </w:rPr>
         <w:t>s</w:t>
       </w:r>
+      <w:bookmarkEnd w:id="13"/>
+    </w:p>
+    <w:p>
+      <w:pPr>
+        <w:pStyle w:val="Heading3"/>
+        <w:rPr>
+          <w:rFonts w:ascii="Segoe UI Light" w:hAnsi="Segoe UI Light" w:cs="Segoe UI Light"/>
+          <w:lang w:val="en-US"/>
+        </w:rPr>
+      </w:pPr>
+      <w:bookmarkStart w:id="14" w:name="_Toc14091163"/>
+      <w:r>
+        <w:rPr>
+          <w:rFonts w:ascii="Segoe UI Light" w:hAnsi="Segoe UI Light" w:cs="Segoe UI Light"/>
+          <w:lang w:val="en-US"/>
+        </w:rPr>
+        <w:t>“Missing Security Updates Check”</w:t>
+      </w:r>
+      <w:r>
+        <w:rPr>
+          <w:rFonts w:ascii="Segoe UI Light" w:hAnsi="Segoe UI Light" w:cs="Segoe UI Light"/>
+          <w:lang w:val="en-US"/>
+        </w:rPr>
+        <w:t xml:space="preserve"> (ID M1)</w:t>
+      </w:r>
       <w:bookmarkEnd w:id="14"/>
-    </w:p>
-    <w:p>
-      <w:pPr>
-        <w:pStyle w:val="Heading3"/>
-        <w:rPr>
-          <w:rFonts w:ascii="Segoe UI Light" w:hAnsi="Segoe UI Light" w:cs="Segoe UI Light"/>
-          <w:lang w:val="en-US"/>
-        </w:rPr>
-      </w:pPr>
-      <w:bookmarkStart w:id="15" w:name="_Toc14091163"/>
-      <w:r>
-        <w:rPr>
-          <w:rFonts w:ascii="Segoe UI Light" w:hAnsi="Segoe UI Light" w:cs="Segoe UI Light"/>
-          <w:lang w:val="en-US"/>
-        </w:rPr>
-        <w:t>“Missing Security Updates Check”</w:t>
-      </w:r>
-      <w:r>
-        <w:rPr>
-          <w:rFonts w:ascii="Segoe UI Light" w:hAnsi="Segoe UI Light" w:cs="Segoe UI Light"/>
-          <w:lang w:val="en-US"/>
-        </w:rPr>
-        <w:t xml:space="preserve"> (ID M1)</w:t>
-      </w:r>
-      <w:bookmarkEnd w:id="15"/>
     </w:p>
     <w:p>
       <w:pPr>
@@ -7257,7 +7379,7 @@
           <w:lang w:val="en-US"/>
         </w:rPr>
       </w:pPr>
-      <w:bookmarkStart w:id="16" w:name="_Toc14091164"/>
+      <w:bookmarkStart w:id="15" w:name="_Toc14091164"/>
     </w:p>
     <w:p>
       <w:pPr>
@@ -7281,7 +7403,7 @@
         </w:rPr>
         <w:t xml:space="preserve"> (ID 31)</w:t>
       </w:r>
-      <w:bookmarkEnd w:id="16"/>
+      <w:bookmarkEnd w:id="15"/>
     </w:p>
     <w:p>
       <w:pPr>
@@ -7474,7 +7596,7 @@
           <w:lang w:val="en-US"/>
         </w:rPr>
       </w:pPr>
-      <w:bookmarkStart w:id="17" w:name="_Toc14091165"/>
+      <w:bookmarkStart w:id="16" w:name="_Toc14091165"/>
       <w:r>
         <w:rPr>
           <w:rFonts w:ascii="Segoe UI Light" w:hAnsi="Segoe UI Light" w:cs="Segoe UI Light"/>
@@ -7648,7 +7770,7 @@
         </w:rPr>
         <w:t>Debugging</w:t>
       </w:r>
-      <w:bookmarkEnd w:id="17"/>
+      <w:bookmarkEnd w:id="16"/>
     </w:p>
     <w:p>
       <w:pPr>
@@ -7714,7 +7836,7 @@
           <w:lang w:val="en-US"/>
         </w:rPr>
       </w:pPr>
-      <w:bookmarkStart w:id="18" w:name="_Toc14091166"/>
+      <w:bookmarkStart w:id="17" w:name="_Toc14091166"/>
       <w:r>
         <w:rPr>
           <w:rFonts w:ascii="Segoe UI Light" w:hAnsi="Segoe UI Light" w:cs="Segoe UI Light"/>
@@ -7722,7 +7844,7 @@
         </w:rPr>
         <w:t>Exit codes</w:t>
       </w:r>
-      <w:bookmarkEnd w:id="18"/>
+      <w:bookmarkEnd w:id="17"/>
     </w:p>
     <w:p>
       <w:pPr>
@@ -7913,7 +8035,7 @@
           <w:lang w:val="en-US"/>
         </w:rPr>
       </w:pPr>
-      <w:bookmarkStart w:id="19" w:name="_Toc14091167"/>
+      <w:bookmarkStart w:id="18" w:name="_Toc14091167"/>
     </w:p>
     <w:p>
       <w:pPr>
@@ -7930,7 +8052,7 @@
         </w:rPr>
         <w:t>Known issues</w:t>
       </w:r>
-      <w:bookmarkEnd w:id="19"/>
+      <w:bookmarkEnd w:id="18"/>
     </w:p>
     <w:p>
       <w:pPr>

</xml_diff>

<commit_message>
Implemented #4, #5, #6, #7, #8, #9, #10, #11
</commit_message>
<xml_diff>
--- a/Documentation/PeriodicChecks_Script_Documentation.docx
+++ b/Documentation/PeriodicChecks_Script_Documentation.docx
@@ -85,7 +85,7 @@
             </w:rPr>
             <w:fldChar w:fldCharType="separate"/>
           </w:r>
-          <w:hyperlink w:anchor="_Toc14091150" w:history="1">
+          <w:hyperlink w:anchor="_Toc45195620" w:history="1">
             <w:r>
               <w:rPr>
                 <w:rStyle w:val="Hyperlink"/>
@@ -114,7 +114,7 @@
                 <w:noProof/>
                 <w:webHidden/>
               </w:rPr>
-              <w:instrText xml:space="preserve"> PAGEREF _Toc14091150 \h </w:instrText>
+              <w:instrText xml:space="preserve"> PAGEREF _Toc45195620 \h </w:instrText>
             </w:r>
             <w:r>
               <w:rPr>
@@ -157,7 +157,7 @@
               <w:lang w:eastAsia="nl-NL"/>
             </w:rPr>
           </w:pPr>
-          <w:hyperlink w:anchor="_Toc14091151" w:history="1">
+          <w:hyperlink w:anchor="_Toc45195621" w:history="1">
             <w:r>
               <w:rPr>
                 <w:rStyle w:val="Hyperlink"/>
@@ -186,7 +186,7 @@
                 <w:noProof/>
                 <w:webHidden/>
               </w:rPr>
-              <w:instrText xml:space="preserve"> PAGEREF _Toc14091151 \h </w:instrText>
+              <w:instrText xml:space="preserve"> PAGEREF _Toc45195621 \h </w:instrText>
             </w:r>
             <w:r>
               <w:rPr>
@@ -229,7 +229,7 @@
               <w:lang w:eastAsia="nl-NL"/>
             </w:rPr>
           </w:pPr>
-          <w:hyperlink w:anchor="_Toc14091152" w:history="1">
+          <w:hyperlink w:anchor="_Toc45195622" w:history="1">
             <w:r>
               <w:rPr>
                 <w:rStyle w:val="Hyperlink"/>
@@ -258,7 +258,7 @@
                 <w:noProof/>
                 <w:webHidden/>
               </w:rPr>
-              <w:instrText xml:space="preserve"> PAGEREF _Toc14091152 \h </w:instrText>
+              <w:instrText xml:space="preserve"> PAGEREF _Toc45195622 \h </w:instrText>
             </w:r>
             <w:r>
               <w:rPr>
@@ -301,7 +301,7 @@
               <w:lang w:eastAsia="nl-NL"/>
             </w:rPr>
           </w:pPr>
-          <w:hyperlink w:anchor="_Toc14091153" w:history="1">
+          <w:hyperlink w:anchor="_Toc45195623" w:history="1">
             <w:r>
               <w:rPr>
                 <w:rStyle w:val="Hyperlink"/>
@@ -330,7 +330,7 @@
                 <w:noProof/>
                 <w:webHidden/>
               </w:rPr>
-              <w:instrText xml:space="preserve"> PAGEREF _Toc14091153 \h </w:instrText>
+              <w:instrText xml:space="preserve"> PAGEREF _Toc45195623 \h </w:instrText>
             </w:r>
             <w:r>
               <w:rPr>
@@ -373,7 +373,7 @@
               <w:lang w:eastAsia="nl-NL"/>
             </w:rPr>
           </w:pPr>
-          <w:hyperlink w:anchor="_Toc14091154" w:history="1">
+          <w:hyperlink w:anchor="_Toc45195624" w:history="1">
             <w:r>
               <w:rPr>
                 <w:rStyle w:val="Hyperlink"/>
@@ -402,7 +402,7 @@
                 <w:noProof/>
                 <w:webHidden/>
               </w:rPr>
-              <w:instrText xml:space="preserve"> PAGEREF _Toc14091154 \h </w:instrText>
+              <w:instrText xml:space="preserve"> PAGEREF _Toc45195624 \h </w:instrText>
             </w:r>
             <w:r>
               <w:rPr>
@@ -445,7 +445,7 @@
               <w:lang w:eastAsia="nl-NL"/>
             </w:rPr>
           </w:pPr>
-          <w:hyperlink w:anchor="_Toc14091155" w:history="1">
+          <w:hyperlink w:anchor="_Toc45195625" w:history="1">
             <w:r>
               <w:rPr>
                 <w:rStyle w:val="Hyperlink"/>
@@ -474,7 +474,7 @@
                 <w:noProof/>
                 <w:webHidden/>
               </w:rPr>
-              <w:instrText xml:space="preserve"> PAGEREF _Toc14091155 \h </w:instrText>
+              <w:instrText xml:space="preserve"> PAGEREF _Toc45195625 \h </w:instrText>
             </w:r>
             <w:r>
               <w:rPr>
@@ -517,7 +517,7 @@
               <w:lang w:eastAsia="nl-NL"/>
             </w:rPr>
           </w:pPr>
-          <w:hyperlink w:anchor="_Toc14091156" w:history="1">
+          <w:hyperlink w:anchor="_Toc45195626" w:history="1">
             <w:r>
               <w:rPr>
                 <w:rStyle w:val="Hyperlink"/>
@@ -546,7 +546,7 @@
                 <w:noProof/>
                 <w:webHidden/>
               </w:rPr>
-              <w:instrText xml:space="preserve"> PAGEREF _Toc14091156 \h </w:instrText>
+              <w:instrText xml:space="preserve"> PAGEREF _Toc45195626 \h </w:instrText>
             </w:r>
             <w:r>
               <w:rPr>
@@ -589,7 +589,7 @@
               <w:lang w:eastAsia="nl-NL"/>
             </w:rPr>
           </w:pPr>
-          <w:hyperlink w:anchor="_Toc14091157" w:history="1">
+          <w:hyperlink w:anchor="_Toc45195627" w:history="1">
             <w:r>
               <w:rPr>
                 <w:rStyle w:val="Hyperlink"/>
@@ -618,7 +618,7 @@
                 <w:noProof/>
                 <w:webHidden/>
               </w:rPr>
-              <w:instrText xml:space="preserve"> PAGEREF _Toc14091157 \h </w:instrText>
+              <w:instrText xml:space="preserve"> PAGEREF _Toc45195627 \h </w:instrText>
             </w:r>
             <w:r>
               <w:rPr>
@@ -638,7 +638,7 @@
                 <w:noProof/>
                 <w:webHidden/>
               </w:rPr>
-              <w:t>5</w:t>
+              <w:t>6</w:t>
             </w:r>
             <w:r>
               <w:rPr>
@@ -661,7 +661,7 @@
               <w:lang w:eastAsia="nl-NL"/>
             </w:rPr>
           </w:pPr>
-          <w:hyperlink w:anchor="_Toc14091158" w:history="1">
+          <w:hyperlink w:anchor="_Toc45195628" w:history="1">
             <w:r>
               <w:rPr>
                 <w:rStyle w:val="Hyperlink"/>
@@ -690,7 +690,7 @@
                 <w:noProof/>
                 <w:webHidden/>
               </w:rPr>
-              <w:instrText xml:space="preserve"> PAGEREF _Toc14091158 \h </w:instrText>
+              <w:instrText xml:space="preserve"> PAGEREF _Toc45195628 \h </w:instrText>
             </w:r>
             <w:r>
               <w:rPr>
@@ -733,7 +733,7 @@
               <w:lang w:eastAsia="nl-NL"/>
             </w:rPr>
           </w:pPr>
-          <w:hyperlink w:anchor="_Toc14091159" w:history="1">
+          <w:hyperlink w:anchor="_Toc45195629" w:history="1">
             <w:r>
               <w:rPr>
                 <w:rStyle w:val="Hyperlink"/>
@@ -762,7 +762,7 @@
                 <w:noProof/>
                 <w:webHidden/>
               </w:rPr>
-              <w:instrText xml:space="preserve"> PAGEREF _Toc14091159 \h </w:instrText>
+              <w:instrText xml:space="preserve"> PAGEREF _Toc45195629 \h </w:instrText>
             </w:r>
             <w:r>
               <w:rPr>
@@ -782,7 +782,7 @@
                 <w:noProof/>
                 <w:webHidden/>
               </w:rPr>
-              <w:t>6</w:t>
+              <w:t>7</w:t>
             </w:r>
             <w:r>
               <w:rPr>
@@ -805,7 +805,7 @@
               <w:lang w:eastAsia="nl-NL"/>
             </w:rPr>
           </w:pPr>
-          <w:hyperlink w:anchor="_Toc14091160" w:history="1">
+          <w:hyperlink w:anchor="_Toc45195630" w:history="1">
             <w:r>
               <w:rPr>
                 <w:rStyle w:val="Hyperlink"/>
@@ -834,7 +834,7 @@
                 <w:noProof/>
                 <w:webHidden/>
               </w:rPr>
-              <w:instrText xml:space="preserve"> PAGEREF _Toc14091160 \h </w:instrText>
+              <w:instrText xml:space="preserve"> PAGEREF _Toc45195630 \h </w:instrText>
             </w:r>
             <w:r>
               <w:rPr>
@@ -854,7 +854,7 @@
                 <w:noProof/>
                 <w:webHidden/>
               </w:rPr>
-              <w:t>6</w:t>
+              <w:t>7</w:t>
             </w:r>
             <w:r>
               <w:rPr>
@@ -877,7 +877,7 @@
               <w:lang w:eastAsia="nl-NL"/>
             </w:rPr>
           </w:pPr>
-          <w:hyperlink w:anchor="_Toc14091161" w:history="1">
+          <w:hyperlink w:anchor="_Toc45195631" w:history="1">
             <w:r>
               <w:rPr>
                 <w:rStyle w:val="Hyperlink"/>
@@ -885,6 +885,150 @@
                 <w:noProof/>
                 <w:lang w:val="en-US"/>
               </w:rPr>
+              <w:t>Config\servicesexclusions.txt</w:t>
+            </w:r>
+            <w:r>
+              <w:rPr>
+                <w:noProof/>
+                <w:webHidden/>
+              </w:rPr>
+              <w:tab/>
+            </w:r>
+            <w:r>
+              <w:rPr>
+                <w:noProof/>
+                <w:webHidden/>
+              </w:rPr>
+              <w:fldChar w:fldCharType="begin"/>
+            </w:r>
+            <w:r>
+              <w:rPr>
+                <w:noProof/>
+                <w:webHidden/>
+              </w:rPr>
+              <w:instrText xml:space="preserve"> PAGEREF _Toc45195631 \h </w:instrText>
+            </w:r>
+            <w:r>
+              <w:rPr>
+                <w:noProof/>
+                <w:webHidden/>
+              </w:rPr>
+            </w:r>
+            <w:r>
+              <w:rPr>
+                <w:noProof/>
+                <w:webHidden/>
+              </w:rPr>
+              <w:fldChar w:fldCharType="separate"/>
+            </w:r>
+            <w:r>
+              <w:rPr>
+                <w:noProof/>
+                <w:webHidden/>
+              </w:rPr>
+              <w:t>7</w:t>
+            </w:r>
+            <w:r>
+              <w:rPr>
+                <w:noProof/>
+                <w:webHidden/>
+              </w:rPr>
+              <w:fldChar w:fldCharType="end"/>
+            </w:r>
+          </w:hyperlink>
+        </w:p>
+        <w:p>
+          <w:pPr>
+            <w:pStyle w:val="TOC3"/>
+            <w:tabs>
+              <w:tab w:val="right" w:leader="dot" w:pos="9350"/>
+            </w:tabs>
+            <w:rPr>
+              <w:rFonts w:asciiTheme="minorHAnsi" w:eastAsiaTheme="minorEastAsia" w:hAnsiTheme="minorHAnsi"/>
+              <w:noProof/>
+              <w:lang w:eastAsia="nl-NL"/>
+            </w:rPr>
+          </w:pPr>
+          <w:hyperlink w:anchor="_Toc45195632" w:history="1">
+            <w:r>
+              <w:rPr>
+                <w:rStyle w:val="Hyperlink"/>
+                <w:rFonts w:cs="Segoe UI Light"/>
+                <w:noProof/>
+                <w:lang w:val="en-US"/>
+              </w:rPr>
+              <w:t>Config\contentdbexclusions.txt</w:t>
+            </w:r>
+            <w:r>
+              <w:rPr>
+                <w:noProof/>
+                <w:webHidden/>
+              </w:rPr>
+              <w:tab/>
+            </w:r>
+            <w:r>
+              <w:rPr>
+                <w:noProof/>
+                <w:webHidden/>
+              </w:rPr>
+              <w:fldChar w:fldCharType="begin"/>
+            </w:r>
+            <w:r>
+              <w:rPr>
+                <w:noProof/>
+                <w:webHidden/>
+              </w:rPr>
+              <w:instrText xml:space="preserve"> PAGEREF _Toc45195632 \h </w:instrText>
+            </w:r>
+            <w:r>
+              <w:rPr>
+                <w:noProof/>
+                <w:webHidden/>
+              </w:rPr>
+            </w:r>
+            <w:r>
+              <w:rPr>
+                <w:noProof/>
+                <w:webHidden/>
+              </w:rPr>
+              <w:fldChar w:fldCharType="separate"/>
+            </w:r>
+            <w:r>
+              <w:rPr>
+                <w:noProof/>
+                <w:webHidden/>
+              </w:rPr>
+              <w:t>7</w:t>
+            </w:r>
+            <w:r>
+              <w:rPr>
+                <w:noProof/>
+                <w:webHidden/>
+              </w:rPr>
+              <w:fldChar w:fldCharType="end"/>
+            </w:r>
+          </w:hyperlink>
+        </w:p>
+        <w:p>
+          <w:pPr>
+            <w:pStyle w:val="TOC3"/>
+            <w:tabs>
+              <w:tab w:val="right" w:leader="dot" w:pos="9350"/>
+            </w:tabs>
+            <w:rPr>
+              <w:rFonts w:asciiTheme="minorHAnsi" w:eastAsiaTheme="minorEastAsia" w:hAnsiTheme="minorHAnsi"/>
+              <w:noProof/>
+              <w:lang w:eastAsia="nl-NL"/>
+            </w:rPr>
+          </w:pPr>
+          <w:hyperlink w:anchor="_Toc45195633" w:history="1">
+            <w:r>
+              <w:rPr>
+                <w:rStyle w:val="Hyperlink"/>
+                <w:rFonts w:cs="Segoe UI Light"/>
+                <w:noProof/>
+                <w:lang w:val="en-US"/>
+              </w:rPr>
               <w:t>Checkdefinitions\*.ps1</w:t>
             </w:r>
             <w:r>
@@ -906,7 +1050,7 @@
                 <w:noProof/>
                 <w:webHidden/>
               </w:rPr>
-              <w:instrText xml:space="preserve"> PAGEREF _Toc14091161 \h </w:instrText>
+              <w:instrText xml:space="preserve"> PAGEREF _Toc45195633 \h </w:instrText>
             </w:r>
             <w:r>
               <w:rPr>
@@ -926,7 +1070,7 @@
                 <w:noProof/>
                 <w:webHidden/>
               </w:rPr>
-              <w:t>7</w:t>
+              <w:t>8</w:t>
             </w:r>
             <w:r>
               <w:rPr>
@@ -949,7 +1093,7 @@
               <w:lang w:eastAsia="nl-NL"/>
             </w:rPr>
           </w:pPr>
-          <w:hyperlink w:anchor="_Toc14091162" w:history="1">
+          <w:hyperlink w:anchor="_Toc45195634" w:history="1">
             <w:r>
               <w:rPr>
                 <w:rStyle w:val="Hyperlink"/>
@@ -957,7 +1101,7 @@
                 <w:noProof/>
                 <w:lang w:val="en-US"/>
               </w:rPr>
-              <w:t>Check Descriptions</w:t>
+              <w:t>Additional Check Descriptions</w:t>
             </w:r>
             <w:r>
               <w:rPr>
@@ -978,7 +1122,7 @@
                 <w:noProof/>
                 <w:webHidden/>
               </w:rPr>
-              <w:instrText xml:space="preserve"> PAGEREF _Toc14091162 \h </w:instrText>
+              <w:instrText xml:space="preserve"> PAGEREF _Toc45195634 \h </w:instrText>
             </w:r>
             <w:r>
               <w:rPr>
@@ -1021,7 +1165,7 @@
               <w:lang w:eastAsia="nl-NL"/>
             </w:rPr>
           </w:pPr>
-          <w:hyperlink w:anchor="_Toc14091163" w:history="1">
+          <w:hyperlink w:anchor="_Toc45195635" w:history="1">
             <w:r>
               <w:rPr>
                 <w:rStyle w:val="Hyperlink"/>
@@ -1050,7 +1194,7 @@
                 <w:noProof/>
                 <w:webHidden/>
               </w:rPr>
-              <w:instrText xml:space="preserve"> PAGEREF _Toc14091163 \h </w:instrText>
+              <w:instrText xml:space="preserve"> PAGEREF _Toc45195635 \h </w:instrText>
             </w:r>
             <w:r>
               <w:rPr>
@@ -1093,7 +1237,7 @@
               <w:lang w:eastAsia="nl-NL"/>
             </w:rPr>
           </w:pPr>
-          <w:hyperlink w:anchor="_Toc14091164" w:history="1">
+          <w:hyperlink w:anchor="_Toc45195636" w:history="1">
             <w:r>
               <w:rPr>
                 <w:rStyle w:val="Hyperlink"/>
@@ -1122,7 +1266,7 @@
                 <w:noProof/>
                 <w:webHidden/>
               </w:rPr>
-              <w:instrText xml:space="preserve"> PAGEREF _Toc14091164 \h </w:instrText>
+              <w:instrText xml:space="preserve"> PAGEREF _Toc45195636 \h </w:instrText>
             </w:r>
             <w:r>
               <w:rPr>
@@ -1142,7 +1286,7 @@
                 <w:noProof/>
                 <w:webHidden/>
               </w:rPr>
-              <w:t>8</w:t>
+              <w:t>9</w:t>
             </w:r>
             <w:r>
               <w:rPr>
@@ -1165,7 +1309,7 @@
               <w:lang w:eastAsia="nl-NL"/>
             </w:rPr>
           </w:pPr>
-          <w:hyperlink w:anchor="_Toc14091165" w:history="1">
+          <w:hyperlink w:anchor="_Toc45195637" w:history="1">
             <w:r>
               <w:rPr>
                 <w:rStyle w:val="Hyperlink"/>
@@ -1173,7 +1317,7 @@
                 <w:noProof/>
                 <w:lang w:val="en-US"/>
               </w:rPr>
-              <w:t>Debugging</w:t>
+              <w:t>Script parameters</w:t>
             </w:r>
             <w:r>
               <w:rPr>
@@ -1194,7 +1338,7 @@
                 <w:noProof/>
                 <w:webHidden/>
               </w:rPr>
-              <w:instrText xml:space="preserve"> PAGEREF _Toc14091165 \h </w:instrText>
+              <w:instrText xml:space="preserve"> PAGEREF _Toc45195637 \h </w:instrText>
             </w:r>
             <w:r>
               <w:rPr>
@@ -1214,7 +1358,7 @@
                 <w:noProof/>
                 <w:webHidden/>
               </w:rPr>
-              <w:t>8</w:t>
+              <w:t>9</w:t>
             </w:r>
             <w:r>
               <w:rPr>
@@ -1237,7 +1381,7 @@
               <w:lang w:eastAsia="nl-NL"/>
             </w:rPr>
           </w:pPr>
-          <w:hyperlink w:anchor="_Toc14091166" w:history="1">
+          <w:hyperlink w:anchor="_Toc45195638" w:history="1">
             <w:r>
               <w:rPr>
                 <w:rStyle w:val="Hyperlink"/>
@@ -1245,7 +1389,7 @@
                 <w:noProof/>
                 <w:lang w:val="en-US"/>
               </w:rPr>
-              <w:t>Exit codes</w:t>
+              <w:t>Debugging</w:t>
             </w:r>
             <w:r>
               <w:rPr>
@@ -1266,7 +1410,7 @@
                 <w:noProof/>
                 <w:webHidden/>
               </w:rPr>
-              <w:instrText xml:space="preserve"> PAGEREF _Toc14091166 \h </w:instrText>
+              <w:instrText xml:space="preserve"> PAGEREF _Toc45195638 \h </w:instrText>
             </w:r>
             <w:r>
               <w:rPr>
@@ -1309,7 +1453,7 @@
               <w:lang w:eastAsia="nl-NL"/>
             </w:rPr>
           </w:pPr>
-          <w:hyperlink w:anchor="_Toc14091167" w:history="1">
+          <w:hyperlink w:anchor="_Toc45195639" w:history="1">
             <w:r>
               <w:rPr>
                 <w:rStyle w:val="Hyperlink"/>
@@ -1317,6 +1461,78 @@
                 <w:noProof/>
                 <w:lang w:val="en-US"/>
               </w:rPr>
+              <w:t>Exit codes</w:t>
+            </w:r>
+            <w:r>
+              <w:rPr>
+                <w:noProof/>
+                <w:webHidden/>
+              </w:rPr>
+              <w:tab/>
+            </w:r>
+            <w:r>
+              <w:rPr>
+                <w:noProof/>
+                <w:webHidden/>
+              </w:rPr>
+              <w:fldChar w:fldCharType="begin"/>
+            </w:r>
+            <w:r>
+              <w:rPr>
+                <w:noProof/>
+                <w:webHidden/>
+              </w:rPr>
+              <w:instrText xml:space="preserve"> PAGEREF _Toc45195639 \h </w:instrText>
+            </w:r>
+            <w:r>
+              <w:rPr>
+                <w:noProof/>
+                <w:webHidden/>
+              </w:rPr>
+            </w:r>
+            <w:r>
+              <w:rPr>
+                <w:noProof/>
+                <w:webHidden/>
+              </w:rPr>
+              <w:fldChar w:fldCharType="separate"/>
+            </w:r>
+            <w:r>
+              <w:rPr>
+                <w:noProof/>
+                <w:webHidden/>
+              </w:rPr>
+              <w:t>10</w:t>
+            </w:r>
+            <w:r>
+              <w:rPr>
+                <w:noProof/>
+                <w:webHidden/>
+              </w:rPr>
+              <w:fldChar w:fldCharType="end"/>
+            </w:r>
+          </w:hyperlink>
+        </w:p>
+        <w:p>
+          <w:pPr>
+            <w:pStyle w:val="TOC2"/>
+            <w:tabs>
+              <w:tab w:val="right" w:leader="dot" w:pos="9350"/>
+            </w:tabs>
+            <w:rPr>
+              <w:rFonts w:asciiTheme="minorHAnsi" w:eastAsiaTheme="minorEastAsia" w:hAnsiTheme="minorHAnsi"/>
+              <w:noProof/>
+              <w:lang w:eastAsia="nl-NL"/>
+            </w:rPr>
+          </w:pPr>
+          <w:hyperlink w:anchor="_Toc45195640" w:history="1">
+            <w:r>
+              <w:rPr>
+                <w:rStyle w:val="Hyperlink"/>
+                <w:rFonts w:cs="Segoe UI Light"/>
+                <w:noProof/>
+                <w:lang w:val="en-US"/>
+              </w:rPr>
               <w:t>Known issues</w:t>
             </w:r>
             <w:r>
@@ -1338,7 +1554,7 @@
                 <w:noProof/>
                 <w:webHidden/>
               </w:rPr>
-              <w:instrText xml:space="preserve"> PAGEREF _Toc14091167 \h </w:instrText>
+              <w:instrText xml:space="preserve"> PAGEREF _Toc45195640 \h </w:instrText>
             </w:r>
             <w:r>
               <w:rPr>
@@ -1358,7 +1574,7 @@
                 <w:noProof/>
                 <w:webHidden/>
               </w:rPr>
-              <w:t>9</w:t>
+              <w:t>10</w:t>
             </w:r>
             <w:r>
               <w:rPr>
@@ -1421,7 +1637,7 @@
           <w:lang w:val="en-US"/>
         </w:rPr>
       </w:pPr>
-      <w:bookmarkStart w:id="0" w:name="_Toc14091150"/>
+      <w:bookmarkStart w:id="0" w:name="_Toc45195620"/>
       <w:r>
         <w:rPr>
           <w:rFonts w:ascii="Segoe UI Light" w:hAnsi="Segoe UI Light" w:cs="Segoe UI Light"/>
@@ -1821,7 +2037,17 @@
                 <w:szCs w:val="18"/>
                 <w:lang w:val="en-US"/>
               </w:rPr>
-              <w:t>- Added exitcodes</w:t>
+              <w:t xml:space="preserve">- Added </w:t>
+            </w:r>
+            <w:r>
+              <w:rPr>
+                <w:rFonts w:cs="Segoe UI Light"/>
+                <w:color w:val="auto"/>
+                <w:sz w:val="18"/>
+                <w:szCs w:val="18"/>
+                <w:lang w:val="en-US"/>
+              </w:rPr>
+              <w:t>exit codes</w:t>
             </w:r>
           </w:p>
           <w:p>
@@ -2330,7 +2556,25 @@
                 <w:szCs w:val="18"/>
                 <w:lang w:val="en-US"/>
               </w:rPr>
-              <w:t>- Added Full parameter to enable the possiblity to force run all checks</w:t>
+              <w:t xml:space="preserve">- Added Full parameter to enable the </w:t>
+            </w:r>
+            <w:r>
+              <w:rPr>
+                <w:rFonts w:cs="Segoe UI Light"/>
+                <w:sz w:val="18"/>
+                <w:szCs w:val="18"/>
+                <w:lang w:val="en-US"/>
+              </w:rPr>
+              <w:t>possibility</w:t>
+            </w:r>
+            <w:r>
+              <w:rPr>
+                <w:rFonts w:cs="Segoe UI Light"/>
+                <w:sz w:val="18"/>
+                <w:szCs w:val="18"/>
+                <w:lang w:val="en-US"/>
+              </w:rPr>
+              <w:t xml:space="preserve"> to force run all checks</w:t>
             </w:r>
           </w:p>
           <w:p>
@@ -2354,7 +2598,27 @@
                 <w:szCs w:val="18"/>
                 <w:lang w:val="en-US"/>
               </w:rPr>
-              <w:t>- Updated Distributed Cache check (check 18) to first validate if the DC is actually running on the specified server</w:t>
+              <w:t xml:space="preserve">- Updated Distributed Cache check (check 18) to first validate if the DC is </w:t>
+            </w:r>
+            <w:proofErr w:type="gramStart"/>
+            <w:r>
+              <w:rPr>
+                <w:rFonts w:cs="Segoe UI Light"/>
+                <w:sz w:val="18"/>
+                <w:szCs w:val="18"/>
+                <w:lang w:val="en-US"/>
+              </w:rPr>
+              <w:t>actually running</w:t>
+            </w:r>
+            <w:proofErr w:type="gramEnd"/>
+            <w:r>
+              <w:rPr>
+                <w:rFonts w:cs="Segoe UI Light"/>
+                <w:sz w:val="18"/>
+                <w:szCs w:val="18"/>
+                <w:lang w:val="en-US"/>
+              </w:rPr>
+              <w:t xml:space="preserve"> on the specified server</w:t>
             </w:r>
           </w:p>
           <w:p>
@@ -2862,7 +3126,14 @@
                 <w:rFonts w:cs="Segoe UI Light"/>
                 <w:lang w:val="en-US"/>
               </w:rPr>
-              <w:t>19-6-2020</w:t>
+              <w:t>30</w:t>
+            </w:r>
+            <w:r>
+              <w:rPr>
+                <w:rFonts w:cs="Segoe UI Light"/>
+                <w:lang w:val="en-US"/>
+              </w:rPr>
+              <w:t>-6-2020</w:t>
             </w:r>
           </w:p>
         </w:tc>
@@ -2912,31 +3183,7 @@
                 <w:szCs w:val="18"/>
                 <w:lang w:val="en-US"/>
               </w:rPr>
-              <w:t>- Added check 19 to check the size of content databases in GB</w:t>
-            </w:r>
-          </w:p>
-          <w:p>
-            <w:pPr>
-              <w:shd w:val="clear" w:color="auto" w:fill="FFFFFF"/>
-              <w:autoSpaceDE w:val="0"/>
-              <w:autoSpaceDN w:val="0"/>
-              <w:adjustRightInd w:val="0"/>
-              <w:cnfStyle w:val="000000000000" w:firstRow="0" w:lastRow="0" w:firstColumn="0" w:lastColumn="0" w:oddVBand="0" w:evenVBand="0" w:oddHBand="0" w:evenHBand="0" w:firstRowFirstColumn="0" w:firstRowLastColumn="0" w:lastRowFirstColumn="0" w:lastRowLastColumn="0"/>
-              <w:rPr>
-                <w:rFonts w:cs="Segoe UI Light"/>
-                <w:sz w:val="18"/>
-                <w:szCs w:val="18"/>
-                <w:lang w:val="en-US"/>
-              </w:rPr>
-            </w:pPr>
-            <w:r>
-              <w:rPr>
-                <w:rFonts w:cs="Segoe UI Light"/>
-                <w:sz w:val="18"/>
-                <w:szCs w:val="18"/>
-                <w:lang w:val="en-US"/>
-              </w:rPr>
-              <w:t>- Updated Excel checklist with all new tests</w:t>
+              <w:t>See changelog.md in the GitHub repo</w:t>
             </w:r>
           </w:p>
         </w:tc>
@@ -2977,7 +3224,7 @@
           <w:lang w:val="en-US"/>
         </w:rPr>
       </w:pPr>
-      <w:bookmarkStart w:id="1" w:name="_Toc14091151"/>
+      <w:bookmarkStart w:id="1" w:name="_Toc45195621"/>
       <w:r>
         <w:rPr>
           <w:rFonts w:ascii="Segoe UI Light" w:hAnsi="Segoe UI Light" w:cs="Segoe UI Light"/>
@@ -3078,7 +3325,7 @@
           <w:lang w:val="en-US"/>
         </w:rPr>
       </w:pPr>
-      <w:bookmarkStart w:id="2" w:name="_Toc14091152"/>
+      <w:bookmarkStart w:id="2" w:name="_Toc45195622"/>
       <w:r>
         <w:rPr>
           <w:rFonts w:ascii="Segoe UI Light" w:hAnsi="Segoe UI Light" w:cs="Segoe UI Light"/>
@@ -3272,7 +3519,25 @@
           <w:i/>
           <w:lang w:val="en-US"/>
         </w:rPr>
-        <w:t>Invoke-WebRequest : The response content cannot be parsed because the Internet Explorer engine is not available, or Internet Explorer's first-launch configuration is not complete. Specify the UseBasicParsing parameter and try again.</w:t>
+        <w:t>Invoke-</w:t>
+      </w:r>
+      <w:proofErr w:type="gramStart"/>
+      <w:r>
+        <w:rPr>
+          <w:rFonts w:cs="Segoe UI Light"/>
+          <w:i/>
+          <w:lang w:val="en-US"/>
+        </w:rPr>
+        <w:t>WebRequest :</w:t>
+      </w:r>
+      <w:proofErr w:type="gramEnd"/>
+      <w:r>
+        <w:rPr>
+          <w:rFonts w:cs="Segoe UI Light"/>
+          <w:i/>
+          <w:lang w:val="en-US"/>
+        </w:rPr>
+        <w:t xml:space="preserve"> The response content cannot be parsed because the Internet Explorer engine is not available, or Internet Explorer's first-launch configuration is not complete. Specify the UseBasicParsing parameter and try again.</w:t>
       </w:r>
     </w:p>
     <w:p>
@@ -3404,7 +3669,21 @@
           <w:rFonts w:cs="Segoe UI Light"/>
           <w:lang w:val="en-US"/>
         </w:rPr>
-        <w:t>SharePoint/SQL:</w:t>
+        <w:t>SharePoint/SQL</w:t>
+      </w:r>
+      <w:r>
+        <w:rPr>
+          <w:rFonts w:cs="Segoe UI Light"/>
+          <w:lang w:val="en-US"/>
+        </w:rPr>
+        <w:t>/CAM</w:t>
+      </w:r>
+      <w:r>
+        <w:rPr>
+          <w:rFonts w:cs="Segoe UI Light"/>
+          <w:lang w:val="en-US"/>
+        </w:rPr>
+        <w:t>:</w:t>
       </w:r>
     </w:p>
     <w:p>
@@ -3502,7 +3781,7 @@
           <w:lang w:val="en-US"/>
         </w:rPr>
       </w:pPr>
-      <w:bookmarkStart w:id="4" w:name="_Toc14091153"/>
+      <w:bookmarkStart w:id="4" w:name="_Toc45195623"/>
       <w:r>
         <w:rPr>
           <w:rFonts w:ascii="Segoe UI Light" w:hAnsi="Segoe UI Light" w:cs="Segoe UI Light"/>
@@ -3702,7 +3981,7 @@
           <w:lang w:val="en-US"/>
         </w:rPr>
       </w:pPr>
-      <w:bookmarkStart w:id="5" w:name="_Toc14091154"/>
+      <w:bookmarkStart w:id="5" w:name="_Toc45195624"/>
       <w:r>
         <w:rPr>
           <w:rFonts w:ascii="Segoe UI Light" w:hAnsi="Segoe UI Light" w:cs="Segoe UI Light"/>
@@ -3949,7 +4228,21 @@
           <w:rFonts w:cs="Segoe UI Light"/>
           <w:lang w:val="en-US"/>
         </w:rPr>
-        <w:t>Open the password.txt file and copy the encrypted string</w:t>
+        <w:t xml:space="preserve">Open the </w:t>
+      </w:r>
+      <w:r>
+        <w:rPr>
+          <w:rFonts w:cs="Segoe UI Light"/>
+          <w:lang w:val="en-US"/>
+        </w:rPr>
+        <w:t xml:space="preserve">created </w:t>
+      </w:r>
+      <w:r>
+        <w:rPr>
+          <w:rFonts w:cs="Segoe UI Light"/>
+          <w:lang w:val="en-US"/>
+        </w:rPr>
+        <w:t>password.txt file and copy the encrypted string</w:t>
       </w:r>
     </w:p>
     <w:p>
@@ -3989,7 +4282,21 @@
           <w:rFonts w:cs="Segoe UI Light"/>
           <w:lang w:val="en-US"/>
         </w:rPr>
-        <w:t>Browse to the config folder and edit the files. More information about these files is described in the next paragraphs.</w:t>
+        <w:t>Browse to the config folder and edit the files</w:t>
+      </w:r>
+      <w:r>
+        <w:rPr>
+          <w:rFonts w:cs="Segoe UI Light"/>
+          <w:lang w:val="en-US"/>
+        </w:rPr>
+        <w:t xml:space="preserve"> appropriately</w:t>
+      </w:r>
+      <w:r>
+        <w:rPr>
+          <w:rFonts w:cs="Segoe UI Light"/>
+          <w:lang w:val="en-US"/>
+        </w:rPr>
+        <w:t>. More information about these files is described in the next paragraphs.</w:t>
       </w:r>
     </w:p>
     <w:p>
@@ -4145,7 +4452,7 @@
           <w:lang w:val="en-US"/>
         </w:rPr>
       </w:pPr>
-      <w:bookmarkStart w:id="6" w:name="_Toc14091155"/>
+      <w:bookmarkStart w:id="6" w:name="_Toc45195625"/>
       <w:r>
         <w:rPr>
           <w:rFonts w:ascii="Segoe UI Light" w:hAnsi="Segoe UI Light" w:cs="Segoe UI Light"/>
@@ -4163,7 +4470,7 @@
           <w:lang w:val="en-US"/>
         </w:rPr>
       </w:pPr>
-      <w:bookmarkStart w:id="7" w:name="_Toc14091156"/>
+      <w:bookmarkStart w:id="7" w:name="_Toc45195626"/>
       <w:r>
         <w:rPr>
           <w:rFonts w:ascii="Segoe UI Light" w:hAnsi="Segoe UI Light" w:cs="Segoe UI Light"/>
@@ -4354,7 +4661,23 @@
                 <w:rFonts w:cs="Segoe UI Light"/>
                 <w:lang w:val="en-US"/>
               </w:rPr>
-              <w:t>Specifies how long a script is allowed to run on a remote server (in seconds)</w:t>
+              <w:t xml:space="preserve">Specifies how long a script </w:t>
+            </w:r>
+            <w:proofErr w:type="gramStart"/>
+            <w:r>
+              <w:rPr>
+                <w:rFonts w:cs="Segoe UI Light"/>
+                <w:lang w:val="en-US"/>
+              </w:rPr>
+              <w:t>is allowed to</w:t>
+            </w:r>
+            <w:proofErr w:type="gramEnd"/>
+            <w:r>
+              <w:rPr>
+                <w:rFonts w:cs="Segoe UI Light"/>
+                <w:lang w:val="en-US"/>
+              </w:rPr>
+              <w:t xml:space="preserve"> run on a remote server (in seconds)</w:t>
             </w:r>
           </w:p>
         </w:tc>
@@ -4591,7 +4914,23 @@
                 <w:rFonts w:cs="Segoe UI Light"/>
                 <w:lang w:val="en-US"/>
               </w:rPr>
-              <w:t xml:space="preserve">Specifies if the reports should be send via email, using the below parameters </w:t>
+              <w:t xml:space="preserve">Specifies if the reports should be </w:t>
+            </w:r>
+            <w:proofErr w:type="gramStart"/>
+            <w:r>
+              <w:rPr>
+                <w:rFonts w:cs="Segoe UI Light"/>
+                <w:lang w:val="en-US"/>
+              </w:rPr>
+              <w:t>send</w:t>
+            </w:r>
+            <w:proofErr w:type="gramEnd"/>
+            <w:r>
+              <w:rPr>
+                <w:rFonts w:cs="Segoe UI Light"/>
+                <w:lang w:val="en-US"/>
+              </w:rPr>
+              <w:t xml:space="preserve"> via email, using the below parameters </w:t>
             </w:r>
           </w:p>
         </w:tc>
@@ -5500,7 +5839,7 @@
           <w:lang w:val="en-US"/>
         </w:rPr>
       </w:pPr>
-      <w:bookmarkStart w:id="8" w:name="_Toc14091157"/>
+      <w:bookmarkStart w:id="8" w:name="_Toc45195627"/>
       <w:r>
         <w:rPr>
           <w:rFonts w:ascii="Segoe UI Light" w:hAnsi="Segoe UI Light" w:cs="Segoe UI Light"/>
@@ -5513,7 +5852,14 @@
           <w:rFonts w:ascii="Segoe UI Light" w:hAnsi="Segoe UI Light" w:cs="Segoe UI Light"/>
           <w:lang w:val="en-US"/>
         </w:rPr>
-        <w:t>Servers.txt</w:t>
+        <w:t>s</w:t>
+      </w:r>
+      <w:r>
+        <w:rPr>
+          <w:rFonts w:ascii="Segoe UI Light" w:hAnsi="Segoe UI Light" w:cs="Segoe UI Light"/>
+          <w:lang w:val="en-US"/>
+        </w:rPr>
+        <w:t>ervers.txt</w:t>
       </w:r>
       <w:bookmarkEnd w:id="8"/>
     </w:p>
@@ -5678,7 +6024,14 @@
                 <w:rFonts w:cs="Segoe UI Light"/>
                 <w:lang w:val="en-US"/>
               </w:rPr>
-              <w:t>farm</w:t>
+              <w:t>F</w:t>
+            </w:r>
+            <w:r>
+              <w:rPr>
+                <w:rFonts w:cs="Segoe UI Light"/>
+                <w:lang w:val="en-US"/>
+              </w:rPr>
+              <w:t>arm</w:t>
             </w:r>
           </w:p>
         </w:tc>
@@ -5747,7 +6100,23 @@
                 <w:rFonts w:cs="Segoe UI Light"/>
                 <w:lang w:val="en-US"/>
               </w:rPr>
-              <w:t>Is the server running the centraladmin role. This server is used for executing the SharePoint scans.</w:t>
+              <w:t xml:space="preserve">Is the server running the centraladmin </w:t>
+            </w:r>
+            <w:proofErr w:type="gramStart"/>
+            <w:r>
+              <w:rPr>
+                <w:rFonts w:cs="Segoe UI Light"/>
+                <w:lang w:val="en-US"/>
+              </w:rPr>
+              <w:t>role.</w:t>
+            </w:r>
+            <w:proofErr w:type="gramEnd"/>
+            <w:r>
+              <w:rPr>
+                <w:rFonts w:cs="Segoe UI Light"/>
+                <w:lang w:val="en-US"/>
+              </w:rPr>
+              <w:t xml:space="preserve"> This server is used for executing the SharePoint scans.</w:t>
             </w:r>
           </w:p>
           <w:p>
@@ -5823,7 +6192,14 @@
                 <w:rFonts w:cs="Segoe UI Light"/>
                 <w:lang w:val="en-US"/>
               </w:rPr>
-              <w:t>role</w:t>
+              <w:t>R</w:t>
+            </w:r>
+            <w:r>
+              <w:rPr>
+                <w:rFonts w:cs="Segoe UI Light"/>
+                <w:lang w:val="en-US"/>
+              </w:rPr>
+              <w:t>ole</w:t>
             </w:r>
           </w:p>
         </w:tc>
@@ -5866,7 +6242,29 @@
                 <w:rFonts w:cs="Segoe UI Light"/>
                 <w:lang w:val="en-US"/>
               </w:rPr>
-              <w:t>Possible values: SP, SQL, OWA, APP, Other</w:t>
+              <w:t xml:space="preserve">Possible values: SP, SQL, OWA, </w:t>
+            </w:r>
+            <w:r>
+              <w:rPr>
+                <w:rFonts w:cs="Segoe UI Light"/>
+                <w:lang w:val="en-US"/>
+              </w:rPr>
+              <w:t>CAM</w:t>
+            </w:r>
+            <w:r>
+              <w:rPr>
+                <w:rStyle w:val="FootnoteReference"/>
+                <w:rFonts w:cs="Segoe UI Light"/>
+                <w:lang w:val="en-US"/>
+              </w:rPr>
+              <w:footnoteReference w:id="3"/>
+            </w:r>
+            <w:r>
+              <w:rPr>
+                <w:rFonts w:cs="Segoe UI Light"/>
+                <w:lang w:val="en-US"/>
+              </w:rPr>
+              <w:t>, Other</w:t>
             </w:r>
           </w:p>
         </w:tc>
@@ -5888,7 +6286,14 @@
                 <w:rFonts w:cs="Segoe UI Light"/>
                 <w:lang w:val="en-US"/>
               </w:rPr>
-              <w:t>tier</w:t>
+              <w:t>T</w:t>
+            </w:r>
+            <w:r>
+              <w:rPr>
+                <w:rFonts w:cs="Segoe UI Light"/>
+                <w:lang w:val="en-US"/>
+              </w:rPr>
+              <w:t>ier</w:t>
             </w:r>
           </w:p>
         </w:tc>
@@ -5953,7 +6358,7 @@
           <w:lang w:val="en-US"/>
         </w:rPr>
       </w:pPr>
-      <w:bookmarkStart w:id="9" w:name="_Toc14091158"/>
+      <w:bookmarkStart w:id="9" w:name="_Toc45195628"/>
       <w:r>
         <w:rPr>
           <w:rFonts w:ascii="Segoe UI Light" w:hAnsi="Segoe UI Light" w:cs="Segoe UI Light"/>
@@ -5966,7 +6371,14 @@
           <w:rFonts w:ascii="Segoe UI Light" w:hAnsi="Segoe UI Light" w:cs="Segoe UI Light"/>
           <w:lang w:val="en-US"/>
         </w:rPr>
-        <w:t>Urls.txt</w:t>
+        <w:t>u</w:t>
+      </w:r>
+      <w:r>
+        <w:rPr>
+          <w:rFonts w:ascii="Segoe UI Light" w:hAnsi="Segoe UI Light" w:cs="Segoe UI Light"/>
+          <w:lang w:val="en-US"/>
+        </w:rPr>
+        <w:t>rls.txt</w:t>
       </w:r>
       <w:bookmarkEnd w:id="9"/>
     </w:p>
@@ -6142,12 +6554,13 @@
           <w:lang w:val="en-US"/>
         </w:rPr>
       </w:pPr>
-      <w:bookmarkStart w:id="10" w:name="_Toc14091159"/>
+      <w:bookmarkStart w:id="10" w:name="_Toc45195629"/>
       <w:r>
         <w:rPr>
           <w:rFonts w:ascii="Segoe UI Light" w:hAnsi="Segoe UI Light" w:cs="Segoe UI Light"/>
           <w:lang w:val="en-US"/>
         </w:rPr>
+        <w:lastRenderedPageBreak/>
         <w:t>Config\</w:t>
       </w:r>
       <w:r>
@@ -6155,7 +6568,14 @@
           <w:rFonts w:ascii="Segoe UI Light" w:hAnsi="Segoe UI Light" w:cs="Segoe UI Light"/>
           <w:lang w:val="en-US"/>
         </w:rPr>
-        <w:t>Patchexclusions.txt</w:t>
+        <w:t>p</w:t>
+      </w:r>
+      <w:r>
+        <w:rPr>
+          <w:rFonts w:ascii="Segoe UI Light" w:hAnsi="Segoe UI Light" w:cs="Segoe UI Light"/>
+          <w:lang w:val="en-US"/>
+        </w:rPr>
+        <w:t>atchexclusions.txt</w:t>
       </w:r>
       <w:bookmarkEnd w:id="10"/>
     </w:p>
@@ -6203,7 +6623,6 @@
                 <w:b/>
                 <w:lang w:val="en-US"/>
               </w:rPr>
-              <w:lastRenderedPageBreak/>
               <w:t>Column</w:t>
             </w:r>
           </w:p>
@@ -6339,7 +6758,7 @@
           <w:lang w:val="en-US"/>
         </w:rPr>
       </w:pPr>
-      <w:bookmarkStart w:id="11" w:name="_Toc14091160"/>
+      <w:bookmarkStart w:id="11" w:name="_Toc45195630"/>
       <w:r>
         <w:rPr>
           <w:rFonts w:ascii="Segoe UI Light" w:hAnsi="Segoe UI Light" w:cs="Segoe UI Light"/>
@@ -6536,43 +6955,115 @@
           <w:lang w:val="en-US"/>
         </w:rPr>
       </w:pPr>
-      <w:bookmarkStart w:id="12" w:name="_Toc14091161"/>
+      <w:bookmarkStart w:id="12" w:name="_Toc45195631"/>
+      <w:bookmarkStart w:id="13" w:name="_Ref45218178"/>
       <w:r>
         <w:rPr>
           <w:rFonts w:ascii="Segoe UI Light" w:hAnsi="Segoe UI Light" w:cs="Segoe UI Light"/>
           <w:lang w:val="en-US"/>
         </w:rPr>
-        <w:t>Check</w:t>
+        <w:t>Config\</w:t>
       </w:r>
       <w:r>
         <w:rPr>
           <w:rFonts w:ascii="Segoe UI Light" w:hAnsi="Segoe UI Light" w:cs="Segoe UI Light"/>
           <w:lang w:val="en-US"/>
         </w:rPr>
-        <w:t>definition</w:t>
+        <w:t>servicesexclusions</w:t>
       </w:r>
       <w:r>
         <w:rPr>
           <w:rFonts w:ascii="Segoe UI Light" w:hAnsi="Segoe UI Light" w:cs="Segoe UI Light"/>
           <w:lang w:val="en-US"/>
         </w:rPr>
-        <w:t>s\*.ps1</w:t>
+        <w:t>.txt</w:t>
       </w:r>
       <w:bookmarkEnd w:id="12"/>
-    </w:p>
-    <w:p>
-      <w:pPr>
-        <w:rPr>
-          <w:rFonts w:cs="Segoe UI Light"/>
-          <w:lang w:val="en-US"/>
-        </w:rPr>
-      </w:pPr>
-      <w:r>
-        <w:rPr>
-          <w:rFonts w:cs="Segoe UI Light"/>
-          <w:lang w:val="en-US"/>
-        </w:rPr>
-        <w:t>The ps1 files in the checkdefinitions folder are the config and logic of the actual checks. Each file start with a configuration section to specify the details of the check, followed by the actual logic. By adding a file to the folder, you can add a check to the script.</w:t>
+      <w:bookmarkEnd w:id="13"/>
+    </w:p>
+    <w:p>
+      <w:pPr>
+        <w:rPr>
+          <w:rFonts w:cs="Segoe UI Light"/>
+          <w:lang w:val="en-US"/>
+        </w:rPr>
+      </w:pPr>
+      <w:r>
+        <w:rPr>
+          <w:rFonts w:cs="Segoe UI Light"/>
+          <w:lang w:val="en-US"/>
+        </w:rPr>
+        <w:t xml:space="preserve">This file specifies which </w:t>
+      </w:r>
+      <w:r>
+        <w:rPr>
+          <w:rFonts w:cs="Segoe UI Light"/>
+          <w:lang w:val="en-US"/>
+        </w:rPr>
+        <w:t xml:space="preserve">services </w:t>
+      </w:r>
+      <w:r>
+        <w:rPr>
+          <w:rFonts w:cs="Segoe UI Light"/>
+          <w:lang w:val="en-US"/>
+        </w:rPr>
+        <w:t xml:space="preserve">need to be </w:t>
+      </w:r>
+      <w:r>
+        <w:rPr>
+          <w:rFonts w:cs="Segoe UI Light"/>
+          <w:lang w:val="en-US"/>
+        </w:rPr>
+        <w:t>ignored and for what reason</w:t>
+      </w:r>
+      <w:r>
+        <w:rPr>
+          <w:rFonts w:cs="Segoe UI Light"/>
+          <w:lang w:val="en-US"/>
+        </w:rPr>
+        <w:t xml:space="preserve">. The script for </w:t>
+      </w:r>
+      <w:r>
+        <w:rPr>
+          <w:rFonts w:cs="Segoe UI Light"/>
+          <w:lang w:val="en-US"/>
+        </w:rPr>
+        <w:t xml:space="preserve">Services </w:t>
+      </w:r>
+      <w:r>
+        <w:rPr>
+          <w:rFonts w:cs="Segoe UI Light"/>
+          <w:lang w:val="en-US"/>
+        </w:rPr>
+        <w:t>check (nr. 3</w:t>
+      </w:r>
+      <w:r>
+        <w:rPr>
+          <w:rFonts w:cs="Segoe UI Light"/>
+          <w:lang w:val="en-US"/>
+        </w:rPr>
+        <w:t>1</w:t>
+      </w:r>
+      <w:r>
+        <w:rPr>
+          <w:rFonts w:cs="Segoe UI Light"/>
+          <w:lang w:val="en-US"/>
+        </w:rPr>
+        <w:t xml:space="preserve">) </w:t>
+      </w:r>
+      <w:r>
+        <w:rPr>
+          <w:rFonts w:cs="Segoe UI Light"/>
+          <w:lang w:val="en-US"/>
+        </w:rPr>
+        <w:t>ignores all specified services</w:t>
+      </w:r>
+      <w:r>
+        <w:rPr>
+          <w:rFonts w:cs="Segoe UI Light"/>
+          <w:lang w:val="en-US"/>
+        </w:rPr>
+        <w:t>.</w:t>
       </w:r>
     </w:p>
     <w:tbl>
@@ -6648,7 +7139,7 @@
                 <w:rFonts w:cs="Segoe UI Light"/>
                 <w:lang w:val="en-US"/>
               </w:rPr>
-              <w:t>ID</w:t>
+              <w:t>Service</w:t>
             </w:r>
           </w:p>
         </w:tc>
@@ -6668,7 +7159,56 @@
                 <w:rFonts w:cs="Segoe UI Light"/>
                 <w:lang w:val="en-US"/>
               </w:rPr>
-              <w:t>ID of the check</w:t>
+              <w:t xml:space="preserve">The </w:t>
+            </w:r>
+            <w:r>
+              <w:rPr>
+                <w:rFonts w:cs="Segoe UI Light"/>
+                <w:lang w:val="en-US"/>
+              </w:rPr>
+              <w:t xml:space="preserve">internal (short) </w:t>
+            </w:r>
+            <w:r>
+              <w:rPr>
+                <w:rFonts w:cs="Segoe UI Light"/>
+                <w:lang w:val="en-US"/>
+              </w:rPr>
+              <w:t xml:space="preserve">name of the </w:t>
+            </w:r>
+            <w:r>
+              <w:rPr>
+                <w:rFonts w:cs="Segoe UI Light"/>
+                <w:lang w:val="en-US"/>
+              </w:rPr>
+              <w:t>service</w:t>
+            </w:r>
+            <w:r>
+              <w:rPr>
+                <w:rFonts w:cs="Segoe UI Light"/>
+                <w:lang w:val="en-US"/>
+              </w:rPr>
+              <w:t xml:space="preserve"> which </w:t>
+            </w:r>
+            <w:r>
+              <w:rPr>
+                <w:rFonts w:cs="Segoe UI Light"/>
+                <w:lang w:val="en-US"/>
+              </w:rPr>
+              <w:t>must</w:t>
+            </w:r>
+            <w:r>
+              <w:rPr>
+                <w:rFonts w:cs="Segoe UI Light"/>
+                <w:lang w:val="en-US"/>
+              </w:rPr>
+              <w:t xml:space="preserve"> be ignored</w:t>
+            </w:r>
+            <w:r>
+              <w:rPr>
+                <w:rFonts w:cs="Segoe UI Light"/>
+                <w:lang w:val="en-US"/>
+              </w:rPr>
+              <w:t>.</w:t>
             </w:r>
           </w:p>
         </w:tc>
@@ -6690,7 +7230,7 @@
                 <w:rFonts w:cs="Segoe UI Light"/>
                 <w:lang w:val="en-US"/>
               </w:rPr>
-              <w:t>Check</w:t>
+              <w:t>Reason</w:t>
             </w:r>
           </w:p>
         </w:tc>
@@ -6710,45 +7250,238 @@
                 <w:rFonts w:cs="Segoe UI Light"/>
                 <w:lang w:val="en-US"/>
               </w:rPr>
-              <w:t>Short name of the check. Used together with the ID to generate the function name which executes the check.</w:t>
-            </w:r>
-            <w:r>
-              <w:rPr>
-                <w:rFonts w:cs="Segoe UI Light"/>
-                <w:lang w:val="en-US"/>
-              </w:rPr>
-              <w:t xml:space="preserve"> </w:t>
-            </w:r>
-          </w:p>
-          <w:p>
-            <w:pPr>
-              <w:rPr>
-                <w:rFonts w:cs="Segoe UI Light"/>
-                <w:lang w:val="en-US"/>
-              </w:rPr>
-            </w:pPr>
-          </w:p>
-          <w:p>
-            <w:pPr>
-              <w:rPr>
-                <w:rFonts w:cs="Segoe UI Light"/>
-                <w:lang w:val="en-US"/>
-              </w:rPr>
-            </w:pPr>
-            <w:r>
-              <w:rPr>
-                <w:rFonts w:cs="Segoe UI Light"/>
-                <w:u w:val="single"/>
-                <w:lang w:val="en-US"/>
-              </w:rPr>
-              <w:t>NOTE:</w:t>
-            </w:r>
-            <w:r>
-              <w:rPr>
-                <w:rFonts w:cs="Segoe UI Light"/>
-                <w:lang w:val="en-US"/>
-              </w:rPr>
-              <w:t xml:space="preserve"> No spaces allowed!</w:t>
+              <w:t xml:space="preserve">The </w:t>
+            </w:r>
+            <w:r>
+              <w:rPr>
+                <w:rFonts w:cs="Segoe UI Light"/>
+                <w:lang w:val="en-US"/>
+              </w:rPr>
+              <w:t xml:space="preserve">reason why the service </w:t>
+            </w:r>
+            <w:r>
+              <w:rPr>
+                <w:rFonts w:cs="Segoe UI Light"/>
+                <w:lang w:val="en-US"/>
+              </w:rPr>
+              <w:t>must</w:t>
+            </w:r>
+            <w:r>
+              <w:rPr>
+                <w:rFonts w:cs="Segoe UI Light"/>
+                <w:lang w:val="en-US"/>
+              </w:rPr>
+              <w:t xml:space="preserve"> be ignored</w:t>
+            </w:r>
+            <w:r>
+              <w:rPr>
+                <w:rFonts w:cs="Segoe UI Light"/>
+                <w:lang w:val="en-US"/>
+              </w:rPr>
+              <w:t>.</w:t>
+            </w:r>
+            <w:r>
+              <w:rPr>
+                <w:rFonts w:cs="Segoe UI Light"/>
+                <w:lang w:val="en-US"/>
+              </w:rPr>
+              <w:t xml:space="preserve"> For documentation purposes only.</w:t>
+            </w:r>
+          </w:p>
+        </w:tc>
+      </w:tr>
+    </w:tbl>
+    <w:p>
+      <w:pPr>
+        <w:rPr>
+          <w:rFonts w:cs="Segoe UI Light"/>
+          <w:lang w:val="en-US"/>
+        </w:rPr>
+      </w:pPr>
+    </w:p>
+    <w:p>
+      <w:pPr>
+        <w:pStyle w:val="Heading3"/>
+        <w:rPr>
+          <w:rFonts w:ascii="Segoe UI Light" w:hAnsi="Segoe UI Light" w:cs="Segoe UI Light"/>
+          <w:lang w:val="en-US"/>
+        </w:rPr>
+      </w:pPr>
+      <w:bookmarkStart w:id="14" w:name="_Toc45195632"/>
+      <w:r>
+        <w:rPr>
+          <w:rFonts w:ascii="Segoe UI Light" w:hAnsi="Segoe UI Light" w:cs="Segoe UI Light"/>
+          <w:lang w:val="en-US"/>
+        </w:rPr>
+        <w:t>Config\</w:t>
+      </w:r>
+      <w:r>
+        <w:rPr>
+          <w:rFonts w:ascii="Segoe UI Light" w:hAnsi="Segoe UI Light" w:cs="Segoe UI Light"/>
+          <w:lang w:val="en-US"/>
+        </w:rPr>
+        <w:t>contentdbexclusions</w:t>
+      </w:r>
+      <w:r>
+        <w:rPr>
+          <w:rFonts w:ascii="Segoe UI Light" w:hAnsi="Segoe UI Light" w:cs="Segoe UI Light"/>
+          <w:lang w:val="en-US"/>
+        </w:rPr>
+        <w:t>.txt</w:t>
+      </w:r>
+      <w:bookmarkEnd w:id="14"/>
+    </w:p>
+    <w:p>
+      <w:pPr>
+        <w:rPr>
+          <w:rFonts w:cs="Segoe UI Light"/>
+          <w:lang w:val="en-US"/>
+        </w:rPr>
+      </w:pPr>
+      <w:r>
+        <w:rPr>
+          <w:rFonts w:cs="Segoe UI Light"/>
+          <w:lang w:val="en-US"/>
+        </w:rPr>
+        <w:t xml:space="preserve">This file specifies which </w:t>
+      </w:r>
+      <w:r>
+        <w:rPr>
+          <w:rFonts w:cs="Segoe UI Light"/>
+          <w:lang w:val="en-US"/>
+        </w:rPr>
+        <w:t xml:space="preserve">content databases </w:t>
+      </w:r>
+      <w:r>
+        <w:rPr>
+          <w:rFonts w:cs="Segoe UI Light"/>
+          <w:lang w:val="en-US"/>
+        </w:rPr>
+        <w:t xml:space="preserve">need to be </w:t>
+      </w:r>
+      <w:r>
+        <w:rPr>
+          <w:rFonts w:cs="Segoe UI Light"/>
+          <w:lang w:val="en-US"/>
+        </w:rPr>
+        <w:t>ignored and for what reason</w:t>
+      </w:r>
+      <w:r>
+        <w:rPr>
+          <w:rFonts w:cs="Segoe UI Light"/>
+          <w:lang w:val="en-US"/>
+        </w:rPr>
+        <w:t xml:space="preserve">. The script for </w:t>
+      </w:r>
+      <w:r>
+        <w:rPr>
+          <w:rFonts w:cs="Segoe UI Light"/>
+          <w:lang w:val="en-US"/>
+        </w:rPr>
+        <w:t xml:space="preserve">the Content Database size </w:t>
+      </w:r>
+      <w:r>
+        <w:rPr>
+          <w:rFonts w:cs="Segoe UI Light"/>
+          <w:lang w:val="en-US"/>
+        </w:rPr>
+        <w:t>check</w:t>
+      </w:r>
+      <w:r>
+        <w:rPr>
+          <w:rFonts w:cs="Segoe UI Light"/>
+          <w:lang w:val="en-US"/>
+        </w:rPr>
+        <w:t>s</w:t>
+      </w:r>
+      <w:r>
+        <w:rPr>
+          <w:rFonts w:cs="Segoe UI Light"/>
+          <w:lang w:val="en-US"/>
+        </w:rPr>
+        <w:t xml:space="preserve"> (nr. </w:t>
+      </w:r>
+      <w:r>
+        <w:rPr>
+          <w:rFonts w:cs="Segoe UI Light"/>
+          <w:lang w:val="en-US"/>
+        </w:rPr>
+        <w:t>16 and 19</w:t>
+      </w:r>
+      <w:r>
+        <w:rPr>
+          <w:rFonts w:cs="Segoe UI Light"/>
+          <w:lang w:val="en-US"/>
+        </w:rPr>
+        <w:t xml:space="preserve">) </w:t>
+      </w:r>
+      <w:r>
+        <w:rPr>
+          <w:rFonts w:cs="Segoe UI Light"/>
+          <w:lang w:val="en-US"/>
+        </w:rPr>
+        <w:t>ignore all specified content databases</w:t>
+      </w:r>
+      <w:r>
+        <w:rPr>
+          <w:rFonts w:cs="Segoe UI Light"/>
+          <w:lang w:val="en-US"/>
+        </w:rPr>
+        <w:t>.</w:t>
+      </w:r>
+    </w:p>
+    <w:tbl>
+      <w:tblPr>
+        <w:tblStyle w:val="TableGrid"/>
+        <w:tblW w:w="9351" w:type="dxa"/>
+        <w:tblLook w:val="04A0" w:firstRow="1" w:lastRow="0" w:firstColumn="1" w:lastColumn="0" w:noHBand="0" w:noVBand="1"/>
+      </w:tblPr>
+      <w:tblGrid>
+        <w:gridCol w:w="1980"/>
+        <w:gridCol w:w="7371"/>
+      </w:tblGrid>
+      <w:tr>
+        <w:tc>
+          <w:tcPr>
+            <w:tcW w:w="1980" w:type="dxa"/>
+          </w:tcPr>
+          <w:p>
+            <w:pPr>
+              <w:rPr>
+                <w:rFonts w:cs="Segoe UI Light"/>
+                <w:b/>
+                <w:lang w:val="en-US"/>
+              </w:rPr>
+            </w:pPr>
+            <w:r>
+              <w:rPr>
+                <w:rFonts w:cs="Segoe UI Light"/>
+                <w:b/>
+                <w:lang w:val="en-US"/>
+              </w:rPr>
+              <w:t>Column</w:t>
+            </w:r>
+          </w:p>
+        </w:tc>
+        <w:tc>
+          <w:tcPr>
+            <w:tcW w:w="7371" w:type="dxa"/>
+          </w:tcPr>
+          <w:p>
+            <w:pPr>
+              <w:rPr>
+                <w:rFonts w:cs="Segoe UI Light"/>
+                <w:b/>
+                <w:lang w:val="en-US"/>
+              </w:rPr>
+            </w:pPr>
+            <w:r>
+              <w:rPr>
+                <w:rFonts w:cs="Segoe UI Light"/>
+                <w:b/>
+                <w:lang w:val="en-US"/>
+              </w:rPr>
+              <w:t>Description</w:t>
             </w:r>
           </w:p>
         </w:tc>
@@ -6770,7 +7503,7 @@
                 <w:rFonts w:cs="Segoe UI Light"/>
                 <w:lang w:val="en-US"/>
               </w:rPr>
-              <w:t>Description</w:t>
+              <w:t>ContentDB</w:t>
             </w:r>
           </w:p>
         </w:tc>
@@ -6790,7 +7523,56 @@
                 <w:rFonts w:cs="Segoe UI Light"/>
                 <w:lang w:val="en-US"/>
               </w:rPr>
-              <w:t>Description of the check. Used in the report.</w:t>
+              <w:t xml:space="preserve">The </w:t>
+            </w:r>
+            <w:r>
+              <w:rPr>
+                <w:rFonts w:cs="Segoe UI Light"/>
+                <w:lang w:val="en-US"/>
+              </w:rPr>
+              <w:t xml:space="preserve">(part of the) name </w:t>
+            </w:r>
+            <w:r>
+              <w:rPr>
+                <w:rFonts w:cs="Segoe UI Light"/>
+                <w:lang w:val="en-US"/>
+              </w:rPr>
+              <w:t xml:space="preserve">of the </w:t>
+            </w:r>
+            <w:r>
+              <w:rPr>
+                <w:rFonts w:cs="Segoe UI Light"/>
+                <w:lang w:val="en-US"/>
+              </w:rPr>
+              <w:t xml:space="preserve">database </w:t>
+            </w:r>
+            <w:r>
+              <w:rPr>
+                <w:rFonts w:cs="Segoe UI Light"/>
+                <w:lang w:val="en-US"/>
+              </w:rPr>
+              <w:t xml:space="preserve">which </w:t>
+            </w:r>
+            <w:r>
+              <w:rPr>
+                <w:rFonts w:cs="Segoe UI Light"/>
+                <w:lang w:val="en-US"/>
+              </w:rPr>
+              <w:t>must</w:t>
+            </w:r>
+            <w:r>
+              <w:rPr>
+                <w:rFonts w:cs="Segoe UI Light"/>
+                <w:lang w:val="en-US"/>
+              </w:rPr>
+              <w:t xml:space="preserve"> be ignored</w:t>
+            </w:r>
+            <w:r>
+              <w:rPr>
+                <w:rFonts w:cs="Segoe UI Light"/>
+                <w:lang w:val="en-US"/>
+              </w:rPr>
+              <w:t>.</w:t>
             </w:r>
           </w:p>
         </w:tc>
@@ -6812,7 +7594,725 @@
                 <w:rFonts w:cs="Segoe UI Light"/>
                 <w:lang w:val="en-US"/>
               </w:rPr>
+              <w:t>Reason</w:t>
+            </w:r>
+          </w:p>
+        </w:tc>
+        <w:tc>
+          <w:tcPr>
+            <w:tcW w:w="7371" w:type="dxa"/>
+          </w:tcPr>
+          <w:p>
+            <w:pPr>
+              <w:rPr>
+                <w:rFonts w:cs="Segoe UI Light"/>
+                <w:lang w:val="en-US"/>
+              </w:rPr>
+            </w:pPr>
+            <w:r>
+              <w:rPr>
+                <w:rFonts w:cs="Segoe UI Light"/>
+                <w:lang w:val="en-US"/>
+              </w:rPr>
+              <w:t xml:space="preserve">The </w:t>
+            </w:r>
+            <w:r>
+              <w:rPr>
+                <w:rFonts w:cs="Segoe UI Light"/>
+                <w:lang w:val="en-US"/>
+              </w:rPr>
+              <w:t xml:space="preserve">reason why the database </w:t>
+            </w:r>
+            <w:r>
+              <w:rPr>
+                <w:rFonts w:cs="Segoe UI Light"/>
+                <w:lang w:val="en-US"/>
+              </w:rPr>
+              <w:t>must</w:t>
+            </w:r>
+            <w:r>
+              <w:rPr>
+                <w:rFonts w:cs="Segoe UI Light"/>
+                <w:lang w:val="en-US"/>
+              </w:rPr>
+              <w:t xml:space="preserve"> be ignored</w:t>
+            </w:r>
+            <w:r>
+              <w:rPr>
+                <w:rFonts w:cs="Segoe UI Light"/>
+                <w:lang w:val="en-US"/>
+              </w:rPr>
+              <w:t>.</w:t>
+            </w:r>
+            <w:r>
+              <w:rPr>
+                <w:rFonts w:cs="Segoe UI Light"/>
+                <w:lang w:val="en-US"/>
+              </w:rPr>
+              <w:t xml:space="preserve"> For documentation purposes only.</w:t>
+            </w:r>
+          </w:p>
+        </w:tc>
+      </w:tr>
+    </w:tbl>
+    <w:p>
+      <w:pPr>
+        <w:rPr>
+          <w:rFonts w:cs="Segoe UI Light"/>
+          <w:lang w:val="en-US"/>
+        </w:rPr>
+      </w:pPr>
+    </w:p>
+    <w:p>
+      <w:pPr>
+        <w:pStyle w:val="Heading3"/>
+        <w:rPr>
+          <w:rFonts w:ascii="Segoe UI Light" w:hAnsi="Segoe UI Light" w:cs="Segoe UI Light"/>
+          <w:lang w:val="en-US"/>
+        </w:rPr>
+      </w:pPr>
+      <w:bookmarkStart w:id="15" w:name="_Toc45195633"/>
+      <w:r>
+        <w:rPr>
+          <w:rFonts w:ascii="Segoe UI Light" w:hAnsi="Segoe UI Light" w:cs="Segoe UI Light"/>
+          <w:lang w:val="en-US"/>
+        </w:rPr>
+        <w:lastRenderedPageBreak/>
+        <w:t>Check</w:t>
+      </w:r>
+      <w:r>
+        <w:rPr>
+          <w:rFonts w:ascii="Segoe UI Light" w:hAnsi="Segoe UI Light" w:cs="Segoe UI Light"/>
+          <w:lang w:val="en-US"/>
+        </w:rPr>
+        <w:t>definition</w:t>
+      </w:r>
+      <w:r>
+        <w:rPr>
+          <w:rFonts w:ascii="Segoe UI Light" w:hAnsi="Segoe UI Light" w:cs="Segoe UI Light"/>
+          <w:lang w:val="en-US"/>
+        </w:rPr>
+        <w:t>s\*.ps1</w:t>
+      </w:r>
+      <w:bookmarkEnd w:id="15"/>
+    </w:p>
+    <w:p>
+      <w:pPr>
+        <w:rPr>
+          <w:rFonts w:cs="Segoe UI Light"/>
+          <w:lang w:val="en-US"/>
+        </w:rPr>
+      </w:pPr>
+      <w:r>
+        <w:rPr>
+          <w:rFonts w:cs="Segoe UI Light"/>
+          <w:lang w:val="en-US"/>
+        </w:rPr>
+        <w:t>The ps1 files in the checkdefinitions folder are the config and logic of the actual checks. Each file start with a configuration section to specify the details of the check, followed by the actual logic. By adding a file to the folder, you can add a check to the script.</w:t>
+      </w:r>
+    </w:p>
+    <w:tbl>
+      <w:tblPr>
+        <w:tblStyle w:val="TableGrid"/>
+        <w:tblW w:w="9351" w:type="dxa"/>
+        <w:tblLook w:val="04A0" w:firstRow="1" w:lastRow="0" w:firstColumn="1" w:lastColumn="0" w:noHBand="0" w:noVBand="1"/>
+      </w:tblPr>
+      <w:tblGrid>
+        <w:gridCol w:w="1980"/>
+        <w:gridCol w:w="7371"/>
+      </w:tblGrid>
+      <w:tr>
+        <w:tc>
+          <w:tcPr>
+            <w:tcW w:w="1980" w:type="dxa"/>
+          </w:tcPr>
+          <w:p>
+            <w:pPr>
+              <w:rPr>
+                <w:rFonts w:cs="Segoe UI Light"/>
+                <w:b/>
+                <w:lang w:val="en-US"/>
+              </w:rPr>
+            </w:pPr>
+            <w:r>
+              <w:rPr>
+                <w:rFonts w:cs="Segoe UI Light"/>
+                <w:b/>
+                <w:lang w:val="en-US"/>
+              </w:rPr>
+              <w:t>Column</w:t>
+            </w:r>
+          </w:p>
+        </w:tc>
+        <w:tc>
+          <w:tcPr>
+            <w:tcW w:w="7371" w:type="dxa"/>
+          </w:tcPr>
+          <w:p>
+            <w:pPr>
+              <w:rPr>
+                <w:rFonts w:cs="Segoe UI Light"/>
+                <w:b/>
+                <w:lang w:val="en-US"/>
+              </w:rPr>
+            </w:pPr>
+            <w:r>
+              <w:rPr>
+                <w:rFonts w:cs="Segoe UI Light"/>
+                <w:b/>
+                <w:lang w:val="en-US"/>
+              </w:rPr>
+              <w:t>Description</w:t>
+            </w:r>
+          </w:p>
+        </w:tc>
+      </w:tr>
+      <w:tr>
+        <w:tc>
+          <w:tcPr>
+            <w:tcW w:w="1980" w:type="dxa"/>
+          </w:tcPr>
+          <w:p>
+            <w:pPr>
+              <w:rPr>
+                <w:rFonts w:cs="Segoe UI Light"/>
+                <w:lang w:val="en-US"/>
+              </w:rPr>
+            </w:pPr>
+            <w:r>
+              <w:rPr>
+                <w:rFonts w:cs="Segoe UI Light"/>
+                <w:lang w:val="en-US"/>
+              </w:rPr>
+              <w:t>ID</w:t>
+            </w:r>
+          </w:p>
+        </w:tc>
+        <w:tc>
+          <w:tcPr>
+            <w:tcW w:w="7371" w:type="dxa"/>
+          </w:tcPr>
+          <w:p>
+            <w:pPr>
+              <w:rPr>
+                <w:rFonts w:cs="Segoe UI Light"/>
+                <w:lang w:val="en-US"/>
+              </w:rPr>
+            </w:pPr>
+            <w:r>
+              <w:rPr>
+                <w:rFonts w:cs="Segoe UI Light"/>
+                <w:lang w:val="en-US"/>
+              </w:rPr>
+              <w:t>ID of the check</w:t>
+            </w:r>
+          </w:p>
+        </w:tc>
+      </w:tr>
+      <w:tr>
+        <w:tc>
+          <w:tcPr>
+            <w:tcW w:w="1980" w:type="dxa"/>
+          </w:tcPr>
+          <w:p>
+            <w:pPr>
+              <w:rPr>
+                <w:rFonts w:cs="Segoe UI Light"/>
+                <w:lang w:val="en-US"/>
+              </w:rPr>
+            </w:pPr>
+            <w:r>
+              <w:rPr>
+                <w:rFonts w:cs="Segoe UI Light"/>
+                <w:lang w:val="en-US"/>
+              </w:rPr>
+              <w:t>Check</w:t>
+            </w:r>
+          </w:p>
+        </w:tc>
+        <w:tc>
+          <w:tcPr>
+            <w:tcW w:w="7371" w:type="dxa"/>
+          </w:tcPr>
+          <w:p>
+            <w:pPr>
+              <w:rPr>
+                <w:rFonts w:cs="Segoe UI Light"/>
+                <w:lang w:val="en-US"/>
+              </w:rPr>
+            </w:pPr>
+            <w:r>
+              <w:rPr>
+                <w:rFonts w:cs="Segoe UI Light"/>
+                <w:lang w:val="en-US"/>
+              </w:rPr>
+              <w:t>Short name of the check. Used together with the ID to generate the function name which executes the check.</w:t>
+            </w:r>
+            <w:r>
+              <w:rPr>
+                <w:rFonts w:cs="Segoe UI Light"/>
+                <w:lang w:val="en-US"/>
+              </w:rPr>
+              <w:t xml:space="preserve"> </w:t>
+            </w:r>
+          </w:p>
+          <w:p>
+            <w:pPr>
+              <w:rPr>
+                <w:rFonts w:cs="Segoe UI Light"/>
+                <w:lang w:val="en-US"/>
+              </w:rPr>
+            </w:pPr>
+          </w:p>
+          <w:p>
+            <w:pPr>
+              <w:rPr>
+                <w:rFonts w:cs="Segoe UI Light"/>
+                <w:lang w:val="en-US"/>
+              </w:rPr>
+            </w:pPr>
+            <w:r>
+              <w:rPr>
+                <w:rFonts w:cs="Segoe UI Light"/>
+                <w:u w:val="single"/>
+                <w:lang w:val="en-US"/>
+              </w:rPr>
+              <w:t>NOTE:</w:t>
+            </w:r>
+            <w:r>
+              <w:rPr>
+                <w:rFonts w:cs="Segoe UI Light"/>
+                <w:lang w:val="en-US"/>
+              </w:rPr>
+              <w:t xml:space="preserve"> No spaces allowed!</w:t>
+            </w:r>
+          </w:p>
+        </w:tc>
+      </w:tr>
+      <w:tr>
+        <w:tc>
+          <w:tcPr>
+            <w:tcW w:w="1980" w:type="dxa"/>
+          </w:tcPr>
+          <w:p>
+            <w:pPr>
+              <w:rPr>
+                <w:rFonts w:cs="Segoe UI Light"/>
+                <w:lang w:val="en-US"/>
+              </w:rPr>
+            </w:pPr>
+            <w:r>
+              <w:rPr>
+                <w:rFonts w:cs="Segoe UI Light"/>
+                <w:lang w:val="en-US"/>
+              </w:rPr>
+              <w:t>Description</w:t>
+            </w:r>
+          </w:p>
+        </w:tc>
+        <w:tc>
+          <w:tcPr>
+            <w:tcW w:w="7371" w:type="dxa"/>
+          </w:tcPr>
+          <w:p>
+            <w:pPr>
+              <w:rPr>
+                <w:rFonts w:cs="Segoe UI Light"/>
+                <w:lang w:val="en-US"/>
+              </w:rPr>
+            </w:pPr>
+            <w:r>
+              <w:rPr>
+                <w:rFonts w:cs="Segoe UI Light"/>
+                <w:lang w:val="en-US"/>
+              </w:rPr>
+              <w:t>Description of the check. Used in the report.</w:t>
+            </w:r>
+          </w:p>
+        </w:tc>
+      </w:tr>
+      <w:tr>
+        <w:tc>
+          <w:tcPr>
+            <w:tcW w:w="1980" w:type="dxa"/>
+          </w:tcPr>
+          <w:p>
+            <w:pPr>
+              <w:rPr>
+                <w:rFonts w:cs="Segoe UI Light"/>
+                <w:lang w:val="en-US"/>
+              </w:rPr>
+            </w:pPr>
+            <w:r>
+              <w:rPr>
+                <w:rFonts w:cs="Segoe UI Light"/>
+                <w:lang w:val="en-US"/>
+              </w:rPr>
               <w:t>Target</w:t>
+            </w:r>
+          </w:p>
+        </w:tc>
+        <w:tc>
+          <w:tcPr>
+            <w:tcW w:w="7371" w:type="dxa"/>
+          </w:tcPr>
+          <w:p>
+            <w:pPr>
+              <w:rPr>
+                <w:rFonts w:cs="Segoe UI Light"/>
+                <w:lang w:val="en-US"/>
+              </w:rPr>
+            </w:pPr>
+            <w:r>
+              <w:rPr>
+                <w:rFonts w:cs="Segoe UI Light"/>
+                <w:lang w:val="en-US"/>
+              </w:rPr>
+              <w:t xml:space="preserve">What is the </w:t>
+            </w:r>
+            <w:r>
+              <w:rPr>
+                <w:rFonts w:cs="Segoe UI Light"/>
+                <w:lang w:val="en-US"/>
+              </w:rPr>
+              <w:t>target</w:t>
+            </w:r>
+            <w:r>
+              <w:rPr>
+                <w:rFonts w:cs="Segoe UI Light"/>
+                <w:lang w:val="en-US"/>
+              </w:rPr>
+              <w:t xml:space="preserve"> of the </w:t>
+            </w:r>
+            <w:proofErr w:type="gramStart"/>
+            <w:r>
+              <w:rPr>
+                <w:rFonts w:cs="Segoe UI Light"/>
+                <w:lang w:val="en-US"/>
+              </w:rPr>
+              <w:t>check</w:t>
+            </w:r>
+            <w:r>
+              <w:rPr>
+                <w:rFonts w:cs="Segoe UI Light"/>
+                <w:lang w:val="en-US"/>
+              </w:rPr>
+              <w:t>:</w:t>
+            </w:r>
+            <w:proofErr w:type="gramEnd"/>
+          </w:p>
+          <w:p>
+            <w:pPr>
+              <w:pStyle w:val="ListParagraph"/>
+              <w:numPr>
+                <w:ilvl w:val="0"/>
+                <w:numId w:val="2"/>
+              </w:numPr>
+              <w:rPr>
+                <w:rFonts w:cs="Segoe UI Light"/>
+                <w:lang w:val="en-US"/>
+              </w:rPr>
+            </w:pPr>
+            <w:r>
+              <w:rPr>
+                <w:rFonts w:cs="Segoe UI Light"/>
+                <w:lang w:val="en-US"/>
+              </w:rPr>
+              <w:t>URL</w:t>
+            </w:r>
+            <w:r>
+              <w:t xml:space="preserve"> </w:t>
+            </w:r>
+            <w:r>
+              <w:rPr>
+                <w:rFonts w:cs="Segoe UI Light"/>
+                <w:lang w:val="en-US"/>
+              </w:rPr>
+              <w:tab/>
+            </w:r>
+            <w:r>
+              <w:rPr>
+                <w:rFonts w:cs="Segoe UI Light"/>
+                <w:lang w:val="en-US"/>
+              </w:rPr>
+              <w:tab/>
+            </w:r>
+            <w:r>
+              <w:rPr>
+                <w:rFonts w:cs="Segoe UI Light"/>
+                <w:lang w:val="en-US"/>
+              </w:rPr>
+              <w:t xml:space="preserve">: </w:t>
+            </w:r>
+            <w:r>
+              <w:rPr>
+                <w:rFonts w:cs="Segoe UI Light"/>
+                <w:lang w:val="en-US"/>
+              </w:rPr>
+              <w:t>Check URL availability</w:t>
+            </w:r>
+          </w:p>
+          <w:p>
+            <w:pPr>
+              <w:pStyle w:val="ListParagraph"/>
+              <w:numPr>
+                <w:ilvl w:val="0"/>
+                <w:numId w:val="2"/>
+              </w:numPr>
+              <w:rPr>
+                <w:rFonts w:cs="Segoe UI Light"/>
+                <w:lang w:val="en-US"/>
+              </w:rPr>
+            </w:pPr>
+            <w:r>
+              <w:rPr>
+                <w:rFonts w:cs="Segoe UI Light"/>
+                <w:lang w:val="en-US"/>
+              </w:rPr>
+              <w:t>Farm</w:t>
+            </w:r>
+            <w:r>
+              <w:rPr>
+                <w:lang w:val="en-US"/>
+              </w:rPr>
+              <w:t xml:space="preserve"> </w:t>
+            </w:r>
+            <w:r>
+              <w:rPr>
+                <w:lang w:val="en-US"/>
+              </w:rPr>
+              <w:tab/>
+            </w:r>
+            <w:r>
+              <w:rPr>
+                <w:rFonts w:cs="Segoe UI Light"/>
+                <w:lang w:val="en-US"/>
+              </w:rPr>
+              <w:tab/>
+            </w:r>
+            <w:r>
+              <w:rPr>
+                <w:rFonts w:cs="Segoe UI Light"/>
+                <w:lang w:val="en-US"/>
+              </w:rPr>
+              <w:t>: Ch</w:t>
+            </w:r>
+            <w:r>
+              <w:rPr>
+                <w:rFonts w:cs="Segoe UI Light"/>
+                <w:lang w:val="en-US"/>
+              </w:rPr>
+              <w:t>eck SharePoint Farm setting</w:t>
+            </w:r>
+          </w:p>
+          <w:p>
+            <w:pPr>
+              <w:pStyle w:val="ListParagraph"/>
+              <w:numPr>
+                <w:ilvl w:val="0"/>
+                <w:numId w:val="2"/>
+              </w:numPr>
+              <w:rPr>
+                <w:rFonts w:cs="Segoe UI Light"/>
+                <w:lang w:val="en-US"/>
+              </w:rPr>
+            </w:pPr>
+            <w:r>
+              <w:rPr>
+                <w:rFonts w:cs="Segoe UI Light"/>
+                <w:lang w:val="en-US"/>
+              </w:rPr>
+              <w:t>ServersAll</w:t>
+            </w:r>
+            <w:r>
+              <w:rPr>
+                <w:lang w:val="en-US"/>
+              </w:rPr>
+              <w:t xml:space="preserve"> </w:t>
+            </w:r>
+            <w:r>
+              <w:rPr>
+                <w:rFonts w:cs="Segoe UI Light"/>
+                <w:lang w:val="en-US"/>
+              </w:rPr>
+              <w:tab/>
+            </w:r>
+            <w:r>
+              <w:rPr>
+                <w:rFonts w:cs="Segoe UI Light"/>
+                <w:lang w:val="en-US"/>
+              </w:rPr>
+              <w:t>: C</w:t>
+            </w:r>
+            <w:r>
+              <w:rPr>
+                <w:rFonts w:cs="Segoe UI Light"/>
+                <w:lang w:val="en-US"/>
+              </w:rPr>
+              <w:t>heck on all servers</w:t>
+            </w:r>
+          </w:p>
+          <w:p>
+            <w:pPr>
+              <w:pStyle w:val="ListParagraph"/>
+              <w:numPr>
+                <w:ilvl w:val="0"/>
+                <w:numId w:val="2"/>
+              </w:numPr>
+              <w:rPr>
+                <w:rFonts w:cs="Segoe UI Light"/>
+                <w:lang w:val="en-US"/>
+              </w:rPr>
+            </w:pPr>
+            <w:r>
+              <w:rPr>
+                <w:rFonts w:cs="Segoe UI Light"/>
+                <w:lang w:val="en-US"/>
+              </w:rPr>
+              <w:t>ServersSQL</w:t>
+            </w:r>
+            <w:r>
+              <w:rPr>
+                <w:lang w:val="en-US"/>
+              </w:rPr>
+              <w:t xml:space="preserve"> </w:t>
+            </w:r>
+            <w:r>
+              <w:rPr>
+                <w:rFonts w:cs="Segoe UI Light"/>
+                <w:lang w:val="en-US"/>
+              </w:rPr>
+              <w:tab/>
+            </w:r>
+            <w:r>
+              <w:rPr>
+                <w:rFonts w:cs="Segoe UI Light"/>
+                <w:lang w:val="en-US"/>
+              </w:rPr>
+              <w:t>: C</w:t>
+            </w:r>
+            <w:r>
+              <w:rPr>
+                <w:rFonts w:cs="Segoe UI Light"/>
+                <w:lang w:val="en-US"/>
+              </w:rPr>
+              <w:t>heck on SQL servers</w:t>
+            </w:r>
+          </w:p>
+          <w:p>
+            <w:pPr>
+              <w:pStyle w:val="ListParagraph"/>
+              <w:numPr>
+                <w:ilvl w:val="0"/>
+                <w:numId w:val="2"/>
+              </w:numPr>
+              <w:rPr>
+                <w:rFonts w:cs="Segoe UI Light"/>
+                <w:lang w:val="en-US"/>
+              </w:rPr>
+            </w:pPr>
+            <w:r>
+              <w:rPr>
+                <w:rFonts w:cs="Segoe UI Light"/>
+                <w:lang w:val="en-US"/>
+              </w:rPr>
+              <w:t>ServersCAM</w:t>
+            </w:r>
+            <w:r>
+              <w:rPr>
+                <w:lang w:val="en-US"/>
+              </w:rPr>
+              <w:t xml:space="preserve"> </w:t>
+            </w:r>
+            <w:r>
+              <w:rPr>
+                <w:rFonts w:cs="Segoe UI Light"/>
+                <w:lang w:val="en-US"/>
+              </w:rPr>
+              <w:tab/>
+            </w:r>
+            <w:r>
+              <w:rPr>
+                <w:rFonts w:cs="Segoe UI Light"/>
+                <w:lang w:val="en-US"/>
+              </w:rPr>
+              <w:t>: C</w:t>
+            </w:r>
+            <w:r>
+              <w:rPr>
+                <w:rFonts w:cs="Segoe UI Light"/>
+                <w:lang w:val="en-US"/>
+              </w:rPr>
+              <w:t>heck on CAM servers</w:t>
+            </w:r>
+          </w:p>
+          <w:p>
+            <w:pPr>
+              <w:pStyle w:val="ListParagraph"/>
+              <w:numPr>
+                <w:ilvl w:val="0"/>
+                <w:numId w:val="2"/>
+              </w:numPr>
+              <w:rPr>
+                <w:rFonts w:cs="Segoe UI Light"/>
+                <w:lang w:val="en-US"/>
+              </w:rPr>
+            </w:pPr>
+            <w:r>
+              <w:rPr>
+                <w:rFonts w:cs="Segoe UI Light"/>
+                <w:lang w:val="en-US"/>
+              </w:rPr>
+              <w:t>ServersSP</w:t>
+            </w:r>
+            <w:r>
+              <w:rPr>
+                <w:lang w:val="en-US"/>
+              </w:rPr>
+              <w:t xml:space="preserve"> </w:t>
+            </w:r>
+            <w:r>
+              <w:rPr>
+                <w:rFonts w:cs="Segoe UI Light"/>
+                <w:lang w:val="en-US"/>
+              </w:rPr>
+              <w:tab/>
+            </w:r>
+            <w:r>
+              <w:rPr>
+                <w:rFonts w:cs="Segoe UI Light"/>
+                <w:lang w:val="en-US"/>
+              </w:rPr>
+              <w:t>: C</w:t>
+            </w:r>
+            <w:r>
+              <w:rPr>
+                <w:rFonts w:cs="Segoe UI Light"/>
+                <w:lang w:val="en-US"/>
+              </w:rPr>
+              <w:t>heck only on SharePoint servers</w:t>
+            </w:r>
+          </w:p>
+        </w:tc>
+      </w:tr>
+      <w:tr>
+        <w:tc>
+          <w:tcPr>
+            <w:tcW w:w="1980" w:type="dxa"/>
+          </w:tcPr>
+          <w:p>
+            <w:pPr>
+              <w:rPr>
+                <w:rFonts w:cs="Segoe UI Light"/>
+                <w:lang w:val="en-US"/>
+              </w:rPr>
+            </w:pPr>
+            <w:r>
+              <w:rPr>
+                <w:rFonts w:cs="Segoe UI Light"/>
+                <w:lang w:val="en-US"/>
+              </w:rPr>
+              <w:t>Type</w:t>
             </w:r>
           </w:p>
         </w:tc>
@@ -6875,14 +8375,7 @@
                 <w:rFonts w:cs="Segoe UI Light"/>
                 <w:lang w:val="en-US"/>
               </w:rPr>
-              <w:t>Remote</w:t>
-            </w:r>
-            <w:r>
-              <w:rPr>
-                <w:rFonts w:cs="Segoe UI Light"/>
-                <w:lang w:val="en-US"/>
-              </w:rPr>
-              <w:t xml:space="preserve"> (execute check on script machine)</w:t>
+              <w:t>Remote (execute check on script machine)</w:t>
             </w:r>
           </w:p>
           <w:p>
@@ -6902,14 +8395,7 @@
                 <w:rFonts w:cs="Segoe UI Light"/>
                 <w:lang w:val="en-US"/>
               </w:rPr>
-              <w:t>Local</w:t>
-            </w:r>
-            <w:r>
-              <w:rPr>
-                <w:rFonts w:cs="Segoe UI Light"/>
-                <w:lang w:val="en-US"/>
-              </w:rPr>
-              <w:t xml:space="preserve"> (execute check on SharePoint machine)</w:t>
+              <w:t>Local (execute check on SharePoint machine)</w:t>
             </w:r>
           </w:p>
         </w:tc>
@@ -6931,78 +8417,6 @@
                 <w:rFonts w:cs="Segoe UI Light"/>
                 <w:lang w:val="en-US"/>
               </w:rPr>
-              <w:t>Type</w:t>
-            </w:r>
-          </w:p>
-        </w:tc>
-        <w:tc>
-          <w:tcPr>
-            <w:tcW w:w="7371" w:type="dxa"/>
-          </w:tcPr>
-          <w:p>
-            <w:pPr>
-              <w:rPr>
-                <w:rFonts w:cs="Segoe UI Light"/>
-                <w:lang w:val="en-US"/>
-              </w:rPr>
-            </w:pPr>
-            <w:r>
-              <w:rPr>
-                <w:rFonts w:cs="Segoe UI Light"/>
-                <w:lang w:val="en-US"/>
-              </w:rPr>
-              <w:t>What is the type of the check. Check URL availability, check SharePoint Farm setting, check on all servers or check only on SharePoint servers.</w:t>
-            </w:r>
-          </w:p>
-          <w:p>
-            <w:pPr>
-              <w:rPr>
-                <w:rFonts w:cs="Segoe UI Light"/>
-                <w:lang w:val="en-US"/>
-              </w:rPr>
-            </w:pPr>
-          </w:p>
-          <w:p>
-            <w:pPr>
-              <w:rPr>
-                <w:rFonts w:cs="Segoe UI Light"/>
-                <w:lang w:val="en-US"/>
-              </w:rPr>
-            </w:pPr>
-            <w:r>
-              <w:rPr>
-                <w:rFonts w:cs="Segoe UI Light"/>
-                <w:lang w:val="en-US"/>
-              </w:rPr>
-              <w:t>Possible values: URLs, Farm, ServersAll, ServersSP</w:t>
-            </w:r>
-            <w:r>
-              <w:rPr>
-                <w:rFonts w:cs="Segoe UI Light"/>
-                <w:lang w:val="en-US"/>
-              </w:rPr>
-              <w:t>, ServersSQL</w:t>
-            </w:r>
-          </w:p>
-        </w:tc>
-      </w:tr>
-      <w:tr>
-        <w:tc>
-          <w:tcPr>
-            <w:tcW w:w="1980" w:type="dxa"/>
-          </w:tcPr>
-          <w:p>
-            <w:pPr>
-              <w:rPr>
-                <w:rFonts w:cs="Segoe UI Light"/>
-                <w:lang w:val="en-US"/>
-              </w:rPr>
-            </w:pPr>
-            <w:r>
-              <w:rPr>
-                <w:rFonts w:cs="Segoe UI Light"/>
-                <w:lang w:val="en-US"/>
-              </w:rPr>
               <w:t>Schedule</w:t>
             </w:r>
           </w:p>
@@ -7072,7 +8486,6 @@
           <w:rFonts w:cs="Segoe UI Light"/>
           <w:lang w:val="en-US"/>
         </w:rPr>
-        <w:lastRenderedPageBreak/>
         <w:t>Numbering of the check is following a numbering standard:</w:t>
       </w:r>
     </w:p>
@@ -7113,7 +8526,21 @@
           <w:rFonts w:cs="Segoe UI Light"/>
           <w:lang w:val="en-US"/>
         </w:rPr>
-        <w:t>10-19: Farm checks</w:t>
+        <w:t xml:space="preserve">10-19: </w:t>
+      </w:r>
+      <w:r>
+        <w:rPr>
+          <w:rFonts w:cs="Segoe UI Light"/>
+          <w:lang w:val="en-US"/>
+        </w:rPr>
+        <w:t xml:space="preserve">SharePoint </w:t>
+      </w:r>
+      <w:r>
+        <w:rPr>
+          <w:rFonts w:cs="Segoe UI Light"/>
+          <w:lang w:val="en-US"/>
+        </w:rPr>
+        <w:t>checks</w:t>
       </w:r>
     </w:p>
     <w:p>
@@ -7133,7 +8560,7 @@
           <w:rFonts w:cs="Segoe UI Light"/>
           <w:lang w:val="en-US"/>
         </w:rPr>
-        <w:t>20-29: Search checks</w:t>
+        <w:t>30-39: Server checks</w:t>
       </w:r>
     </w:p>
     <w:p>
@@ -7153,7 +8580,7 @@
           <w:rFonts w:cs="Segoe UI Light"/>
           <w:lang w:val="en-US"/>
         </w:rPr>
-        <w:t>30-39: Server checks</w:t>
+        <w:t>40-49: Manual checks</w:t>
       </w:r>
     </w:p>
     <w:p>
@@ -7173,26 +8600,6 @@
           <w:rFonts w:cs="Segoe UI Light"/>
           <w:lang w:val="en-US"/>
         </w:rPr>
-        <w:t>40-49: Manual checks</w:t>
-      </w:r>
-    </w:p>
-    <w:p>
-      <w:pPr>
-        <w:pStyle w:val="ListParagraph"/>
-        <w:numPr>
-          <w:ilvl w:val="0"/>
-          <w:numId w:val="3"/>
-        </w:numPr>
-        <w:rPr>
-          <w:rFonts w:cs="Segoe UI Light"/>
-          <w:lang w:val="en-US"/>
-        </w:rPr>
-      </w:pPr>
-      <w:r>
-        <w:rPr>
-          <w:rFonts w:cs="Segoe UI Light"/>
-          <w:lang w:val="en-US"/>
-        </w:rPr>
         <w:t>50-59: Custom checks</w:t>
       </w:r>
     </w:p>
@@ -7212,7 +8619,7 @@
           <w:lang w:val="en-US"/>
         </w:rPr>
       </w:pPr>
-      <w:bookmarkStart w:id="13" w:name="_Toc14091162"/>
+      <w:bookmarkStart w:id="16" w:name="_Toc45195634"/>
       <w:r>
         <w:rPr>
           <w:rFonts w:ascii="Segoe UI Light" w:hAnsi="Segoe UI Light" w:cs="Segoe UI Light"/>
@@ -7241,7 +8648,7 @@
         </w:rPr>
         <w:t>s</w:t>
       </w:r>
-      <w:bookmarkEnd w:id="13"/>
+      <w:bookmarkEnd w:id="16"/>
     </w:p>
     <w:p>
       <w:pPr>
@@ -7251,7 +8658,7 @@
           <w:lang w:val="en-US"/>
         </w:rPr>
       </w:pPr>
-      <w:bookmarkStart w:id="14" w:name="_Toc14091163"/>
+      <w:bookmarkStart w:id="17" w:name="_Toc45195635"/>
       <w:r>
         <w:rPr>
           <w:rFonts w:ascii="Segoe UI Light" w:hAnsi="Segoe UI Light" w:cs="Segoe UI Light"/>
@@ -7266,7 +8673,7 @@
         </w:rPr>
         <w:t xml:space="preserve"> (ID M1)</w:t>
       </w:r>
-      <w:bookmarkEnd w:id="14"/>
+      <w:bookmarkEnd w:id="17"/>
     </w:p>
     <w:p>
       <w:pPr>
@@ -7379,7 +8786,6 @@
           <w:lang w:val="en-US"/>
         </w:rPr>
       </w:pPr>
-      <w:bookmarkStart w:id="15" w:name="_Toc14091164"/>
     </w:p>
     <w:p>
       <w:pPr>
@@ -7389,21 +8795,31 @@
           <w:lang w:val="en-US"/>
         </w:rPr>
       </w:pPr>
+      <w:bookmarkStart w:id="18" w:name="_Toc45195636"/>
+      <w:proofErr w:type="gramStart"/>
       <w:r>
         <w:rPr>
           <w:rFonts w:ascii="Segoe UI Light" w:hAnsi="Segoe UI Light" w:cs="Segoe UI Light"/>
           <w:lang w:val="en-US"/>
         </w:rPr>
-        <w:t>”Services check”</w:t>
-      </w:r>
+        <w:t>”Services</w:t>
+      </w:r>
+      <w:proofErr w:type="gramEnd"/>
       <w:r>
         <w:rPr>
           <w:rFonts w:ascii="Segoe UI Light" w:hAnsi="Segoe UI Light" w:cs="Segoe UI Light"/>
           <w:lang w:val="en-US"/>
         </w:rPr>
+        <w:t xml:space="preserve"> check”</w:t>
+      </w:r>
+      <w:r>
+        <w:rPr>
+          <w:rFonts w:ascii="Segoe UI Light" w:hAnsi="Segoe UI Light" w:cs="Segoe UI Light"/>
+          <w:lang w:val="en-US"/>
+        </w:rPr>
         <w:t xml:space="preserve"> (ID 31)</w:t>
       </w:r>
-      <w:bookmarkEnd w:id="15"/>
+      <w:bookmarkEnd w:id="18"/>
     </w:p>
     <w:p>
       <w:pPr>
@@ -7438,7 +8854,23 @@
           <w:rFonts w:cs="Segoe UI Light"/>
           <w:lang w:val="en-US"/>
         </w:rPr>
-        <w:t xml:space="preserve"> is checking if Windows services that are supposed to be running are actually running. The check is using a configuration file on each server to determine which services should be running.</w:t>
+        <w:t xml:space="preserve"> is checking if Windows services that are supposed to be running are </w:t>
+      </w:r>
+      <w:proofErr w:type="gramStart"/>
+      <w:r>
+        <w:rPr>
+          <w:rFonts w:cs="Segoe UI Light"/>
+          <w:lang w:val="en-US"/>
+        </w:rPr>
+        <w:t>actually running</w:t>
+      </w:r>
+      <w:proofErr w:type="gramEnd"/>
+      <w:r>
+        <w:rPr>
+          <w:rFonts w:cs="Segoe UI Light"/>
+          <w:lang w:val="en-US"/>
+        </w:rPr>
+        <w:t>. The check is using a configuration file on each server to determine which services should be running.</w:t>
       </w:r>
       <w:r>
         <w:rPr>
@@ -7504,7 +8936,23 @@
           <w:rFonts w:cs="Segoe UI Light"/>
           <w:lang w:val="en-US"/>
         </w:rPr>
-        <w:t>“Service_short_name”,”State”</w:t>
+        <w:t>“Service_short_name”</w:t>
+      </w:r>
+      <w:proofErr w:type="gramStart"/>
+      <w:r>
+        <w:rPr>
+          <w:rFonts w:cs="Segoe UI Light"/>
+          <w:lang w:val="en-US"/>
+        </w:rPr>
+        <w:t>,”State</w:t>
+      </w:r>
+      <w:proofErr w:type="gramEnd"/>
+      <w:r>
+        <w:rPr>
+          <w:rFonts w:cs="Segoe UI Light"/>
+          <w:lang w:val="en-US"/>
+        </w:rPr>
+        <w:t>”</w:t>
       </w:r>
     </w:p>
     <w:p>
@@ -7548,7 +8996,23 @@
           <w:rFonts w:cs="Segoe UI Light"/>
           <w:lang w:val="en-US"/>
         </w:rPr>
-        <w:t xml:space="preserve"> “W32Time”,”Running”</w:t>
+        <w:t xml:space="preserve"> “W32Time”</w:t>
+      </w:r>
+      <w:proofErr w:type="gramStart"/>
+      <w:r>
+        <w:rPr>
+          <w:rFonts w:cs="Segoe UI Light"/>
+          <w:lang w:val="en-US"/>
+        </w:rPr>
+        <w:t>,”Running</w:t>
+      </w:r>
+      <w:proofErr w:type="gramEnd"/>
+      <w:r>
+        <w:rPr>
+          <w:rFonts w:cs="Segoe UI Light"/>
+          <w:lang w:val="en-US"/>
+        </w:rPr>
+        <w:t>”</w:t>
       </w:r>
     </w:p>
     <w:p>
@@ -7587,6 +9051,51 @@
           <w:lang w:val="en-US"/>
         </w:rPr>
       </w:pPr>
+      <w:r>
+        <w:rPr>
+          <w:rFonts w:cs="Segoe UI Light"/>
+          <w:lang w:val="en-US"/>
+        </w:rPr>
+        <w:t xml:space="preserve">If you want </w:t>
+      </w:r>
+      <w:proofErr w:type="gramStart"/>
+      <w:r>
+        <w:rPr>
+          <w:rFonts w:cs="Segoe UI Light"/>
+          <w:lang w:val="en-US"/>
+        </w:rPr>
+        <w:t>exclude</w:t>
+      </w:r>
+      <w:proofErr w:type="gramEnd"/>
+      <w:r>
+        <w:rPr>
+          <w:rFonts w:cs="Segoe UI Light"/>
+          <w:lang w:val="en-US"/>
+        </w:rPr>
+        <w:t xml:space="preserve"> certain services for all servers, add the names of the services to the </w:t>
+      </w:r>
+      <w:r>
+        <w:rPr>
+          <w:rFonts w:cs="Segoe UI Light"/>
+          <w:lang w:val="en-US"/>
+        </w:rPr>
+        <w:t>Config\servicesexclusions.txt</w:t>
+      </w:r>
+      <w:r>
+        <w:rPr>
+          <w:rFonts w:cs="Segoe UI Light"/>
+          <w:lang w:val="en-US"/>
+        </w:rPr>
+        <w:t xml:space="preserve"> file. See section corresponding section for that file.</w:t>
+      </w:r>
+    </w:p>
+    <w:p>
+      <w:pPr>
+        <w:rPr>
+          <w:rFonts w:cs="Segoe UI Light"/>
+          <w:lang w:val="en-US"/>
+        </w:rPr>
+      </w:pPr>
     </w:p>
     <w:p>
       <w:pPr>
@@ -7596,15 +9105,15 @@
           <w:lang w:val="en-US"/>
         </w:rPr>
       </w:pPr>
-      <w:bookmarkStart w:id="16" w:name="_Toc14091165"/>
+      <w:bookmarkStart w:id="19" w:name="_Toc45195637"/>
       <w:r>
         <w:rPr>
           <w:rFonts w:ascii="Segoe UI Light" w:hAnsi="Segoe UI Light" w:cs="Segoe UI Light"/>
           <w:lang w:val="en-US"/>
         </w:rPr>
-        <w:lastRenderedPageBreak/>
         <w:t>Script parameters</w:t>
       </w:r>
+      <w:bookmarkEnd w:id="19"/>
     </w:p>
     <w:p>
       <w:pPr>
@@ -7763,14 +9272,16 @@
           <w:lang w:val="en-US"/>
         </w:rPr>
       </w:pPr>
+      <w:bookmarkStart w:id="20" w:name="_Toc45195638"/>
       <w:r>
         <w:rPr>
           <w:rFonts w:ascii="Segoe UI Light" w:hAnsi="Segoe UI Light" w:cs="Segoe UI Light"/>
           <w:lang w:val="en-US"/>
         </w:rPr>
+        <w:lastRenderedPageBreak/>
         <w:t>Debugging</w:t>
       </w:r>
-      <w:bookmarkEnd w:id="16"/>
+      <w:bookmarkEnd w:id="20"/>
     </w:p>
     <w:p>
       <w:pPr>
@@ -7836,7 +9347,7 @@
           <w:lang w:val="en-US"/>
         </w:rPr>
       </w:pPr>
-      <w:bookmarkStart w:id="17" w:name="_Toc14091166"/>
+      <w:bookmarkStart w:id="21" w:name="_Toc45195639"/>
       <w:r>
         <w:rPr>
           <w:rFonts w:ascii="Segoe UI Light" w:hAnsi="Segoe UI Light" w:cs="Segoe UI Light"/>
@@ -7844,7 +9355,7 @@
         </w:rPr>
         <w:t>Exit codes</w:t>
       </w:r>
-      <w:bookmarkEnd w:id="17"/>
+      <w:bookmarkEnd w:id="21"/>
     </w:p>
     <w:p>
       <w:pPr>
@@ -7870,11 +9381,19 @@
           <w:lang w:val="en-US"/>
         </w:rPr>
       </w:pPr>
-      <w:r>
-        <w:rPr>
-          <w:lang w:val="en-US"/>
-        </w:rPr>
-        <w:t>0 : No errors encountered</w:t>
+      <w:proofErr w:type="gramStart"/>
+      <w:r>
+        <w:rPr>
+          <w:lang w:val="en-US"/>
+        </w:rPr>
+        <w:t>0 :</w:t>
+      </w:r>
+      <w:proofErr w:type="gramEnd"/>
+      <w:r>
+        <w:rPr>
+          <w:lang w:val="en-US"/>
+        </w:rPr>
+        <w:t xml:space="preserve"> No errors encountered</w:t>
       </w:r>
     </w:p>
     <w:p>
@@ -8035,7 +9554,6 @@
           <w:lang w:val="en-US"/>
         </w:rPr>
       </w:pPr>
-      <w:bookmarkStart w:id="18" w:name="_Toc14091167"/>
     </w:p>
     <w:p>
       <w:pPr>
@@ -8045,6 +9563,7 @@
           <w:lang w:val="en-US"/>
         </w:rPr>
       </w:pPr>
+      <w:bookmarkStart w:id="22" w:name="_Toc45195640"/>
       <w:r>
         <w:rPr>
           <w:rFonts w:ascii="Segoe UI Light" w:hAnsi="Segoe UI Light" w:cs="Segoe UI Light"/>
@@ -8052,7 +9571,7 @@
         </w:rPr>
         <w:t>Known issues</w:t>
       </w:r>
-      <w:bookmarkEnd w:id="18"/>
+      <w:bookmarkEnd w:id="22"/>
     </w:p>
     <w:p>
       <w:pPr>
@@ -8136,23 +9655,27 @@
       <w:jc w:val="right"/>
       <w:rPr>
         <w:rFonts w:cs="Segoe UI Light"/>
+        <w:lang w:val="en-US"/>
       </w:rPr>
     </w:pPr>
     <w:r>
       <w:rPr>
         <w:rFonts w:cs="Segoe UI Light"/>
+        <w:lang w:val="en-US"/>
       </w:rPr>
       <w:t>Periodic Checks Script</w:t>
     </w:r>
     <w:r>
       <w:rPr>
         <w:rFonts w:cs="Segoe UI Light"/>
+        <w:lang w:val="en-US"/>
       </w:rPr>
       <w:tab/>
     </w:r>
     <w:r>
       <w:rPr>
         <w:rFonts w:cs="Segoe UI Light"/>
+        <w:lang w:val="en-US"/>
       </w:rPr>
       <w:tab/>
     </w:r>
@@ -8160,6 +9683,7 @@
       <w:sdtPr>
         <w:rPr>
           <w:rFonts w:cs="Segoe UI Light"/>
+          <w:lang w:val="en-US"/>
         </w:rPr>
         <w:id w:val="1209227504"/>
         <w:docPartObj>
@@ -8176,18 +9700,21 @@
         <w:r>
           <w:rPr>
             <w:rFonts w:cs="Segoe UI Light"/>
+            <w:lang w:val="en-US"/>
           </w:rPr>
           <w:fldChar w:fldCharType="begin"/>
         </w:r>
         <w:r>
           <w:rPr>
             <w:rFonts w:cs="Segoe UI Light"/>
+            <w:lang w:val="en-US"/>
           </w:rPr>
           <w:instrText xml:space="preserve"> PAGE   \* MERGEFORMAT </w:instrText>
         </w:r>
         <w:r>
           <w:rPr>
             <w:rFonts w:cs="Segoe UI Light"/>
+            <w:lang w:val="en-US"/>
           </w:rPr>
           <w:fldChar w:fldCharType="separate"/>
         </w:r>
@@ -8195,6 +9722,7 @@
           <w:rPr>
             <w:rFonts w:cs="Segoe UI Light"/>
             <w:noProof/>
+            <w:lang w:val="en-US"/>
           </w:rPr>
           <w:t>1</w:t>
         </w:r>
@@ -8202,6 +9730,7 @@
           <w:rPr>
             <w:rFonts w:cs="Segoe UI Light"/>
             <w:noProof/>
+            <w:lang w:val="en-US"/>
           </w:rPr>
           <w:fldChar w:fldCharType="end"/>
         </w:r>
@@ -8213,6 +9742,7 @@
       <w:pStyle w:val="Footer"/>
       <w:rPr>
         <w:rFonts w:cs="Segoe UI Light"/>
+        <w:lang w:val="en-US"/>
       </w:rPr>
     </w:pPr>
   </w:p>
@@ -8297,7 +9827,19 @@
         <w:rPr>
           <w:lang w:val="en-US"/>
         </w:rPr>
-        <w:t xml:space="preserve"> Encypted password scan </w:t>
+        <w:t xml:space="preserve"> </w:t>
+      </w:r>
+      <w:r>
+        <w:rPr>
+          <w:lang w:val="en-US"/>
+        </w:rPr>
+        <w:t>Encrypted</w:t>
+      </w:r>
+      <w:r>
+        <w:rPr>
+          <w:lang w:val="en-US"/>
+        </w:rPr>
+        <w:t xml:space="preserve"> password scan </w:t>
       </w:r>
       <w:r>
         <w:rPr>
@@ -8345,6 +9887,34 @@
           <w:lang w:val="en-US"/>
         </w:rPr>
         <w:t xml:space="preserve"> account which were used to encrypt the password.</w:t>
+      </w:r>
+    </w:p>
+  </w:footnote>
+  <w:footnote w:id="3">
+    <w:p>
+      <w:pPr>
+        <w:pStyle w:val="FootnoteText"/>
+        <w:rPr>
+          <w:lang w:val="en-US"/>
+        </w:rPr>
+      </w:pPr>
+      <w:r>
+        <w:rPr>
+          <w:rStyle w:val="FootnoteReference"/>
+        </w:rPr>
+        <w:footnoteRef/>
+      </w:r>
+      <w:r>
+        <w:rPr>
+          <w:lang w:val="en-US"/>
+        </w:rPr>
+        <w:t xml:space="preserve"> CAM = Cloud Application Model a.</w:t>
+      </w:r>
+      <w:r>
+        <w:rPr>
+          <w:lang w:val="en-US"/>
+        </w:rPr>
+        <w:t>k.a. “SharePoint Apps” server. Usually an IIS server.</w:t>
       </w:r>
     </w:p>
   </w:footnote>

</xml_diff>

<commit_message>
Fixing issues #14, #15, #16, #17, #18 and #19
</commit_message>
<xml_diff>
--- a/Documentation/PeriodicChecks_Script_Documentation.docx
+++ b/Documentation/PeriodicChecks_Script_Documentation.docx
@@ -1837,7 +1837,51 @@
                 <w:szCs w:val="18"/>
                 <w:lang w:val="en-US"/>
               </w:rPr>
-              <w:t>- Updated documentation (MBSA check and CredSSP prereqs), fixed naming issue in check 17</w:t>
+              <w:t xml:space="preserve">- Updated documentation (MBSA check and </w:t>
+            </w:r>
+            <w:proofErr w:type="spellStart"/>
+            <w:r>
+              <w:rPr>
+                <w:rFonts w:cs="Segoe UI Light"/>
+                <w:color w:val="auto"/>
+                <w:sz w:val="18"/>
+                <w:szCs w:val="18"/>
+                <w:lang w:val="en-US"/>
+              </w:rPr>
+              <w:t>CredSSP</w:t>
+            </w:r>
+            <w:proofErr w:type="spellEnd"/>
+            <w:r>
+              <w:rPr>
+                <w:rFonts w:cs="Segoe UI Light"/>
+                <w:color w:val="auto"/>
+                <w:sz w:val="18"/>
+                <w:szCs w:val="18"/>
+                <w:lang w:val="en-US"/>
+              </w:rPr>
+              <w:t xml:space="preserve"> </w:t>
+            </w:r>
+            <w:proofErr w:type="spellStart"/>
+            <w:r>
+              <w:rPr>
+                <w:rFonts w:cs="Segoe UI Light"/>
+                <w:color w:val="auto"/>
+                <w:sz w:val="18"/>
+                <w:szCs w:val="18"/>
+                <w:lang w:val="en-US"/>
+              </w:rPr>
+              <w:t>prereqs</w:t>
+            </w:r>
+            <w:proofErr w:type="spellEnd"/>
+            <w:r>
+              <w:rPr>
+                <w:rFonts w:cs="Segoe UI Light"/>
+                <w:color w:val="auto"/>
+                <w:sz w:val="18"/>
+                <w:szCs w:val="18"/>
+                <w:lang w:val="en-US"/>
+              </w:rPr>
+              <w:t>), fixed naming issue in check 17</w:t>
             </w:r>
           </w:p>
         </w:tc>
@@ -2642,7 +2686,27 @@
                 <w:szCs w:val="18"/>
                 <w:lang w:val="en-US"/>
               </w:rPr>
-              <w:t>- Updated URLCheck (check 1) to allow authentication against an ADFS/Windows Claims environment</w:t>
+              <w:t xml:space="preserve">- Updated </w:t>
+            </w:r>
+            <w:proofErr w:type="spellStart"/>
+            <w:r>
+              <w:rPr>
+                <w:rFonts w:cs="Segoe UI Light"/>
+                <w:sz w:val="18"/>
+                <w:szCs w:val="18"/>
+                <w:lang w:val="en-US"/>
+              </w:rPr>
+              <w:t>URLCheck</w:t>
+            </w:r>
+            <w:proofErr w:type="spellEnd"/>
+            <w:r>
+              <w:rPr>
+                <w:rFonts w:cs="Segoe UI Light"/>
+                <w:sz w:val="18"/>
+                <w:szCs w:val="18"/>
+                <w:lang w:val="en-US"/>
+              </w:rPr>
+              <w:t xml:space="preserve"> (check 1) to allow authentication against an ADFS/Windows Claims environment</w:t>
             </w:r>
           </w:p>
         </w:tc>
@@ -3082,7 +3146,27 @@
                 <w:szCs w:val="18"/>
                 <w:lang w:val="en-US"/>
               </w:rPr>
-              <w:t xml:space="preserve"> Increased PowerShell version requirement to v5.0 (due to use of Copy-Item -ToSession)</w:t>
+              <w:t xml:space="preserve"> Increased PowerShell version requirement to v5.0 (due to use of Copy-Item -</w:t>
+            </w:r>
+            <w:proofErr w:type="spellStart"/>
+            <w:r>
+              <w:rPr>
+                <w:rFonts w:cs="Segoe UI Light"/>
+                <w:sz w:val="18"/>
+                <w:szCs w:val="18"/>
+                <w:lang w:val="en-US"/>
+              </w:rPr>
+              <w:t>ToSession</w:t>
+            </w:r>
+            <w:proofErr w:type="spellEnd"/>
+            <w:r>
+              <w:rPr>
+                <w:rFonts w:cs="Segoe UI Light"/>
+                <w:sz w:val="18"/>
+                <w:szCs w:val="18"/>
+                <w:lang w:val="en-US"/>
+              </w:rPr>
+              <w:t>)</w:t>
             </w:r>
           </w:p>
         </w:tc>
@@ -3521,6 +3605,7 @@
         </w:rPr>
         <w:t>Invoke-</w:t>
       </w:r>
+      <w:proofErr w:type="spellStart"/>
       <w:proofErr w:type="gramStart"/>
       <w:r>
         <w:rPr>
@@ -3528,7 +3613,16 @@
           <w:i/>
           <w:lang w:val="en-US"/>
         </w:rPr>
-        <w:t>WebRequest :</w:t>
+        <w:t>WebRequest</w:t>
+      </w:r>
+      <w:proofErr w:type="spellEnd"/>
+      <w:r>
+        <w:rPr>
+          <w:rFonts w:cs="Segoe UI Light"/>
+          <w:i/>
+          <w:lang w:val="en-US"/>
+        </w:rPr>
+        <w:t xml:space="preserve"> :</w:t>
       </w:r>
       <w:proofErr w:type="gramEnd"/>
       <w:r>
@@ -3537,7 +3631,25 @@
           <w:i/>
           <w:lang w:val="en-US"/>
         </w:rPr>
-        <w:t xml:space="preserve"> The response content cannot be parsed because the Internet Explorer engine is not available, or Internet Explorer's first-launch configuration is not complete. Specify the UseBasicParsing parameter and try again.</w:t>
+        <w:t xml:space="preserve"> The response content cannot be parsed because the Internet Explorer engine is not available, or Internet Explorer's first-launch configuration is not complete. Specify the </w:t>
+      </w:r>
+      <w:proofErr w:type="spellStart"/>
+      <w:r>
+        <w:rPr>
+          <w:rFonts w:cs="Segoe UI Light"/>
+          <w:i/>
+          <w:lang w:val="en-US"/>
+        </w:rPr>
+        <w:t>UseBasicParsing</w:t>
+      </w:r>
+      <w:proofErr w:type="spellEnd"/>
+      <w:r>
+        <w:rPr>
+          <w:rFonts w:cs="Segoe UI Light"/>
+          <w:i/>
+          <w:lang w:val="en-US"/>
+        </w:rPr>
+        <w:t xml:space="preserve"> parameter and try again.</w:t>
       </w:r>
     </w:p>
     <w:p>
@@ -3557,7 +3669,39 @@
           <w:rFonts w:cs="Segoe UI Light"/>
           <w:lang w:val="en-US"/>
         </w:rPr>
-        <w:t xml:space="preserve">You need to configure Powershell Remoting and CredSSP on both the </w:t>
+        <w:t xml:space="preserve">You need to configure </w:t>
+      </w:r>
+      <w:proofErr w:type="spellStart"/>
+      <w:r>
+        <w:rPr>
+          <w:rFonts w:cs="Segoe UI Light"/>
+          <w:lang w:val="en-US"/>
+        </w:rPr>
+        <w:t>Powershell</w:t>
+      </w:r>
+      <w:proofErr w:type="spellEnd"/>
+      <w:r>
+        <w:rPr>
+          <w:rFonts w:cs="Segoe UI Light"/>
+          <w:lang w:val="en-US"/>
+        </w:rPr>
+        <w:t xml:space="preserve"> Remoting and </w:t>
+      </w:r>
+      <w:proofErr w:type="spellStart"/>
+      <w:r>
+        <w:rPr>
+          <w:rFonts w:cs="Segoe UI Light"/>
+          <w:lang w:val="en-US"/>
+        </w:rPr>
+        <w:t>CredSSP</w:t>
+      </w:r>
+      <w:proofErr w:type="spellEnd"/>
+      <w:r>
+        <w:rPr>
+          <w:rFonts w:cs="Segoe UI Light"/>
+          <w:lang w:val="en-US"/>
+        </w:rPr>
+        <w:t xml:space="preserve"> on both the </w:t>
       </w:r>
       <w:r>
         <w:rPr>
@@ -3622,9 +3766,18 @@
           <w:rFonts w:cs="Segoe UI Light"/>
           <w:lang w:val="en-US"/>
         </w:rPr>
-        <w:t>Enable-PSRemoting</w:t>
+        <w:t>Enable-</w:t>
+      </w:r>
+      <w:proofErr w:type="spellStart"/>
+      <w:r>
+        <w:rPr>
+          <w:rFonts w:cs="Segoe UI Light"/>
+          <w:lang w:val="en-US"/>
+        </w:rPr>
+        <w:t>PSRemoting</w:t>
       </w:r>
       <w:bookmarkStart w:id="3" w:name="_Ref14128662"/>
+      <w:proofErr w:type="spellEnd"/>
       <w:r>
         <w:rPr>
           <w:rStyle w:val="FootnoteReference"/>
@@ -3649,7 +3802,39 @@
           <w:rFonts w:cs="Segoe UI Light"/>
           <w:lang w:val="en-US"/>
         </w:rPr>
-        <w:t>Enable-WSManCredSSP -Role Client -DelegateComputer *.domain.com</w:t>
+        <w:t>Enable-</w:t>
+      </w:r>
+      <w:proofErr w:type="spellStart"/>
+      <w:r>
+        <w:rPr>
+          <w:rFonts w:cs="Segoe UI Light"/>
+          <w:lang w:val="en-US"/>
+        </w:rPr>
+        <w:t>WSManCredSSP</w:t>
+      </w:r>
+      <w:proofErr w:type="spellEnd"/>
+      <w:r>
+        <w:rPr>
+          <w:rFonts w:cs="Segoe UI Light"/>
+          <w:lang w:val="en-US"/>
+        </w:rPr>
+        <w:t xml:space="preserve"> -Role Client -</w:t>
+      </w:r>
+      <w:proofErr w:type="spellStart"/>
+      <w:r>
+        <w:rPr>
+          <w:rFonts w:cs="Segoe UI Light"/>
+          <w:lang w:val="en-US"/>
+        </w:rPr>
+        <w:t>DelegateComputer</w:t>
+      </w:r>
+      <w:proofErr w:type="spellEnd"/>
+      <w:r>
+        <w:rPr>
+          <w:rFonts w:cs="Segoe UI Light"/>
+          <w:lang w:val="en-US"/>
+        </w:rPr>
+        <w:t xml:space="preserve"> *.domain.com</w:t>
       </w:r>
     </w:p>
     <w:p>
@@ -3700,8 +3885,17 @@
           <w:rFonts w:cs="Segoe UI Light"/>
           <w:lang w:val="en-US"/>
         </w:rPr>
-        <w:t>Enable-PSRemoting</w:t>
-      </w:r>
+        <w:t>Enable-</w:t>
+      </w:r>
+      <w:proofErr w:type="spellStart"/>
+      <w:r>
+        <w:rPr>
+          <w:rFonts w:cs="Segoe UI Light"/>
+          <w:lang w:val="en-US"/>
+        </w:rPr>
+        <w:t>PSRemoting</w:t>
+      </w:r>
+      <w:proofErr w:type="spellEnd"/>
       <w:r>
         <w:rPr>
           <w:rFonts w:cs="Segoe UI Light"/>
@@ -3762,7 +3956,23 @@
           <w:rFonts w:cs="Segoe UI Light"/>
           <w:lang w:val="en-US"/>
         </w:rPr>
-        <w:t>Enable-WSManCredSSP -Role Server</w:t>
+        <w:t>Enable-</w:t>
+      </w:r>
+      <w:proofErr w:type="spellStart"/>
+      <w:r>
+        <w:rPr>
+          <w:rFonts w:cs="Segoe UI Light"/>
+          <w:lang w:val="en-US"/>
+        </w:rPr>
+        <w:t>WSManCredSSP</w:t>
+      </w:r>
+      <w:proofErr w:type="spellEnd"/>
+      <w:r>
+        <w:rPr>
+          <w:rFonts w:cs="Segoe UI Light"/>
+          <w:lang w:val="en-US"/>
+        </w:rPr>
+        <w:t xml:space="preserve"> -Role Server</w:t>
       </w:r>
     </w:p>
     <w:p>
@@ -3893,12 +4103,21 @@
           <w:lang w:val="en-US"/>
         </w:rPr>
       </w:pPr>
-      <w:r>
-        <w:rPr>
-          <w:rFonts w:cs="Segoe UI Light"/>
-          <w:lang w:val="en-US"/>
-        </w:rPr>
-        <w:t xml:space="preserve">DBOwner </w:t>
+      <w:proofErr w:type="spellStart"/>
+      <w:r>
+        <w:rPr>
+          <w:rFonts w:cs="Segoe UI Light"/>
+          <w:lang w:val="en-US"/>
+        </w:rPr>
+        <w:t>DBOwner</w:t>
+      </w:r>
+      <w:proofErr w:type="spellEnd"/>
+      <w:r>
+        <w:rPr>
+          <w:rFonts w:cs="Segoe UI Light"/>
+          <w:lang w:val="en-US"/>
+        </w:rPr>
+        <w:t xml:space="preserve"> </w:t>
       </w:r>
       <w:r>
         <w:rPr>
@@ -4636,6 +4855,7 @@
                 <w:lang w:val="en-US"/>
               </w:rPr>
             </w:pPr>
+            <w:proofErr w:type="spellStart"/>
             <w:r>
               <w:rPr>
                 <w:rFonts w:cs="Segoe UI Light"/>
@@ -4643,6 +4863,7 @@
               </w:rPr>
               <w:t>RemoteTimeOut</w:t>
             </w:r>
+            <w:proofErr w:type="spellEnd"/>
           </w:p>
         </w:tc>
         <w:tc>
@@ -4743,6 +4964,7 @@
                 <w:lang w:val="en-US"/>
               </w:rPr>
             </w:pPr>
+            <w:proofErr w:type="spellStart"/>
             <w:r>
               <w:rPr>
                 <w:rFonts w:cs="Segoe UI Light"/>
@@ -4750,6 +4972,7 @@
               </w:rPr>
               <w:t>UserName</w:t>
             </w:r>
+            <w:proofErr w:type="spellEnd"/>
           </w:p>
         </w:tc>
         <w:tc>
@@ -4889,6 +5112,7 @@
                 <w:lang w:val="en-US"/>
               </w:rPr>
             </w:pPr>
+            <w:proofErr w:type="spellStart"/>
             <w:r>
               <w:rPr>
                 <w:rFonts w:cs="Segoe UI Light"/>
@@ -4896,6 +5120,7 @@
               </w:rPr>
               <w:t>SendReportsViaEmail</w:t>
             </w:r>
+            <w:proofErr w:type="spellEnd"/>
           </w:p>
         </w:tc>
         <w:tc>
@@ -4960,6 +5185,7 @@
                 <w:lang w:val="en-US"/>
               </w:rPr>
             </w:pPr>
+            <w:proofErr w:type="spellStart"/>
             <w:r>
               <w:rPr>
                 <w:rFonts w:cs="Segoe UI Light"/>
@@ -4967,6 +5193,7 @@
               </w:rPr>
               <w:t>SMTPServer</w:t>
             </w:r>
+            <w:proofErr w:type="spellEnd"/>
           </w:p>
         </w:tc>
         <w:tc>
@@ -5015,6 +5242,7 @@
                 <w:lang w:val="en-US"/>
               </w:rPr>
             </w:pPr>
+            <w:proofErr w:type="spellStart"/>
             <w:r>
               <w:rPr>
                 <w:rFonts w:cs="Segoe UI Light"/>
@@ -5022,6 +5250,7 @@
               </w:rPr>
               <w:t>MailFrom</w:t>
             </w:r>
+            <w:proofErr w:type="spellEnd"/>
           </w:p>
         </w:tc>
         <w:tc>
@@ -5070,6 +5299,7 @@
                 <w:lang w:val="en-US"/>
               </w:rPr>
             </w:pPr>
+            <w:proofErr w:type="spellStart"/>
             <w:r>
               <w:rPr>
                 <w:rFonts w:cs="Segoe UI Light"/>
@@ -5077,6 +5307,7 @@
               </w:rPr>
               <w:t>MailTo</w:t>
             </w:r>
+            <w:proofErr w:type="spellEnd"/>
           </w:p>
         </w:tc>
         <w:tc>
@@ -5139,6 +5370,7 @@
                 <w:lang w:val="en-US"/>
               </w:rPr>
             </w:pPr>
+            <w:proofErr w:type="spellStart"/>
             <w:r>
               <w:rPr>
                 <w:rFonts w:cs="Segoe UI Light"/>
@@ -5146,6 +5378,7 @@
               </w:rPr>
               <w:t>MailCC</w:t>
             </w:r>
+            <w:proofErr w:type="spellEnd"/>
           </w:p>
         </w:tc>
         <w:tc>
@@ -5215,6 +5448,7 @@
                 <w:lang w:val="en-US"/>
               </w:rPr>
             </w:pPr>
+            <w:proofErr w:type="spellStart"/>
             <w:r>
               <w:rPr>
                 <w:rFonts w:cs="Segoe UI Light"/>
@@ -5222,6 +5456,7 @@
               </w:rPr>
               <w:t>MailBCC</w:t>
             </w:r>
+            <w:proofErr w:type="spellEnd"/>
           </w:p>
         </w:tc>
         <w:tc>
@@ -5327,6 +5562,7 @@
                 <w:lang w:val="en-US"/>
               </w:rPr>
             </w:pPr>
+            <w:proofErr w:type="spellStart"/>
             <w:r>
               <w:rPr>
                 <w:rFonts w:cs="Segoe UI Light"/>
@@ -5334,6 +5570,7 @@
               </w:rPr>
               <w:t>ReportsToDisk</w:t>
             </w:r>
+            <w:proofErr w:type="spellEnd"/>
           </w:p>
         </w:tc>
         <w:tc>
@@ -5382,6 +5619,7 @@
                 <w:lang w:val="en-US"/>
               </w:rPr>
             </w:pPr>
+            <w:proofErr w:type="spellStart"/>
             <w:r>
               <w:rPr>
                 <w:rFonts w:cs="Segoe UI Light"/>
@@ -5389,6 +5627,7 @@
               </w:rPr>
               <w:t>ReportsFolder</w:t>
             </w:r>
+            <w:proofErr w:type="spellEnd"/>
           </w:p>
         </w:tc>
         <w:tc>
@@ -5425,6 +5664,7 @@
                 <w:lang w:val="en-US"/>
               </w:rPr>
             </w:pPr>
+            <w:proofErr w:type="spellStart"/>
             <w:r>
               <w:rPr>
                 <w:rFonts w:cs="Segoe UI Light"/>
@@ -5432,6 +5672,7 @@
               </w:rPr>
               <w:t>PatchScan</w:t>
             </w:r>
+            <w:proofErr w:type="spellEnd"/>
           </w:p>
         </w:tc>
         <w:tc>
@@ -5473,6 +5714,7 @@
                 <w:lang w:val="en-US"/>
               </w:rPr>
             </w:pPr>
+            <w:proofErr w:type="spellStart"/>
             <w:r>
               <w:rPr>
                 <w:rFonts w:cs="Segoe UI Light"/>
@@ -5480,6 +5722,7 @@
               </w:rPr>
               <w:t>WSUSCabPath</w:t>
             </w:r>
+            <w:proofErr w:type="spellEnd"/>
           </w:p>
         </w:tc>
         <w:tc>
@@ -5542,6 +5785,7 @@
                 <w:lang w:val="en-US"/>
               </w:rPr>
             </w:pPr>
+            <w:proofErr w:type="spellStart"/>
             <w:r>
               <w:rPr>
                 <w:rFonts w:cs="Segoe UI Light"/>
@@ -5549,6 +5793,7 @@
               </w:rPr>
               <w:t>DownloadWSUSFile</w:t>
             </w:r>
+            <w:proofErr w:type="spellEnd"/>
           </w:p>
         </w:tc>
         <w:tc>
@@ -5682,6 +5927,7 @@
                 <w:lang w:val="en-US"/>
               </w:rPr>
             </w:pPr>
+            <w:proofErr w:type="spellStart"/>
             <w:r>
               <w:rPr>
                 <w:rFonts w:cs="Segoe UI Light"/>
@@ -5689,6 +5935,7 @@
               </w:rPr>
               <w:t>LogPrefix</w:t>
             </w:r>
+            <w:proofErr w:type="spellEnd"/>
           </w:p>
         </w:tc>
         <w:tc>
@@ -5737,6 +5984,7 @@
                 <w:lang w:val="en-US"/>
               </w:rPr>
             </w:pPr>
+            <w:proofErr w:type="spellStart"/>
             <w:r>
               <w:rPr>
                 <w:rFonts w:cs="Segoe UI Light"/>
@@ -5744,6 +5992,7 @@
               </w:rPr>
               <w:t>LogFolder</w:t>
             </w:r>
+            <w:proofErr w:type="spellEnd"/>
           </w:p>
         </w:tc>
         <w:tc>
@@ -5792,6 +6041,7 @@
                 <w:lang w:val="en-US"/>
               </w:rPr>
             </w:pPr>
+            <w:proofErr w:type="spellStart"/>
             <w:r>
               <w:rPr>
                 <w:rFonts w:cs="Segoe UI Light"/>
@@ -5799,6 +6049,7 @@
               </w:rPr>
               <w:t>RemoteLogFolder</w:t>
             </w:r>
+            <w:proofErr w:type="spellEnd"/>
           </w:p>
         </w:tc>
         <w:tc>
@@ -5819,6 +6070,90 @@
               </w:rPr>
               <w:t>Location where the logs should be stored on the remote servers.</w:t>
             </w:r>
+          </w:p>
+        </w:tc>
+      </w:tr>
+      <w:tr>
+        <w:tc>
+          <w:tcPr>
+            <w:tcW w:w="2813" w:type="dxa"/>
+            <w:gridSpan w:val="2"/>
+          </w:tcPr>
+          <w:p>
+            <w:pPr>
+              <w:rPr>
+                <w:rFonts w:cs="Segoe UI Light"/>
+                <w:lang w:val="en-US"/>
+              </w:rPr>
+            </w:pPr>
+            <w:r>
+              <w:rPr>
+                <w:rFonts w:cs="Segoe UI Light"/>
+                <w:lang w:val="en-US"/>
+              </w:rPr>
+              <w:t>Checks</w:t>
+            </w:r>
+          </w:p>
+        </w:tc>
+        <w:tc>
+          <w:tcPr>
+            <w:tcW w:w="6537" w:type="dxa"/>
+          </w:tcPr>
+          <w:p>
+            <w:pPr>
+              <w:rPr>
+                <w:rFonts w:cs="Segoe UI Light"/>
+                <w:lang w:val="en-US"/>
+              </w:rPr>
+            </w:pPr>
+          </w:p>
+        </w:tc>
+      </w:tr>
+      <w:tr>
+        <w:tc>
+          <w:tcPr>
+            <w:tcW w:w="655" w:type="dxa"/>
+          </w:tcPr>
+          <w:p>
+            <w:pPr>
+              <w:rPr>
+                <w:rFonts w:cs="Segoe UI Light"/>
+                <w:lang w:val="en-US"/>
+              </w:rPr>
+            </w:pPr>
+          </w:p>
+        </w:tc>
+        <w:tc>
+          <w:tcPr>
+            <w:tcW w:w="2158" w:type="dxa"/>
+          </w:tcPr>
+          <w:p>
+            <w:pPr>
+              <w:rPr>
+                <w:rFonts w:cs="Segoe UI Light"/>
+                <w:lang w:val="en-US"/>
+              </w:rPr>
+            </w:pPr>
+            <w:r>
+              <w:rPr>
+                <w:rFonts w:cs="Segoe UI Light"/>
+                <w:lang w:val="en-US"/>
+              </w:rPr>
+              <w:t>Check</w:t>
+            </w:r>
+          </w:p>
+        </w:tc>
+        <w:tc>
+          <w:tcPr>
+            <w:tcW w:w="6537" w:type="dxa"/>
+          </w:tcPr>
+          <w:p>
+            <w:pPr>
+              <w:rPr>
+                <w:rFonts w:cs="Segoe UI Light"/>
+                <w:lang w:val="en-US"/>
+              </w:rPr>
+            </w:pPr>
           </w:p>
         </w:tc>
       </w:tr>
@@ -5899,7 +6234,23 @@
           <w:rFonts w:cs="Segoe UI Light"/>
           <w:lang w:val="en-US"/>
         </w:rPr>
-        <w:t xml:space="preserve"> Make sure only one server in the farm is configured as centraladmin=yes. This will prevent the script from running the same checks multiple times for the same farm</w:t>
+        <w:t xml:space="preserve"> Make sure only one server in the farm is configured as </w:t>
+      </w:r>
+      <w:proofErr w:type="spellStart"/>
+      <w:r>
+        <w:rPr>
+          <w:rFonts w:cs="Segoe UI Light"/>
+          <w:lang w:val="en-US"/>
+        </w:rPr>
+        <w:t>centraladmin</w:t>
+      </w:r>
+      <w:proofErr w:type="spellEnd"/>
+      <w:r>
+        <w:rPr>
+          <w:rFonts w:cs="Segoe UI Light"/>
+          <w:lang w:val="en-US"/>
+        </w:rPr>
+        <w:t>=yes. This will prevent the script from running the same checks multiple times for the same farm</w:t>
       </w:r>
       <w:r>
         <w:rPr>
@@ -5977,6 +6328,7 @@
                 <w:lang w:val="en-US"/>
               </w:rPr>
             </w:pPr>
+            <w:proofErr w:type="spellStart"/>
             <w:r>
               <w:rPr>
                 <w:rFonts w:cs="Segoe UI Light"/>
@@ -5984,6 +6336,7 @@
               </w:rPr>
               <w:t>servername</w:t>
             </w:r>
+            <w:proofErr w:type="spellEnd"/>
           </w:p>
         </w:tc>
         <w:tc>
@@ -6051,8 +6404,17 @@
                 <w:rFonts w:cs="Segoe UI Light"/>
                 <w:lang w:val="en-US"/>
               </w:rPr>
-              <w:t>Friendly name of the farm, for example SharePointPRD</w:t>
-            </w:r>
+              <w:t xml:space="preserve">Friendly name of the farm, for example </w:t>
+            </w:r>
+            <w:proofErr w:type="spellStart"/>
+            <w:r>
+              <w:rPr>
+                <w:rFonts w:cs="Segoe UI Light"/>
+                <w:lang w:val="en-US"/>
+              </w:rPr>
+              <w:t>SharePointPRD</w:t>
+            </w:r>
+            <w:proofErr w:type="spellEnd"/>
             <w:r>
               <w:rPr>
                 <w:rFonts w:cs="Segoe UI Light"/>
@@ -6075,6 +6437,7 @@
                 <w:lang w:val="en-US"/>
               </w:rPr>
             </w:pPr>
+            <w:proofErr w:type="spellStart"/>
             <w:r>
               <w:rPr>
                 <w:rFonts w:cs="Segoe UI Light"/>
@@ -6082,6 +6445,7 @@
               </w:rPr>
               <w:t>centraladmin</w:t>
             </w:r>
+            <w:proofErr w:type="spellEnd"/>
           </w:p>
         </w:tc>
         <w:tc>
@@ -6100,7 +6464,23 @@
                 <w:rFonts w:cs="Segoe UI Light"/>
                 <w:lang w:val="en-US"/>
               </w:rPr>
-              <w:t xml:space="preserve">Is the server running the centraladmin </w:t>
+              <w:t xml:space="preserve">Is the server running the </w:t>
+            </w:r>
+            <w:proofErr w:type="spellStart"/>
+            <w:r>
+              <w:rPr>
+                <w:rFonts w:cs="Segoe UI Light"/>
+                <w:lang w:val="en-US"/>
+              </w:rPr>
+              <w:t>centraladmin</w:t>
+            </w:r>
+            <w:proofErr w:type="spellEnd"/>
+            <w:r>
+              <w:rPr>
+                <w:rFonts w:cs="Segoe UI Light"/>
+                <w:lang w:val="en-US"/>
+              </w:rPr>
+              <w:t xml:space="preserve"> </w:t>
             </w:r>
             <w:proofErr w:type="gramStart"/>
             <w:r>
@@ -6795,7 +7175,39 @@
           <w:rFonts w:cs="Segoe UI Light"/>
           <w:lang w:val="en-US"/>
         </w:rPr>
-        <w:t>Each line specifies a groupname/useraccount combination which will be checked. Multiple lines can therefore use the same group name.</w:t>
+        <w:t xml:space="preserve">Each line specifies a </w:t>
+      </w:r>
+      <w:proofErr w:type="spellStart"/>
+      <w:r>
+        <w:rPr>
+          <w:rFonts w:cs="Segoe UI Light"/>
+          <w:lang w:val="en-US"/>
+        </w:rPr>
+        <w:t>groupname</w:t>
+      </w:r>
+      <w:proofErr w:type="spellEnd"/>
+      <w:r>
+        <w:rPr>
+          <w:rFonts w:cs="Segoe UI Light"/>
+          <w:lang w:val="en-US"/>
+        </w:rPr>
+        <w:t>/</w:t>
+      </w:r>
+      <w:proofErr w:type="spellStart"/>
+      <w:r>
+        <w:rPr>
+          <w:rFonts w:cs="Segoe UI Light"/>
+          <w:lang w:val="en-US"/>
+        </w:rPr>
+        <w:t>useraccount</w:t>
+      </w:r>
+      <w:proofErr w:type="spellEnd"/>
+      <w:r>
+        <w:rPr>
+          <w:rFonts w:cs="Segoe UI Light"/>
+          <w:lang w:val="en-US"/>
+        </w:rPr>
+        <w:t xml:space="preserve"> combination which will be checked. Multiple lines can therefore use the same group name.</w:t>
       </w:r>
     </w:p>
     <w:tbl>
@@ -6866,6 +7278,7 @@
                 <w:lang w:val="en-US"/>
               </w:rPr>
             </w:pPr>
+            <w:proofErr w:type="spellStart"/>
             <w:r>
               <w:rPr>
                 <w:rFonts w:cs="Segoe UI Light"/>
@@ -6873,6 +7286,7 @@
               </w:rPr>
               <w:t>Groupname</w:t>
             </w:r>
+            <w:proofErr w:type="spellEnd"/>
           </w:p>
         </w:tc>
         <w:tc>
@@ -6908,6 +7322,7 @@
                 <w:lang w:val="en-US"/>
               </w:rPr>
             </w:pPr>
+            <w:proofErr w:type="spellStart"/>
             <w:r>
               <w:rPr>
                 <w:rFonts w:cs="Segoe UI Light"/>
@@ -6915,6 +7330,7 @@
               </w:rPr>
               <w:t>Useraccount</w:t>
             </w:r>
+            <w:proofErr w:type="spellEnd"/>
           </w:p>
         </w:tc>
         <w:tc>
@@ -7498,6 +7914,7 @@
                 <w:lang w:val="en-US"/>
               </w:rPr>
             </w:pPr>
+            <w:proofErr w:type="spellStart"/>
             <w:r>
               <w:rPr>
                 <w:rFonts w:cs="Segoe UI Light"/>
@@ -7505,6 +7922,7 @@
               </w:rPr>
               <w:t>ContentDB</w:t>
             </w:r>
+            <w:proofErr w:type="spellEnd"/>
           </w:p>
         </w:tc>
         <w:tc>
@@ -7672,6 +8090,7 @@
         </w:rPr>
       </w:pPr>
       <w:bookmarkStart w:id="15" w:name="_Toc45195633"/>
+      <w:proofErr w:type="spellStart"/>
       <w:r>
         <w:rPr>
           <w:rFonts w:ascii="Segoe UI Light" w:hAnsi="Segoe UI Light" w:cs="Segoe UI Light"/>
@@ -7692,7 +8111,15 @@
           <w:rFonts w:ascii="Segoe UI Light" w:hAnsi="Segoe UI Light" w:cs="Segoe UI Light"/>
           <w:lang w:val="en-US"/>
         </w:rPr>
-        <w:t>s\*.ps1</w:t>
+        <w:t>s</w:t>
+      </w:r>
+      <w:proofErr w:type="spellEnd"/>
+      <w:r>
+        <w:rPr>
+          <w:rFonts w:ascii="Segoe UI Light" w:hAnsi="Segoe UI Light" w:cs="Segoe UI Light"/>
+          <w:lang w:val="en-US"/>
+        </w:rPr>
+        <w:t>\*.ps1</w:t>
       </w:r>
       <w:bookmarkEnd w:id="15"/>
     </w:p>
@@ -7708,7 +8135,23 @@
           <w:rFonts w:cs="Segoe UI Light"/>
           <w:lang w:val="en-US"/>
         </w:rPr>
-        <w:t>The ps1 files in the checkdefinitions folder are the config and logic of the actual checks. Each file start with a configuration section to specify the details of the check, followed by the actual logic. By adding a file to the folder, you can add a check to the script.</w:t>
+        <w:t xml:space="preserve">The ps1 files in the </w:t>
+      </w:r>
+      <w:proofErr w:type="spellStart"/>
+      <w:r>
+        <w:rPr>
+          <w:rFonts w:cs="Segoe UI Light"/>
+          <w:lang w:val="en-US"/>
+        </w:rPr>
+        <w:t>checkdefinitions</w:t>
+      </w:r>
+      <w:proofErr w:type="spellEnd"/>
+      <w:r>
+        <w:rPr>
+          <w:rFonts w:cs="Segoe UI Light"/>
+          <w:lang w:val="en-US"/>
+        </w:rPr>
+        <w:t xml:space="preserve"> folder are the config and logic of the actual checks. Each file start with a configuration section to specify the details of the check, followed by the actual logic. By adding a file to the folder, you can add a check to the script.</w:t>
       </w:r>
     </w:p>
     <w:tbl>
@@ -8117,6 +8560,7 @@
                 <w:lang w:val="en-US"/>
               </w:rPr>
             </w:pPr>
+            <w:proofErr w:type="spellStart"/>
             <w:r>
               <w:rPr>
                 <w:rFonts w:cs="Segoe UI Light"/>
@@ -8124,6 +8568,7 @@
               </w:rPr>
               <w:t>ServersAll</w:t>
             </w:r>
+            <w:proofErr w:type="spellEnd"/>
             <w:r>
               <w:rPr>
                 <w:lang w:val="en-US"/>
@@ -8164,6 +8609,7 @@
                 <w:lang w:val="en-US"/>
               </w:rPr>
             </w:pPr>
+            <w:proofErr w:type="spellStart"/>
             <w:r>
               <w:rPr>
                 <w:rFonts w:cs="Segoe UI Light"/>
@@ -8171,6 +8617,7 @@
               </w:rPr>
               <w:t>ServersSQL</w:t>
             </w:r>
+            <w:proofErr w:type="spellEnd"/>
             <w:r>
               <w:rPr>
                 <w:lang w:val="en-US"/>
@@ -8211,6 +8658,7 @@
                 <w:lang w:val="en-US"/>
               </w:rPr>
             </w:pPr>
+            <w:proofErr w:type="spellStart"/>
             <w:r>
               <w:rPr>
                 <w:rFonts w:cs="Segoe UI Light"/>
@@ -8218,6 +8666,7 @@
               </w:rPr>
               <w:t>ServersCAM</w:t>
             </w:r>
+            <w:proofErr w:type="spellEnd"/>
             <w:r>
               <w:rPr>
                 <w:lang w:val="en-US"/>
@@ -8258,6 +8707,7 @@
                 <w:lang w:val="en-US"/>
               </w:rPr>
             </w:pPr>
+            <w:proofErr w:type="spellStart"/>
             <w:r>
               <w:rPr>
                 <w:rFonts w:cs="Segoe UI Light"/>
@@ -8265,6 +8715,7 @@
               </w:rPr>
               <w:t>ServersSP</w:t>
             </w:r>
+            <w:proofErr w:type="spellEnd"/>
             <w:r>
               <w:rPr>
                 <w:lang w:val="en-US"/>
@@ -8936,7 +9387,15 @@
           <w:rFonts w:cs="Segoe UI Light"/>
           <w:lang w:val="en-US"/>
         </w:rPr>
-        <w:t>“Service_short_name”</w:t>
+        <w:t>“</w:t>
+      </w:r>
+      <w:proofErr w:type="spellStart"/>
+      <w:r>
+        <w:rPr>
+          <w:rFonts w:cs="Segoe UI Light"/>
+          <w:lang w:val="en-US"/>
+        </w:rPr>
+        <w:t>Service_short_name”</w:t>
       </w:r>
       <w:proofErr w:type="gramStart"/>
       <w:r>
@@ -8946,6 +9405,7 @@
         </w:rPr>
         <w:t>,”State</w:t>
       </w:r>
+      <w:proofErr w:type="spellEnd"/>
       <w:proofErr w:type="gramEnd"/>
       <w:r>
         <w:rPr>
@@ -9544,6 +10004,48 @@
           <w:lang w:val="en-US"/>
         </w:rPr>
         <w:t>80: Specific configuration file not found</w:t>
+      </w:r>
+    </w:p>
+    <w:p>
+      <w:pPr>
+        <w:pStyle w:val="ListParagraph"/>
+        <w:numPr>
+          <w:ilvl w:val="0"/>
+          <w:numId w:val="7"/>
+        </w:numPr>
+        <w:rPr>
+          <w:lang w:val="en-US"/>
+        </w:rPr>
+      </w:pPr>
+      <w:r>
+        <w:rPr>
+          <w:lang w:val="en-US"/>
+        </w:rPr>
+        <w:t xml:space="preserve">90: </w:t>
+      </w:r>
+      <w:r>
+        <w:rPr>
+          <w:lang w:val="en-US"/>
+        </w:rPr>
+        <w:t>E</w:t>
+      </w:r>
+      <w:r>
+        <w:rPr>
+          <w:lang w:val="en-US"/>
+        </w:rPr>
+        <w:t>rror</w:t>
+      </w:r>
+      <w:r>
+        <w:rPr>
+          <w:lang w:val="en-US"/>
+        </w:rPr>
+        <w:t xml:space="preserve"> while parsing check definition</w:t>
+      </w:r>
+      <w:r>
+        <w:rPr>
+          <w:lang w:val="en-US"/>
+        </w:rPr>
+        <w:t>, please check logfile</w:t>
       </w:r>
     </w:p>
     <w:p>

</xml_diff>